<commit_message>
Queda 1 de SQL
</commit_message>
<xml_diff>
--- a/BD - BASE DE DATOS/Actividades/AEV3-ENUNCIADO.docx
+++ b/BD - BASE DE DATOS/Actividades/AEV3-ENUNCIADO.docx
@@ -1,6 +1,6 @@
 
 <file path=word/document.xml><?xml version="1.0" encoding="utf-8"?>
-<w:document xmlns:wpc="http://schemas.microsoft.com/office/word/2010/wordprocessingCanvas" xmlns:cx="http://schemas.microsoft.com/office/drawing/2014/chartex" xmlns:cx1="http://schemas.microsoft.com/office/drawing/2015/9/8/chartex" xmlns:cx2="http://schemas.microsoft.com/office/drawing/2015/10/21/chartex" xmlns:cx3="http://schemas.microsoft.com/office/drawing/2016/5/9/chartex" xmlns:cx4="http://schemas.microsoft.com/office/drawing/2016/5/10/chartex" xmlns:cx5="http://schemas.microsoft.com/office/drawing/2016/5/11/chartex" xmlns:cx6="http://schemas.microsoft.com/office/drawing/2016/5/12/chartex" xmlns:cx7="http://schemas.microsoft.com/office/drawing/2016/5/13/chartex" xmlns:cx8="http://schemas.microsoft.com/office/drawing/2016/5/14/chartex" xmlns:mc="http://schemas.openxmlformats.org/markup-compatibility/2006" xmlns:aink="http://schemas.microsoft.com/office/drawing/2016/ink" xmlns:am3d="http://schemas.microsoft.com/office/drawing/2017/model3d" xmlns:o="urn:schemas-microsoft-com:office:office" xmlns:oel="http://schemas.microsoft.com/office/2019/extlst" xmlns:r="http://schemas.openxmlformats.org/officeDocument/2006/relationships" xmlns:m="http://schemas.openxmlformats.org/officeDocument/2006/math" xmlns:v="urn:schemas-microsoft-com:vml" xmlns:wp14="http://schemas.microsoft.com/office/word/2010/wordprocessingDrawing" xmlns:wp="http://schemas.openxmlformats.org/drawingml/2006/wordprocessingDrawing" xmlns:w10="urn:schemas-microsoft-com:office:word" xmlns:w="http://schemas.openxmlformats.org/wordprocessingml/2006/main" xmlns:w14="http://schemas.microsoft.com/office/word/2010/wordml" xmlns:w15="http://schemas.microsoft.com/office/word/2012/wordml" xmlns:w16cex="http://schemas.microsoft.com/office/word/2018/wordml/cex" xmlns:w16cid="http://schemas.microsoft.com/office/word/2016/wordml/cid" xmlns:w16="http://schemas.microsoft.com/office/word/2018/wordml" xmlns:w16du="http://schemas.microsoft.com/office/word/2023/wordml/word16du" xmlns:w16sdtdh="http://schemas.microsoft.com/office/word/2020/wordml/sdtdatahash" xmlns:w16se="http://schemas.microsoft.com/office/word/2015/wordml/symex" xmlns:wpg="http://schemas.microsoft.com/office/word/2010/wordprocessingGroup" xmlns:wpi="http://schemas.microsoft.com/office/word/2010/wordprocessingInk" xmlns:wne="http://schemas.microsoft.com/office/word/2006/wordml" xmlns:wps="http://schemas.microsoft.com/office/word/2010/wordprocessingShape" mc:Ignorable="w14 w15 w16se w16cid w16 w16cex w16sdtdh w16du wp14">
+<w:document xmlns:wpc="http://schemas.microsoft.com/office/word/2010/wordprocessingCanvas" xmlns:cx="http://schemas.microsoft.com/office/drawing/2014/chartex" xmlns:cx1="http://schemas.microsoft.com/office/drawing/2015/9/8/chartex" xmlns:cx2="http://schemas.microsoft.com/office/drawing/2015/10/21/chartex" xmlns:cx3="http://schemas.microsoft.com/office/drawing/2016/5/9/chartex" xmlns:cx4="http://schemas.microsoft.com/office/drawing/2016/5/10/chartex" xmlns:cx5="http://schemas.microsoft.com/office/drawing/2016/5/11/chartex" xmlns:cx6="http://schemas.microsoft.com/office/drawing/2016/5/12/chartex" xmlns:cx7="http://schemas.microsoft.com/office/drawing/2016/5/13/chartex" xmlns:cx8="http://schemas.microsoft.com/office/drawing/2016/5/14/chartex" xmlns:mc="http://schemas.openxmlformats.org/markup-compatibility/2006" xmlns:aink="http://schemas.microsoft.com/office/drawing/2016/ink" xmlns:am3d="http://schemas.microsoft.com/office/drawing/2017/model3d" xmlns:o="urn:schemas-microsoft-com:office:office" xmlns:oel="http://schemas.microsoft.com/office/2019/extlst" xmlns:r="http://schemas.openxmlformats.org/officeDocument/2006/relationships" xmlns:m="http://schemas.openxmlformats.org/officeDocument/2006/math" xmlns:v="urn:schemas-microsoft-com:vml" xmlns:wp14="http://schemas.microsoft.com/office/word/2010/wordprocessingDrawing" xmlns:wp="http://schemas.openxmlformats.org/drawingml/2006/wordprocessingDrawing" xmlns:w10="urn:schemas-microsoft-com:office:word" xmlns:w="http://schemas.openxmlformats.org/wordprocessingml/2006/main" xmlns:w14="http://schemas.microsoft.com/office/word/2010/wordml" xmlns:w15="http://schemas.microsoft.com/office/word/2012/wordml" xmlns:w16cex="http://schemas.microsoft.com/office/word/2018/wordml/cex" xmlns:w16cid="http://schemas.microsoft.com/office/word/2016/wordml/cid" xmlns:w16="http://schemas.microsoft.com/office/word/2018/wordml" xmlns:w16du="http://schemas.microsoft.com/office/word/2023/wordml/word16du" xmlns:w16sdtdh="http://schemas.microsoft.com/office/word/2020/wordml/sdtdatahash" xmlns:w16sdtfl="http://schemas.microsoft.com/office/word/2024/wordml/sdtformatlock" xmlns:w16se="http://schemas.microsoft.com/office/word/2015/wordml/symex" xmlns:wpg="http://schemas.microsoft.com/office/word/2010/wordprocessingGroup" xmlns:wpi="http://schemas.microsoft.com/office/word/2010/wordprocessingInk" xmlns:wne="http://schemas.microsoft.com/office/word/2006/wordml" xmlns:wps="http://schemas.microsoft.com/office/word/2010/wordprocessingShape" mc:Ignorable="w14 w15 w16se w16cid w16 w16cex w16sdtdh w16sdtfl w16du wp14">
   <w:body>
     <w:p>
       <w:pPr>
@@ -826,6 +826,108 @@
     </w:p>
     <w:p>
       <w:pPr>
+        <w:spacing w:after="120" w:line="360" w:lineRule="auto"/>
+        <w:jc w:val="both"/>
+        <w:rPr>
+          <w:rFonts w:ascii="Arial" w:hAnsi="Arial" w:cs="Arial"/>
+          <w:b/>
+          <w:bCs/>
+          <w:color w:val="000000" w:themeColor="text1"/>
+          <w:sz w:val="24"/>
+          <w:szCs w:val="24"/>
+        </w:rPr>
+      </w:pPr>
+      <w:r>
+        <w:rPr>
+          <w:rFonts w:ascii="Arial" w:hAnsi="Arial" w:cs="Arial"/>
+          <w:b/>
+          <w:bCs/>
+          <w:color w:val="000000" w:themeColor="text1"/>
+          <w:sz w:val="24"/>
+          <w:szCs w:val="24"/>
+        </w:rPr>
+        <w:t>SELECT * FROM clientes WHERE Teléfono = '</w:t>
+      </w:r>
+      <w:r>
+        <w:rPr>
+          <w:rFonts w:ascii="Arial" w:hAnsi="Arial" w:cs="Arial"/>
+          <w:b/>
+          <w:bCs/>
+          <w:color w:val="000000" w:themeColor="text1"/>
+          <w:sz w:val="24"/>
+          <w:szCs w:val="24"/>
+        </w:rPr>
+        <w:t xml:space="preserve"> </w:t>
+      </w:r>
+      <w:r>
+        <w:rPr>
+          <w:rFonts w:ascii="Arial" w:hAnsi="Arial" w:cs="Arial"/>
+          <w:b/>
+          <w:bCs/>
+          <w:color w:val="000000" w:themeColor="text1"/>
+          <w:sz w:val="24"/>
+          <w:szCs w:val="24"/>
+        </w:rPr>
+        <w:t>'</w:t>
+      </w:r>
+    </w:p>
+    <w:p>
+      <w:pPr>
+        <w:spacing w:after="120" w:line="360" w:lineRule="auto"/>
+        <w:jc w:val="center"/>
+        <w:rPr>
+          <w:rFonts w:ascii="Arial" w:hAnsi="Arial" w:cs="Arial"/>
+          <w:color w:val="1F3864" w:themeColor="accent1" w:themeShade="80"/>
+          <w:sz w:val="24"/>
+          <w:szCs w:val="24"/>
+        </w:rPr>
+      </w:pPr>
+      <w:r>
+        <w:rPr>
+          <w:rFonts w:ascii="Arial" w:hAnsi="Arial" w:cs="Arial"/>
+          <w:color w:val="1F3864" w:themeColor="accent1" w:themeShade="80"/>
+          <w:sz w:val="24"/>
+          <w:szCs w:val="24"/>
+        </w:rPr>
+        <w:drawing>
+          <wp:inline distT="0" distB="0" distL="0" distR="0" wp14:anchorId="7DDD7763" wp14:editId="72F40ADF">
+            <wp:extent cx="4695825" cy="2218148"/>
+            <wp:effectExtent l="0" t="0" r="0" b="0"/>
+            <wp:docPr id="821292887" name="Imagen 1" descr="Interfaz de usuario gráfica, Aplicación&#10;&#10;El contenido generado por IA puede ser incorrecto."/>
+            <wp:cNvGraphicFramePr>
+              <a:graphicFrameLocks xmlns:a="http://schemas.openxmlformats.org/drawingml/2006/main" noChangeAspect="1"/>
+            </wp:cNvGraphicFramePr>
+            <a:graphic xmlns:a="http://schemas.openxmlformats.org/drawingml/2006/main">
+              <a:graphicData uri="http://schemas.openxmlformats.org/drawingml/2006/picture">
+                <pic:pic xmlns:pic="http://schemas.openxmlformats.org/drawingml/2006/picture">
+                  <pic:nvPicPr>
+                    <pic:cNvPr id="821292887" name="Imagen 1" descr="Interfaz de usuario gráfica, Aplicación&#10;&#10;El contenido generado por IA puede ser incorrecto."/>
+                    <pic:cNvPicPr/>
+                  </pic:nvPicPr>
+                  <pic:blipFill>
+                    <a:blip r:embed="rId7"/>
+                    <a:stretch>
+                      <a:fillRect/>
+                    </a:stretch>
+                  </pic:blipFill>
+                  <pic:spPr>
+                    <a:xfrm>
+                      <a:off x="0" y="0"/>
+                      <a:ext cx="4711184" cy="2225403"/>
+                    </a:xfrm>
+                    <a:prstGeom prst="rect">
+                      <a:avLst/>
+                    </a:prstGeom>
+                  </pic:spPr>
+                </pic:pic>
+              </a:graphicData>
+            </a:graphic>
+          </wp:inline>
+        </w:drawing>
+      </w:r>
+    </w:p>
+    <w:p>
+      <w:pPr>
         <w:pStyle w:val="Prrafodelista"/>
         <w:numPr>
           <w:ilvl w:val="0"/>
@@ -854,6 +956,127 @@
     </w:p>
     <w:p>
       <w:pPr>
+        <w:spacing w:after="120" w:line="360" w:lineRule="auto"/>
+        <w:jc w:val="both"/>
+        <w:rPr>
+          <w:rFonts w:ascii="Arial" w:hAnsi="Arial" w:cs="Arial"/>
+          <w:b/>
+          <w:bCs/>
+          <w:color w:val="000000" w:themeColor="text1"/>
+          <w:sz w:val="24"/>
+          <w:szCs w:val="24"/>
+        </w:rPr>
+      </w:pPr>
+      <w:hyperlink r:id="rId8" w:tgtFrame="mysql_doc" w:history="1">
+        <w:r>
+          <w:rPr>
+            <w:rFonts w:ascii="Arial" w:hAnsi="Arial" w:cs="Arial"/>
+            <w:b/>
+            <w:bCs/>
+            <w:color w:val="000000" w:themeColor="text1"/>
+            <w:sz w:val="24"/>
+            <w:szCs w:val="24"/>
+          </w:rPr>
+          <w:t>SELECT</w:t>
+        </w:r>
+      </w:hyperlink>
+      <w:r>
+        <w:rPr>
+          <w:rFonts w:ascii="Arial" w:hAnsi="Arial" w:cs="Arial"/>
+          <w:b/>
+          <w:bCs/>
+          <w:color w:val="000000" w:themeColor="text1"/>
+          <w:sz w:val="24"/>
+          <w:szCs w:val="24"/>
+        </w:rPr>
+        <w:t> Dni_Cliente, </w:t>
+      </w:r>
+      <w:hyperlink r:id="rId9" w:tgtFrame="mysql_doc" w:history="1">
+        <w:r>
+          <w:rPr>
+            <w:rFonts w:ascii="Arial" w:hAnsi="Arial" w:cs="Arial"/>
+            <w:b/>
+            <w:bCs/>
+            <w:color w:val="000000" w:themeColor="text1"/>
+            <w:sz w:val="24"/>
+            <w:szCs w:val="24"/>
+          </w:rPr>
+          <w:t>COUNT</w:t>
+        </w:r>
+      </w:hyperlink>
+      <w:r>
+        <w:rPr>
+          <w:rFonts w:ascii="Arial" w:hAnsi="Arial" w:cs="Arial"/>
+          <w:b/>
+          <w:bCs/>
+          <w:color w:val="000000" w:themeColor="text1"/>
+          <w:sz w:val="24"/>
+          <w:szCs w:val="24"/>
+        </w:rPr>
+        <w:t>(Codigo) AS Cantidad FROM `mascotas` GROUP BY Dni_Cliente ORDER BY Cantidad DESC</w:t>
+      </w:r>
+    </w:p>
+    <w:p>
+      <w:pPr>
+        <w:spacing w:after="120" w:line="360" w:lineRule="auto"/>
+        <w:jc w:val="center"/>
+        <w:rPr>
+          <w:rFonts w:ascii="Arial" w:hAnsi="Arial" w:cs="Arial"/>
+          <w:b/>
+          <w:bCs/>
+          <w:color w:val="000000" w:themeColor="text1"/>
+          <w:sz w:val="24"/>
+          <w:szCs w:val="24"/>
+        </w:rPr>
+      </w:pPr>
+      <w:r>
+        <w:rPr>
+          <w:rFonts w:ascii="Arial" w:hAnsi="Arial" w:cs="Arial"/>
+          <w:b/>
+          <w:bCs/>
+          <w:color w:val="000000" w:themeColor="text1"/>
+          <w:sz w:val="24"/>
+          <w:szCs w:val="24"/>
+        </w:rPr>
+        <w:drawing>
+          <wp:inline distT="0" distB="0" distL="0" distR="0" wp14:anchorId="0842F496" wp14:editId="617DA10A">
+            <wp:extent cx="5019675" cy="2846293"/>
+            <wp:effectExtent l="0" t="0" r="0" b="0"/>
+            <wp:docPr id="2051085541" name="Imagen 1" descr="Interfaz de usuario gráfica, Texto, Aplicación&#10;&#10;El contenido generado por IA puede ser incorrecto."/>
+            <wp:cNvGraphicFramePr>
+              <a:graphicFrameLocks xmlns:a="http://schemas.openxmlformats.org/drawingml/2006/main" noChangeAspect="1"/>
+            </wp:cNvGraphicFramePr>
+            <a:graphic xmlns:a="http://schemas.openxmlformats.org/drawingml/2006/main">
+              <a:graphicData uri="http://schemas.openxmlformats.org/drawingml/2006/picture">
+                <pic:pic xmlns:pic="http://schemas.openxmlformats.org/drawingml/2006/picture">
+                  <pic:nvPicPr>
+                    <pic:cNvPr id="2051085541" name="Imagen 1" descr="Interfaz de usuario gráfica, Texto, Aplicación&#10;&#10;El contenido generado por IA puede ser incorrecto."/>
+                    <pic:cNvPicPr/>
+                  </pic:nvPicPr>
+                  <pic:blipFill>
+                    <a:blip r:embed="rId10"/>
+                    <a:stretch>
+                      <a:fillRect/>
+                    </a:stretch>
+                  </pic:blipFill>
+                  <pic:spPr>
+                    <a:xfrm>
+                      <a:off x="0" y="0"/>
+                      <a:ext cx="5031765" cy="2853149"/>
+                    </a:xfrm>
+                    <a:prstGeom prst="rect">
+                      <a:avLst/>
+                    </a:prstGeom>
+                  </pic:spPr>
+                </pic:pic>
+              </a:graphicData>
+            </a:graphic>
+          </wp:inline>
+        </w:drawing>
+      </w:r>
+    </w:p>
+    <w:p>
+      <w:pPr>
         <w:pStyle w:val="Prrafodelista"/>
         <w:numPr>
           <w:ilvl w:val="0"/>
@@ -877,7 +1100,195 @@
           <w:sz w:val="24"/>
           <w:szCs w:val="24"/>
         </w:rPr>
+        <w:lastRenderedPageBreak/>
         <w:t>Muestra todos los campos de los clientes de Valencia que no tienen mascotas.</w:t>
+      </w:r>
+    </w:p>
+    <w:p>
+      <w:pPr>
+        <w:rPr>
+          <w:rFonts w:ascii="Arial" w:hAnsi="Arial" w:cs="Arial"/>
+          <w:b/>
+          <w:bCs/>
+          <w:color w:val="000000" w:themeColor="text1"/>
+          <w:sz w:val="24"/>
+          <w:szCs w:val="24"/>
+        </w:rPr>
+      </w:pPr>
+      <w:hyperlink r:id="rId11" w:tgtFrame="mysql_doc" w:history="1">
+        <w:r>
+          <w:rPr>
+            <w:rFonts w:ascii="Arial" w:hAnsi="Arial" w:cs="Arial"/>
+            <w:b/>
+            <w:bCs/>
+            <w:color w:val="000000" w:themeColor="text1"/>
+            <w:sz w:val="24"/>
+            <w:szCs w:val="24"/>
+          </w:rPr>
+          <w:t>SELECT</w:t>
+        </w:r>
+      </w:hyperlink>
+      <w:r>
+        <w:rPr>
+          <w:rFonts w:ascii="Arial" w:hAnsi="Arial" w:cs="Arial"/>
+          <w:b/>
+          <w:bCs/>
+          <w:color w:val="000000" w:themeColor="text1"/>
+          <w:sz w:val="24"/>
+          <w:szCs w:val="24"/>
+        </w:rPr>
+        <w:t> * FROM clientes WHERE Población = "Valencia" </w:t>
+      </w:r>
+      <w:hyperlink r:id="rId12" w:tgtFrame="mysql_doc" w:history="1">
+        <w:r>
+          <w:rPr>
+            <w:rFonts w:ascii="Arial" w:hAnsi="Arial" w:cs="Arial"/>
+            <w:b/>
+            <w:bCs/>
+            <w:color w:val="000000" w:themeColor="text1"/>
+            <w:sz w:val="24"/>
+            <w:szCs w:val="24"/>
+          </w:rPr>
+          <w:t>AND</w:t>
+        </w:r>
+      </w:hyperlink>
+      <w:r>
+        <w:rPr>
+          <w:rFonts w:ascii="Arial" w:hAnsi="Arial" w:cs="Arial"/>
+          <w:b/>
+          <w:bCs/>
+          <w:color w:val="000000" w:themeColor="text1"/>
+          <w:sz w:val="24"/>
+          <w:szCs w:val="24"/>
+        </w:rPr>
+        <w:t> DNI </w:t>
+      </w:r>
+      <w:hyperlink r:id="rId13" w:tgtFrame="mysql_doc" w:history="1">
+        <w:r>
+          <w:rPr>
+            <w:rFonts w:ascii="Arial" w:hAnsi="Arial" w:cs="Arial"/>
+            <w:b/>
+            <w:bCs/>
+            <w:color w:val="000000" w:themeColor="text1"/>
+            <w:sz w:val="24"/>
+            <w:szCs w:val="24"/>
+          </w:rPr>
+          <w:t>NOT</w:t>
+        </w:r>
+      </w:hyperlink>
+      <w:r>
+        <w:rPr>
+          <w:rFonts w:ascii="Arial" w:hAnsi="Arial" w:cs="Arial"/>
+          <w:b/>
+          <w:bCs/>
+          <w:color w:val="000000" w:themeColor="text1"/>
+          <w:sz w:val="24"/>
+          <w:szCs w:val="24"/>
+        </w:rPr>
+        <w:t> </w:t>
+      </w:r>
+      <w:hyperlink r:id="rId14" w:tgtFrame="mysql_doc" w:history="1">
+        <w:r>
+          <w:rPr>
+            <w:rFonts w:ascii="Arial" w:hAnsi="Arial" w:cs="Arial"/>
+            <w:b/>
+            <w:bCs/>
+            <w:color w:val="000000" w:themeColor="text1"/>
+            <w:sz w:val="24"/>
+            <w:szCs w:val="24"/>
+          </w:rPr>
+          <w:t>IN</w:t>
+        </w:r>
+      </w:hyperlink>
+      <w:r>
+        <w:rPr>
+          <w:rFonts w:ascii="Arial" w:hAnsi="Arial" w:cs="Arial"/>
+          <w:b/>
+          <w:bCs/>
+          <w:color w:val="000000" w:themeColor="text1"/>
+          <w:sz w:val="24"/>
+          <w:szCs w:val="24"/>
+        </w:rPr>
+        <w:t> (</w:t>
+      </w:r>
+      <w:hyperlink r:id="rId15" w:tgtFrame="mysql_doc" w:history="1">
+        <w:r>
+          <w:rPr>
+            <w:rFonts w:ascii="Arial" w:hAnsi="Arial" w:cs="Arial"/>
+            <w:b/>
+            <w:bCs/>
+            <w:color w:val="000000" w:themeColor="text1"/>
+            <w:sz w:val="24"/>
+            <w:szCs w:val="24"/>
+          </w:rPr>
+          <w:t>SELECT</w:t>
+        </w:r>
+      </w:hyperlink>
+      <w:r>
+        <w:rPr>
+          <w:rFonts w:ascii="Arial" w:hAnsi="Arial" w:cs="Arial"/>
+          <w:b/>
+          <w:bCs/>
+          <w:color w:val="000000" w:themeColor="text1"/>
+          <w:sz w:val="24"/>
+          <w:szCs w:val="24"/>
+        </w:rPr>
+        <w:t> Dni_Cliente FROM `mascotas`)</w:t>
+      </w:r>
+    </w:p>
+    <w:p>
+      <w:pPr>
+        <w:spacing w:after="120" w:line="360" w:lineRule="auto"/>
+        <w:jc w:val="center"/>
+        <w:rPr>
+          <w:rFonts w:ascii="Arial" w:hAnsi="Arial" w:cs="Arial"/>
+          <w:color w:val="1F3864" w:themeColor="accent1" w:themeShade="80"/>
+          <w:sz w:val="24"/>
+          <w:szCs w:val="24"/>
+        </w:rPr>
+      </w:pPr>
+      <w:r>
+        <w:rPr>
+          <w:rFonts w:ascii="Arial" w:hAnsi="Arial" w:cs="Arial"/>
+          <w:color w:val="1F3864" w:themeColor="accent1" w:themeShade="80"/>
+          <w:sz w:val="24"/>
+          <w:szCs w:val="24"/>
+        </w:rPr>
+        <w:drawing>
+          <wp:inline distT="0" distB="0" distL="0" distR="0" wp14:anchorId="1329112F" wp14:editId="10C50939">
+            <wp:extent cx="4819650" cy="1462784"/>
+            <wp:effectExtent l="0" t="0" r="0" b="4445"/>
+            <wp:docPr id="498596832" name="Imagen 1" descr="Interfaz de usuario gráfica, Aplicación&#10;&#10;El contenido generado por IA puede ser incorrecto."/>
+            <wp:cNvGraphicFramePr>
+              <a:graphicFrameLocks xmlns:a="http://schemas.openxmlformats.org/drawingml/2006/main" noChangeAspect="1"/>
+            </wp:cNvGraphicFramePr>
+            <a:graphic xmlns:a="http://schemas.openxmlformats.org/drawingml/2006/main">
+              <a:graphicData uri="http://schemas.openxmlformats.org/drawingml/2006/picture">
+                <pic:pic xmlns:pic="http://schemas.openxmlformats.org/drawingml/2006/picture">
+                  <pic:nvPicPr>
+                    <pic:cNvPr id="498596832" name="Imagen 1" descr="Interfaz de usuario gráfica, Aplicación&#10;&#10;El contenido generado por IA puede ser incorrecto."/>
+                    <pic:cNvPicPr/>
+                  </pic:nvPicPr>
+                  <pic:blipFill>
+                    <a:blip r:embed="rId16"/>
+                    <a:stretch>
+                      <a:fillRect/>
+                    </a:stretch>
+                  </pic:blipFill>
+                  <pic:spPr>
+                    <a:xfrm>
+                      <a:off x="0" y="0"/>
+                      <a:ext cx="4832668" cy="1466735"/>
+                    </a:xfrm>
+                    <a:prstGeom prst="rect">
+                      <a:avLst/>
+                    </a:prstGeom>
+                  </pic:spPr>
+                </pic:pic>
+              </a:graphicData>
+            </a:graphic>
+          </wp:inline>
+        </w:drawing>
       </w:r>
     </w:p>
     <w:p>
@@ -910,6 +1321,182 @@
     </w:p>
     <w:p>
       <w:pPr>
+        <w:spacing w:after="120" w:line="360" w:lineRule="auto"/>
+        <w:jc w:val="both"/>
+        <w:rPr>
+          <w:rFonts w:ascii="Arial" w:hAnsi="Arial" w:cs="Arial"/>
+          <w:b/>
+          <w:bCs/>
+          <w:color w:val="000000" w:themeColor="text1"/>
+          <w:sz w:val="24"/>
+          <w:szCs w:val="24"/>
+        </w:rPr>
+      </w:pPr>
+      <w:r>
+        <w:rPr>
+          <w:rFonts w:ascii="Arial" w:hAnsi="Arial" w:cs="Arial"/>
+          <w:b/>
+          <w:bCs/>
+          <w:color w:val="000000" w:themeColor="text1"/>
+          <w:sz w:val="24"/>
+          <w:szCs w:val="24"/>
+        </w:rPr>
+        <w:t xml:space="preserve">SELECT * FROM mascotas WHERE </w:t>
+      </w:r>
+      <w:proofErr w:type="spellStart"/>
+      <w:r>
+        <w:rPr>
+          <w:rFonts w:ascii="Arial" w:hAnsi="Arial" w:cs="Arial"/>
+          <w:b/>
+          <w:bCs/>
+          <w:color w:val="000000" w:themeColor="text1"/>
+          <w:sz w:val="24"/>
+          <w:szCs w:val="24"/>
+        </w:rPr>
+        <w:t>Codigo</w:t>
+      </w:r>
+      <w:proofErr w:type="spellEnd"/>
+      <w:r>
+        <w:rPr>
+          <w:rFonts w:ascii="Arial" w:hAnsi="Arial" w:cs="Arial"/>
+          <w:b/>
+          <w:bCs/>
+          <w:color w:val="000000" w:themeColor="text1"/>
+          <w:sz w:val="24"/>
+          <w:szCs w:val="24"/>
+        </w:rPr>
+        <w:t xml:space="preserve"> IN (SELECT </w:t>
+      </w:r>
+      <w:proofErr w:type="spellStart"/>
+      <w:r>
+        <w:rPr>
+          <w:rFonts w:ascii="Arial" w:hAnsi="Arial" w:cs="Arial"/>
+          <w:b/>
+          <w:bCs/>
+          <w:color w:val="000000" w:themeColor="text1"/>
+          <w:sz w:val="24"/>
+          <w:szCs w:val="24"/>
+        </w:rPr>
+        <w:t>Cod_Mascota</w:t>
+      </w:r>
+      <w:proofErr w:type="spellEnd"/>
+      <w:r>
+        <w:rPr>
+          <w:rFonts w:ascii="Arial" w:hAnsi="Arial" w:cs="Arial"/>
+          <w:b/>
+          <w:bCs/>
+          <w:color w:val="000000" w:themeColor="text1"/>
+          <w:sz w:val="24"/>
+          <w:szCs w:val="24"/>
+        </w:rPr>
+        <w:t xml:space="preserve"> FROM `consultas` WHERE Fecha &gt; "2021-01-01")</w:t>
+      </w:r>
+    </w:p>
+    <w:p>
+      <w:pPr>
+        <w:spacing w:after="120" w:line="360" w:lineRule="auto"/>
+        <w:jc w:val="center"/>
+        <w:rPr>
+          <w:rFonts w:ascii="Arial" w:hAnsi="Arial" w:cs="Arial"/>
+          <w:color w:val="1F3864" w:themeColor="accent1" w:themeShade="80"/>
+          <w:sz w:val="24"/>
+          <w:szCs w:val="24"/>
+        </w:rPr>
+      </w:pPr>
+      <w:r>
+        <w:rPr>
+          <w:rFonts w:ascii="Arial" w:hAnsi="Arial" w:cs="Arial"/>
+          <w:color w:val="1F3864" w:themeColor="accent1" w:themeShade="80"/>
+          <w:sz w:val="24"/>
+          <w:szCs w:val="24"/>
+        </w:rPr>
+        <w:drawing>
+          <wp:inline distT="0" distB="0" distL="0" distR="0" wp14:anchorId="493DFB89" wp14:editId="04CF1F9A">
+            <wp:extent cx="4848225" cy="2836303"/>
+            <wp:effectExtent l="0" t="0" r="0" b="2540"/>
+            <wp:docPr id="429949495" name="Imagen 1" descr="Interfaz de usuario gráfica, Aplicación&#10;&#10;El contenido generado por IA puede ser incorrecto."/>
+            <wp:cNvGraphicFramePr>
+              <a:graphicFrameLocks xmlns:a="http://schemas.openxmlformats.org/drawingml/2006/main" noChangeAspect="1"/>
+            </wp:cNvGraphicFramePr>
+            <a:graphic xmlns:a="http://schemas.openxmlformats.org/drawingml/2006/main">
+              <a:graphicData uri="http://schemas.openxmlformats.org/drawingml/2006/picture">
+                <pic:pic xmlns:pic="http://schemas.openxmlformats.org/drawingml/2006/picture">
+                  <pic:nvPicPr>
+                    <pic:cNvPr id="429949495" name="Imagen 1" descr="Interfaz de usuario gráfica, Aplicación&#10;&#10;El contenido generado por IA puede ser incorrecto."/>
+                    <pic:cNvPicPr/>
+                  </pic:nvPicPr>
+                  <pic:blipFill>
+                    <a:blip r:embed="rId17"/>
+                    <a:stretch>
+                      <a:fillRect/>
+                    </a:stretch>
+                  </pic:blipFill>
+                  <pic:spPr>
+                    <a:xfrm>
+                      <a:off x="0" y="0"/>
+                      <a:ext cx="4854815" cy="2840159"/>
+                    </a:xfrm>
+                    <a:prstGeom prst="rect">
+                      <a:avLst/>
+                    </a:prstGeom>
+                  </pic:spPr>
+                </pic:pic>
+              </a:graphicData>
+            </a:graphic>
+          </wp:inline>
+        </w:drawing>
+      </w:r>
+    </w:p>
+    <w:p>
+      <w:pPr>
+        <w:spacing w:after="120" w:line="360" w:lineRule="auto"/>
+        <w:jc w:val="center"/>
+        <w:rPr>
+          <w:rFonts w:ascii="Arial" w:hAnsi="Arial" w:cs="Arial"/>
+          <w:color w:val="1F3864" w:themeColor="accent1" w:themeShade="80"/>
+          <w:sz w:val="24"/>
+          <w:szCs w:val="24"/>
+        </w:rPr>
+      </w:pPr>
+    </w:p>
+    <w:p>
+      <w:pPr>
+        <w:spacing w:after="120" w:line="360" w:lineRule="auto"/>
+        <w:jc w:val="center"/>
+        <w:rPr>
+          <w:rFonts w:ascii="Arial" w:hAnsi="Arial" w:cs="Arial"/>
+          <w:color w:val="1F3864" w:themeColor="accent1" w:themeShade="80"/>
+          <w:sz w:val="24"/>
+          <w:szCs w:val="24"/>
+        </w:rPr>
+      </w:pPr>
+    </w:p>
+    <w:p>
+      <w:pPr>
+        <w:spacing w:after="120" w:line="360" w:lineRule="auto"/>
+        <w:jc w:val="center"/>
+        <w:rPr>
+          <w:rFonts w:ascii="Arial" w:hAnsi="Arial" w:cs="Arial"/>
+          <w:color w:val="1F3864" w:themeColor="accent1" w:themeShade="80"/>
+          <w:sz w:val="24"/>
+          <w:szCs w:val="24"/>
+        </w:rPr>
+      </w:pPr>
+    </w:p>
+    <w:p>
+      <w:pPr>
+        <w:spacing w:after="120" w:line="360" w:lineRule="auto"/>
+        <w:jc w:val="center"/>
+        <w:rPr>
+          <w:rFonts w:ascii="Arial" w:hAnsi="Arial" w:cs="Arial"/>
+          <w:color w:val="1F3864" w:themeColor="accent1" w:themeShade="80"/>
+          <w:sz w:val="24"/>
+          <w:szCs w:val="24"/>
+        </w:rPr>
+      </w:pPr>
+    </w:p>
+    <w:p>
+      <w:pPr>
         <w:pStyle w:val="Prrafodelista"/>
         <w:numPr>
           <w:ilvl w:val="0"/>
@@ -933,7 +1520,164 @@
           <w:sz w:val="24"/>
           <w:szCs w:val="24"/>
         </w:rPr>
+        <w:lastRenderedPageBreak/>
         <w:t>Muestra la cantidad de clientes que hay por población y el máximo de edad por población, pero solo los que sean mayores de 40 años.</w:t>
+      </w:r>
+    </w:p>
+    <w:p>
+      <w:pPr>
+        <w:spacing w:after="120" w:line="360" w:lineRule="auto"/>
+        <w:jc w:val="both"/>
+        <w:rPr>
+          <w:rFonts w:ascii="Arial" w:hAnsi="Arial" w:cs="Arial"/>
+          <w:b/>
+          <w:bCs/>
+          <w:color w:val="000000" w:themeColor="text1"/>
+          <w:sz w:val="24"/>
+          <w:szCs w:val="24"/>
+        </w:rPr>
+      </w:pPr>
+      <w:r>
+        <w:rPr>
+          <w:rFonts w:ascii="Arial" w:hAnsi="Arial" w:cs="Arial"/>
+          <w:b/>
+          <w:bCs/>
+          <w:color w:val="000000" w:themeColor="text1"/>
+          <w:sz w:val="24"/>
+          <w:szCs w:val="24"/>
+        </w:rPr>
+        <w:t>SELECT Población, COUNT(</w:t>
+      </w:r>
+      <w:proofErr w:type="spellStart"/>
+      <w:r>
+        <w:rPr>
+          <w:rFonts w:ascii="Arial" w:hAnsi="Arial" w:cs="Arial"/>
+          <w:b/>
+          <w:bCs/>
+          <w:color w:val="000000" w:themeColor="text1"/>
+          <w:sz w:val="24"/>
+          <w:szCs w:val="24"/>
+        </w:rPr>
+        <w:t>Dni</w:t>
+      </w:r>
+      <w:proofErr w:type="spellEnd"/>
+      <w:r>
+        <w:rPr>
+          <w:rFonts w:ascii="Arial" w:hAnsi="Arial" w:cs="Arial"/>
+          <w:b/>
+          <w:bCs/>
+          <w:color w:val="000000" w:themeColor="text1"/>
+          <w:sz w:val="24"/>
+          <w:szCs w:val="24"/>
+        </w:rPr>
+        <w:t xml:space="preserve">) AS </w:t>
+      </w:r>
+      <w:proofErr w:type="spellStart"/>
+      <w:r>
+        <w:rPr>
+          <w:rFonts w:ascii="Arial" w:hAnsi="Arial" w:cs="Arial"/>
+          <w:b/>
+          <w:bCs/>
+          <w:color w:val="000000" w:themeColor="text1"/>
+          <w:sz w:val="24"/>
+          <w:szCs w:val="24"/>
+        </w:rPr>
+        <w:t>Cantidad_clientes</w:t>
+      </w:r>
+      <w:proofErr w:type="spellEnd"/>
+      <w:r>
+        <w:rPr>
+          <w:rFonts w:ascii="Arial" w:hAnsi="Arial" w:cs="Arial"/>
+          <w:b/>
+          <w:bCs/>
+          <w:color w:val="000000" w:themeColor="text1"/>
+          <w:sz w:val="24"/>
+          <w:szCs w:val="24"/>
+        </w:rPr>
+        <w:t xml:space="preserve">, MAX(Edad) AS </w:t>
+      </w:r>
+      <w:proofErr w:type="spellStart"/>
+      <w:r>
+        <w:rPr>
+          <w:rFonts w:ascii="Arial" w:hAnsi="Arial" w:cs="Arial"/>
+          <w:b/>
+          <w:bCs/>
+          <w:color w:val="000000" w:themeColor="text1"/>
+          <w:sz w:val="24"/>
+          <w:szCs w:val="24"/>
+        </w:rPr>
+        <w:t>Max_edad</w:t>
+      </w:r>
+      <w:proofErr w:type="spellEnd"/>
+      <w:r>
+        <w:rPr>
+          <w:rFonts w:ascii="Arial" w:hAnsi="Arial" w:cs="Arial"/>
+          <w:b/>
+          <w:bCs/>
+          <w:color w:val="000000" w:themeColor="text1"/>
+          <w:sz w:val="24"/>
+          <w:szCs w:val="24"/>
+        </w:rPr>
+        <w:t xml:space="preserve"> FROM clientes WHERE Edad &gt; "40" GROUP BY Población</w:t>
+      </w:r>
+    </w:p>
+    <w:p>
+      <w:pPr>
+        <w:spacing w:after="120" w:line="360" w:lineRule="auto"/>
+        <w:jc w:val="both"/>
+        <w:rPr>
+          <w:rFonts w:ascii="Arial" w:hAnsi="Arial" w:cs="Arial"/>
+          <w:b/>
+          <w:bCs/>
+          <w:color w:val="000000" w:themeColor="text1"/>
+          <w:sz w:val="24"/>
+          <w:szCs w:val="24"/>
+        </w:rPr>
+      </w:pPr>
+      <w:r>
+        <w:rPr>
+          <w:rFonts w:ascii="Arial" w:hAnsi="Arial" w:cs="Arial"/>
+          <w:b/>
+          <w:bCs/>
+          <w:color w:val="000000" w:themeColor="text1"/>
+          <w:sz w:val="24"/>
+          <w:szCs w:val="24"/>
+        </w:rPr>
+        <w:drawing>
+          <wp:inline distT="0" distB="0" distL="0" distR="0" wp14:anchorId="1045E4D0" wp14:editId="27EE0B80">
+            <wp:extent cx="5010150" cy="1653161"/>
+            <wp:effectExtent l="0" t="0" r="0" b="4445"/>
+            <wp:docPr id="1645297365" name="Imagen 1" descr="Interfaz de usuario gráfica, Texto, Aplicación&#10;&#10;El contenido generado por IA puede ser incorrecto."/>
+            <wp:cNvGraphicFramePr>
+              <a:graphicFrameLocks xmlns:a="http://schemas.openxmlformats.org/drawingml/2006/main" noChangeAspect="1"/>
+            </wp:cNvGraphicFramePr>
+            <a:graphic xmlns:a="http://schemas.openxmlformats.org/drawingml/2006/main">
+              <a:graphicData uri="http://schemas.openxmlformats.org/drawingml/2006/picture">
+                <pic:pic xmlns:pic="http://schemas.openxmlformats.org/drawingml/2006/picture">
+                  <pic:nvPicPr>
+                    <pic:cNvPr id="1645297365" name="Imagen 1" descr="Interfaz de usuario gráfica, Texto, Aplicación&#10;&#10;El contenido generado por IA puede ser incorrecto."/>
+                    <pic:cNvPicPr/>
+                  </pic:nvPicPr>
+                  <pic:blipFill>
+                    <a:blip r:embed="rId18"/>
+                    <a:stretch>
+                      <a:fillRect/>
+                    </a:stretch>
+                  </pic:blipFill>
+                  <pic:spPr>
+                    <a:xfrm>
+                      <a:off x="0" y="0"/>
+                      <a:ext cx="5070221" cy="1672982"/>
+                    </a:xfrm>
+                    <a:prstGeom prst="rect">
+                      <a:avLst/>
+                    </a:prstGeom>
+                  </pic:spPr>
+                </pic:pic>
+              </a:graphicData>
+            </a:graphic>
+          </wp:inline>
+        </w:drawing>
       </w:r>
     </w:p>
     <w:p>
@@ -966,6 +1710,108 @@
     </w:p>
     <w:p>
       <w:pPr>
+        <w:spacing w:after="120" w:line="360" w:lineRule="auto"/>
+        <w:jc w:val="both"/>
+        <w:rPr>
+          <w:rFonts w:ascii="Arial" w:hAnsi="Arial" w:cs="Arial"/>
+          <w:b/>
+          <w:bCs/>
+          <w:color w:val="000000" w:themeColor="text1"/>
+          <w:sz w:val="24"/>
+          <w:szCs w:val="24"/>
+        </w:rPr>
+      </w:pPr>
+      <w:r>
+        <w:rPr>
+          <w:rFonts w:ascii="Arial" w:hAnsi="Arial" w:cs="Arial"/>
+          <w:b/>
+          <w:bCs/>
+          <w:color w:val="000000" w:themeColor="text1"/>
+          <w:sz w:val="24"/>
+          <w:szCs w:val="24"/>
+        </w:rPr>
+        <w:t>SELECT</w:t>
+      </w:r>
+      <w:r>
+        <w:rPr>
+          <w:rFonts w:ascii="Arial" w:hAnsi="Arial" w:cs="Arial"/>
+          <w:b/>
+          <w:bCs/>
+          <w:color w:val="000000" w:themeColor="text1"/>
+          <w:sz w:val="24"/>
+          <w:szCs w:val="24"/>
+        </w:rPr>
+        <w:t xml:space="preserve"> </w:t>
+      </w:r>
+      <w:r>
+        <w:rPr>
+          <w:rFonts w:ascii="Arial" w:hAnsi="Arial" w:cs="Arial"/>
+          <w:b/>
+          <w:bCs/>
+          <w:color w:val="000000" w:themeColor="text1"/>
+          <w:sz w:val="24"/>
+          <w:szCs w:val="24"/>
+        </w:rPr>
+        <w:t>* FROM tratamientos WHERE Precio &gt; (SELECT AVG(Precio) FROM `tratamientos`)</w:t>
+      </w:r>
+    </w:p>
+    <w:p>
+      <w:pPr>
+        <w:spacing w:after="120" w:line="360" w:lineRule="auto"/>
+        <w:jc w:val="center"/>
+        <w:rPr>
+          <w:rFonts w:ascii="Arial" w:hAnsi="Arial" w:cs="Arial"/>
+          <w:color w:val="1F3864" w:themeColor="accent1" w:themeShade="80"/>
+          <w:sz w:val="24"/>
+          <w:szCs w:val="24"/>
+        </w:rPr>
+      </w:pPr>
+      <w:r>
+        <w:rPr>
+          <w:rFonts w:ascii="Arial" w:hAnsi="Arial" w:cs="Arial"/>
+          <w:color w:val="1F3864" w:themeColor="accent1" w:themeShade="80"/>
+          <w:sz w:val="24"/>
+          <w:szCs w:val="24"/>
+        </w:rPr>
+        <w:drawing>
+          <wp:inline distT="0" distB="0" distL="0" distR="0" wp14:anchorId="3D5CBD5F" wp14:editId="54F64949">
+            <wp:extent cx="3467100" cy="1735995"/>
+            <wp:effectExtent l="0" t="0" r="0" b="0"/>
+            <wp:docPr id="2067644515" name="Imagen 1" descr="Interfaz de usuario gráfica, Texto, Aplicación&#10;&#10;El contenido generado por IA puede ser incorrecto."/>
+            <wp:cNvGraphicFramePr>
+              <a:graphicFrameLocks xmlns:a="http://schemas.openxmlformats.org/drawingml/2006/main" noChangeAspect="1"/>
+            </wp:cNvGraphicFramePr>
+            <a:graphic xmlns:a="http://schemas.openxmlformats.org/drawingml/2006/main">
+              <a:graphicData uri="http://schemas.openxmlformats.org/drawingml/2006/picture">
+                <pic:pic xmlns:pic="http://schemas.openxmlformats.org/drawingml/2006/picture">
+                  <pic:nvPicPr>
+                    <pic:cNvPr id="2067644515" name="Imagen 1" descr="Interfaz de usuario gráfica, Texto, Aplicación&#10;&#10;El contenido generado por IA puede ser incorrecto."/>
+                    <pic:cNvPicPr/>
+                  </pic:nvPicPr>
+                  <pic:blipFill>
+                    <a:blip r:embed="rId19"/>
+                    <a:stretch>
+                      <a:fillRect/>
+                    </a:stretch>
+                  </pic:blipFill>
+                  <pic:spPr>
+                    <a:xfrm>
+                      <a:off x="0" y="0"/>
+                      <a:ext cx="3505502" cy="1755223"/>
+                    </a:xfrm>
+                    <a:prstGeom prst="rect">
+                      <a:avLst/>
+                    </a:prstGeom>
+                  </pic:spPr>
+                </pic:pic>
+              </a:graphicData>
+            </a:graphic>
+          </wp:inline>
+        </w:drawing>
+      </w:r>
+    </w:p>
+    <w:p>
+      <w:pPr>
         <w:pStyle w:val="Prrafodelista"/>
         <w:numPr>
           <w:ilvl w:val="0"/>
@@ -994,6 +1840,136 @@
     </w:p>
     <w:p>
       <w:pPr>
+        <w:spacing w:after="120" w:line="360" w:lineRule="auto"/>
+        <w:ind w:left="210"/>
+        <w:jc w:val="both"/>
+        <w:rPr>
+          <w:rFonts w:ascii="Arial" w:hAnsi="Arial" w:cs="Arial"/>
+          <w:b/>
+          <w:bCs/>
+          <w:color w:val="000000" w:themeColor="text1"/>
+          <w:sz w:val="24"/>
+          <w:szCs w:val="24"/>
+        </w:rPr>
+      </w:pPr>
+      <w:r>
+        <w:rPr>
+          <w:rFonts w:ascii="Arial" w:hAnsi="Arial" w:cs="Arial"/>
+          <w:b/>
+          <w:bCs/>
+          <w:color w:val="000000" w:themeColor="text1"/>
+          <w:sz w:val="24"/>
+          <w:szCs w:val="24"/>
+        </w:rPr>
+        <w:t xml:space="preserve">SELECT * FROM tratamientos WHERE </w:t>
+      </w:r>
+      <w:proofErr w:type="spellStart"/>
+      <w:r>
+        <w:rPr>
+          <w:rFonts w:ascii="Arial" w:hAnsi="Arial" w:cs="Arial"/>
+          <w:b/>
+          <w:bCs/>
+          <w:color w:val="000000" w:themeColor="text1"/>
+          <w:sz w:val="24"/>
+          <w:szCs w:val="24"/>
+        </w:rPr>
+        <w:t>Cod_Tratamiento</w:t>
+      </w:r>
+      <w:proofErr w:type="spellEnd"/>
+      <w:r>
+        <w:rPr>
+          <w:rFonts w:ascii="Arial" w:hAnsi="Arial" w:cs="Arial"/>
+          <w:b/>
+          <w:bCs/>
+          <w:color w:val="000000" w:themeColor="text1"/>
+          <w:sz w:val="24"/>
+          <w:szCs w:val="24"/>
+        </w:rPr>
+        <w:t xml:space="preserve"> NOT IN (SELECT </w:t>
+      </w:r>
+      <w:proofErr w:type="spellStart"/>
+      <w:r>
+        <w:rPr>
+          <w:rFonts w:ascii="Arial" w:hAnsi="Arial" w:cs="Arial"/>
+          <w:b/>
+          <w:bCs/>
+          <w:color w:val="000000" w:themeColor="text1"/>
+          <w:sz w:val="24"/>
+          <w:szCs w:val="24"/>
+        </w:rPr>
+        <w:t>Cod_Tratamiento</w:t>
+      </w:r>
+      <w:proofErr w:type="spellEnd"/>
+      <w:r>
+        <w:rPr>
+          <w:rFonts w:ascii="Arial" w:hAnsi="Arial" w:cs="Arial"/>
+          <w:b/>
+          <w:bCs/>
+          <w:color w:val="000000" w:themeColor="text1"/>
+          <w:sz w:val="24"/>
+          <w:szCs w:val="24"/>
+        </w:rPr>
+        <w:t xml:space="preserve"> FROM consultas)</w:t>
+      </w:r>
+    </w:p>
+    <w:p>
+      <w:pPr>
+        <w:spacing w:after="120" w:line="360" w:lineRule="auto"/>
+        <w:ind w:left="210"/>
+        <w:jc w:val="both"/>
+        <w:rPr>
+          <w:rFonts w:ascii="Arial" w:hAnsi="Arial" w:cs="Arial"/>
+          <w:color w:val="1F3864" w:themeColor="accent1" w:themeShade="80"/>
+          <w:sz w:val="24"/>
+          <w:szCs w:val="24"/>
+        </w:rPr>
+      </w:pPr>
+      <w:r>
+        <w:rPr>
+          <w:rFonts w:ascii="Arial" w:hAnsi="Arial" w:cs="Arial"/>
+          <w:color w:val="1F3864" w:themeColor="accent1" w:themeShade="80"/>
+          <w:sz w:val="24"/>
+          <w:szCs w:val="24"/>
+        </w:rPr>
+        <w:drawing>
+          <wp:inline distT="0" distB="0" distL="0" distR="0" wp14:anchorId="6A26FE41" wp14:editId="704EC47E">
+            <wp:extent cx="4133850" cy="1330960"/>
+            <wp:effectExtent l="0" t="0" r="0" b="2540"/>
+            <wp:docPr id="1593127723" name="Imagen 1" descr="Interfaz de usuario gráfica, Aplicación&#10;&#10;El contenido generado por IA puede ser incorrecto."/>
+            <wp:cNvGraphicFramePr>
+              <a:graphicFrameLocks xmlns:a="http://schemas.openxmlformats.org/drawingml/2006/main" noChangeAspect="1"/>
+            </wp:cNvGraphicFramePr>
+            <a:graphic xmlns:a="http://schemas.openxmlformats.org/drawingml/2006/main">
+              <a:graphicData uri="http://schemas.openxmlformats.org/drawingml/2006/picture">
+                <pic:pic xmlns:pic="http://schemas.openxmlformats.org/drawingml/2006/picture">
+                  <pic:nvPicPr>
+                    <pic:cNvPr id="1593127723" name="Imagen 1" descr="Interfaz de usuario gráfica, Aplicación&#10;&#10;El contenido generado por IA puede ser incorrecto."/>
+                    <pic:cNvPicPr/>
+                  </pic:nvPicPr>
+                  <pic:blipFill>
+                    <a:blip r:embed="rId20"/>
+                    <a:stretch>
+                      <a:fillRect/>
+                    </a:stretch>
+                  </pic:blipFill>
+                  <pic:spPr>
+                    <a:xfrm>
+                      <a:off x="0" y="0"/>
+                      <a:ext cx="4151383" cy="1336605"/>
+                    </a:xfrm>
+                    <a:prstGeom prst="rect">
+                      <a:avLst/>
+                    </a:prstGeom>
+                  </pic:spPr>
+                </pic:pic>
+              </a:graphicData>
+            </a:graphic>
+          </wp:inline>
+        </w:drawing>
+      </w:r>
+    </w:p>
+    <w:p>
+      <w:pPr>
         <w:pStyle w:val="Prrafodelista"/>
         <w:numPr>
           <w:ilvl w:val="0"/>
@@ -1017,7 +1993,306 @@
           <w:sz w:val="24"/>
           <w:szCs w:val="24"/>
         </w:rPr>
+        <w:lastRenderedPageBreak/>
         <w:t>Muestra el código, nombre, raza y cuánto dinero se ha gastado cada mascota en sus consultas.</w:t>
+      </w:r>
+    </w:p>
+    <w:p>
+      <w:pPr>
+        <w:spacing w:after="120" w:line="360" w:lineRule="auto"/>
+        <w:jc w:val="both"/>
+        <w:rPr>
+          <w:rFonts w:ascii="Arial" w:hAnsi="Arial" w:cs="Arial"/>
+          <w:b/>
+          <w:bCs/>
+          <w:color w:val="000000" w:themeColor="text1"/>
+          <w:sz w:val="24"/>
+          <w:szCs w:val="24"/>
+        </w:rPr>
+      </w:pPr>
+      <w:r>
+        <w:rPr>
+          <w:rFonts w:ascii="Arial" w:hAnsi="Arial" w:cs="Arial"/>
+          <w:b/>
+          <w:bCs/>
+          <w:color w:val="000000" w:themeColor="text1"/>
+          <w:sz w:val="24"/>
+          <w:szCs w:val="24"/>
+        </w:rPr>
+        <w:t xml:space="preserve">SELECT </w:t>
+      </w:r>
+      <w:proofErr w:type="spellStart"/>
+      <w:proofErr w:type="gramStart"/>
+      <w:r>
+        <w:rPr>
+          <w:rFonts w:ascii="Arial" w:hAnsi="Arial" w:cs="Arial"/>
+          <w:b/>
+          <w:bCs/>
+          <w:color w:val="000000" w:themeColor="text1"/>
+          <w:sz w:val="24"/>
+          <w:szCs w:val="24"/>
+        </w:rPr>
+        <w:t>m.Codigo</w:t>
+      </w:r>
+      <w:proofErr w:type="spellEnd"/>
+      <w:proofErr w:type="gramEnd"/>
+      <w:r>
+        <w:rPr>
+          <w:rFonts w:ascii="Arial" w:hAnsi="Arial" w:cs="Arial"/>
+          <w:b/>
+          <w:bCs/>
+          <w:color w:val="000000" w:themeColor="text1"/>
+          <w:sz w:val="24"/>
+          <w:szCs w:val="24"/>
+        </w:rPr>
+        <w:t xml:space="preserve">, </w:t>
+      </w:r>
+      <w:proofErr w:type="spellStart"/>
+      <w:r>
+        <w:rPr>
+          <w:rFonts w:ascii="Arial" w:hAnsi="Arial" w:cs="Arial"/>
+          <w:b/>
+          <w:bCs/>
+          <w:color w:val="000000" w:themeColor="text1"/>
+          <w:sz w:val="24"/>
+          <w:szCs w:val="24"/>
+        </w:rPr>
+        <w:t>m.Nombre</w:t>
+      </w:r>
+      <w:proofErr w:type="spellEnd"/>
+      <w:r>
+        <w:rPr>
+          <w:rFonts w:ascii="Arial" w:hAnsi="Arial" w:cs="Arial"/>
+          <w:b/>
+          <w:bCs/>
+          <w:color w:val="000000" w:themeColor="text1"/>
+          <w:sz w:val="24"/>
+          <w:szCs w:val="24"/>
+        </w:rPr>
+        <w:t xml:space="preserve">, </w:t>
+      </w:r>
+      <w:proofErr w:type="spellStart"/>
+      <w:r>
+        <w:rPr>
+          <w:rFonts w:ascii="Arial" w:hAnsi="Arial" w:cs="Arial"/>
+          <w:b/>
+          <w:bCs/>
+          <w:color w:val="000000" w:themeColor="text1"/>
+          <w:sz w:val="24"/>
+          <w:szCs w:val="24"/>
+        </w:rPr>
+        <w:t>m.Raza</w:t>
+      </w:r>
+      <w:proofErr w:type="spellEnd"/>
+      <w:r>
+        <w:rPr>
+          <w:rFonts w:ascii="Arial" w:hAnsi="Arial" w:cs="Arial"/>
+          <w:b/>
+          <w:bCs/>
+          <w:color w:val="000000" w:themeColor="text1"/>
+          <w:sz w:val="24"/>
+          <w:szCs w:val="24"/>
+        </w:rPr>
+        <w:t>, (SELECT SUM(</w:t>
+      </w:r>
+      <w:proofErr w:type="spellStart"/>
+      <w:r>
+        <w:rPr>
+          <w:rFonts w:ascii="Arial" w:hAnsi="Arial" w:cs="Arial"/>
+          <w:b/>
+          <w:bCs/>
+          <w:color w:val="000000" w:themeColor="text1"/>
+          <w:sz w:val="24"/>
+          <w:szCs w:val="24"/>
+        </w:rPr>
+        <w:t>t.Precio</w:t>
+      </w:r>
+      <w:proofErr w:type="spellEnd"/>
+      <w:r>
+        <w:rPr>
+          <w:rFonts w:ascii="Arial" w:hAnsi="Arial" w:cs="Arial"/>
+          <w:b/>
+          <w:bCs/>
+          <w:color w:val="000000" w:themeColor="text1"/>
+          <w:sz w:val="24"/>
+          <w:szCs w:val="24"/>
+        </w:rPr>
+        <w:t xml:space="preserve">) FROM consultas c JOIN tratamientos t ON </w:t>
+      </w:r>
+      <w:proofErr w:type="spellStart"/>
+      <w:r>
+        <w:rPr>
+          <w:rFonts w:ascii="Arial" w:hAnsi="Arial" w:cs="Arial"/>
+          <w:b/>
+          <w:bCs/>
+          <w:color w:val="000000" w:themeColor="text1"/>
+          <w:sz w:val="24"/>
+          <w:szCs w:val="24"/>
+        </w:rPr>
+        <w:t>c.Cod_Tratamiento</w:t>
+      </w:r>
+      <w:proofErr w:type="spellEnd"/>
+      <w:r>
+        <w:rPr>
+          <w:rFonts w:ascii="Arial" w:hAnsi="Arial" w:cs="Arial"/>
+          <w:b/>
+          <w:bCs/>
+          <w:color w:val="000000" w:themeColor="text1"/>
+          <w:sz w:val="24"/>
+          <w:szCs w:val="24"/>
+        </w:rPr>
+        <w:t xml:space="preserve"> = </w:t>
+      </w:r>
+      <w:proofErr w:type="spellStart"/>
+      <w:r>
+        <w:rPr>
+          <w:rFonts w:ascii="Arial" w:hAnsi="Arial" w:cs="Arial"/>
+          <w:b/>
+          <w:bCs/>
+          <w:color w:val="000000" w:themeColor="text1"/>
+          <w:sz w:val="24"/>
+          <w:szCs w:val="24"/>
+        </w:rPr>
+        <w:t>t.Cod_Tratamiento</w:t>
+      </w:r>
+      <w:proofErr w:type="spellEnd"/>
+      <w:r>
+        <w:rPr>
+          <w:rFonts w:ascii="Arial" w:hAnsi="Arial" w:cs="Arial"/>
+          <w:b/>
+          <w:bCs/>
+          <w:color w:val="000000" w:themeColor="text1"/>
+          <w:sz w:val="24"/>
+          <w:szCs w:val="24"/>
+        </w:rPr>
+        <w:t xml:space="preserve"> WHERE </w:t>
+      </w:r>
+      <w:proofErr w:type="spellStart"/>
+      <w:r>
+        <w:rPr>
+          <w:rFonts w:ascii="Arial" w:hAnsi="Arial" w:cs="Arial"/>
+          <w:b/>
+          <w:bCs/>
+          <w:color w:val="000000" w:themeColor="text1"/>
+          <w:sz w:val="24"/>
+          <w:szCs w:val="24"/>
+        </w:rPr>
+        <w:t>c.Cod_Mascota</w:t>
+      </w:r>
+      <w:proofErr w:type="spellEnd"/>
+      <w:r>
+        <w:rPr>
+          <w:rFonts w:ascii="Arial" w:hAnsi="Arial" w:cs="Arial"/>
+          <w:b/>
+          <w:bCs/>
+          <w:color w:val="000000" w:themeColor="text1"/>
+          <w:sz w:val="24"/>
+          <w:szCs w:val="24"/>
+        </w:rPr>
+        <w:t xml:space="preserve"> = </w:t>
+      </w:r>
+      <w:proofErr w:type="spellStart"/>
+      <w:r>
+        <w:rPr>
+          <w:rFonts w:ascii="Arial" w:hAnsi="Arial" w:cs="Arial"/>
+          <w:b/>
+          <w:bCs/>
+          <w:color w:val="000000" w:themeColor="text1"/>
+          <w:sz w:val="24"/>
+          <w:szCs w:val="24"/>
+        </w:rPr>
+        <w:t>m.Codigo</w:t>
+      </w:r>
+      <w:proofErr w:type="spellEnd"/>
+      <w:r>
+        <w:rPr>
+          <w:rFonts w:ascii="Arial" w:hAnsi="Arial" w:cs="Arial"/>
+          <w:b/>
+          <w:bCs/>
+          <w:color w:val="000000" w:themeColor="text1"/>
+          <w:sz w:val="24"/>
+          <w:szCs w:val="24"/>
+        </w:rPr>
+        <w:t xml:space="preserve">) AS </w:t>
+      </w:r>
+      <w:proofErr w:type="spellStart"/>
+      <w:r>
+        <w:rPr>
+          <w:rFonts w:ascii="Arial" w:hAnsi="Arial" w:cs="Arial"/>
+          <w:b/>
+          <w:bCs/>
+          <w:color w:val="000000" w:themeColor="text1"/>
+          <w:sz w:val="24"/>
+          <w:szCs w:val="24"/>
+        </w:rPr>
+        <w:t>Total_Gastado</w:t>
+      </w:r>
+      <w:proofErr w:type="spellEnd"/>
+      <w:r>
+        <w:rPr>
+          <w:rFonts w:ascii="Arial" w:hAnsi="Arial" w:cs="Arial"/>
+          <w:b/>
+          <w:bCs/>
+          <w:color w:val="000000" w:themeColor="text1"/>
+          <w:sz w:val="24"/>
+          <w:szCs w:val="24"/>
+        </w:rPr>
+        <w:t xml:space="preserve"> FROM mascotas m;</w:t>
+      </w:r>
+    </w:p>
+    <w:p>
+      <w:pPr>
+        <w:spacing w:after="120" w:line="360" w:lineRule="auto"/>
+        <w:jc w:val="both"/>
+        <w:rPr>
+          <w:rFonts w:ascii="Arial" w:hAnsi="Arial" w:cs="Arial"/>
+          <w:color w:val="1F3864" w:themeColor="accent1" w:themeShade="80"/>
+          <w:sz w:val="24"/>
+          <w:szCs w:val="24"/>
+        </w:rPr>
+      </w:pPr>
+      <w:r>
+        <w:rPr>
+          <w:rFonts w:ascii="Arial" w:hAnsi="Arial" w:cs="Arial"/>
+          <w:color w:val="1F3864" w:themeColor="accent1" w:themeShade="80"/>
+          <w:sz w:val="24"/>
+          <w:szCs w:val="24"/>
+        </w:rPr>
+        <w:drawing>
+          <wp:inline distT="0" distB="0" distL="0" distR="0" wp14:anchorId="588ECE8E" wp14:editId="1597297C">
+            <wp:extent cx="4933950" cy="2130464"/>
+            <wp:effectExtent l="0" t="0" r="0" b="3175"/>
+            <wp:docPr id="502525135" name="Imagen 1" descr="Interfaz de usuario gráfica, Aplicación, Word&#10;&#10;El contenido generado por IA puede ser incorrecto."/>
+            <wp:cNvGraphicFramePr>
+              <a:graphicFrameLocks xmlns:a="http://schemas.openxmlformats.org/drawingml/2006/main" noChangeAspect="1"/>
+            </wp:cNvGraphicFramePr>
+            <a:graphic xmlns:a="http://schemas.openxmlformats.org/drawingml/2006/main">
+              <a:graphicData uri="http://schemas.openxmlformats.org/drawingml/2006/picture">
+                <pic:pic xmlns:pic="http://schemas.openxmlformats.org/drawingml/2006/picture">
+                  <pic:nvPicPr>
+                    <pic:cNvPr id="502525135" name="Imagen 1" descr="Interfaz de usuario gráfica, Aplicación, Word&#10;&#10;El contenido generado por IA puede ser incorrecto."/>
+                    <pic:cNvPicPr/>
+                  </pic:nvPicPr>
+                  <pic:blipFill>
+                    <a:blip r:embed="rId21"/>
+                    <a:stretch>
+                      <a:fillRect/>
+                    </a:stretch>
+                  </pic:blipFill>
+                  <pic:spPr>
+                    <a:xfrm>
+                      <a:off x="0" y="0"/>
+                      <a:ext cx="4940062" cy="2133103"/>
+                    </a:xfrm>
+                    <a:prstGeom prst="rect">
+                      <a:avLst/>
+                    </a:prstGeom>
+                  </pic:spPr>
+                </pic:pic>
+              </a:graphicData>
+            </a:graphic>
+          </wp:inline>
+        </w:drawing>
       </w:r>
     </w:p>
     <w:p>
@@ -1050,6 +2325,134 @@
     </w:p>
     <w:p>
       <w:pPr>
+        <w:spacing w:after="120" w:line="360" w:lineRule="auto"/>
+        <w:jc w:val="both"/>
+        <w:rPr>
+          <w:rFonts w:ascii="Arial" w:hAnsi="Arial" w:cs="Arial"/>
+          <w:b/>
+          <w:bCs/>
+          <w:color w:val="000000" w:themeColor="text1"/>
+          <w:sz w:val="24"/>
+          <w:szCs w:val="24"/>
+        </w:rPr>
+      </w:pPr>
+      <w:r>
+        <w:rPr>
+          <w:rFonts w:ascii="Arial" w:hAnsi="Arial" w:cs="Arial"/>
+          <w:b/>
+          <w:bCs/>
+          <w:color w:val="000000" w:themeColor="text1"/>
+          <w:sz w:val="24"/>
+          <w:szCs w:val="24"/>
+        </w:rPr>
+        <w:t xml:space="preserve">SELECT Nombre FROM mascotas WHERE Nombre LIKE "%h%" AND </w:t>
+      </w:r>
+      <w:proofErr w:type="spellStart"/>
+      <w:r>
+        <w:rPr>
+          <w:rFonts w:ascii="Arial" w:hAnsi="Arial" w:cs="Arial"/>
+          <w:b/>
+          <w:bCs/>
+          <w:color w:val="000000" w:themeColor="text1"/>
+          <w:sz w:val="24"/>
+          <w:szCs w:val="24"/>
+        </w:rPr>
+        <w:t>Codigo</w:t>
+      </w:r>
+      <w:proofErr w:type="spellEnd"/>
+      <w:r>
+        <w:rPr>
+          <w:rFonts w:ascii="Arial" w:hAnsi="Arial" w:cs="Arial"/>
+          <w:b/>
+          <w:bCs/>
+          <w:color w:val="000000" w:themeColor="text1"/>
+          <w:sz w:val="24"/>
+          <w:szCs w:val="24"/>
+        </w:rPr>
+        <w:t xml:space="preserve"> IN (SELECT </w:t>
+      </w:r>
+      <w:proofErr w:type="spellStart"/>
+      <w:r>
+        <w:rPr>
+          <w:rFonts w:ascii="Arial" w:hAnsi="Arial" w:cs="Arial"/>
+          <w:b/>
+          <w:bCs/>
+          <w:color w:val="000000" w:themeColor="text1"/>
+          <w:sz w:val="24"/>
+          <w:szCs w:val="24"/>
+        </w:rPr>
+        <w:t>Cod_Mascota</w:t>
+      </w:r>
+      <w:proofErr w:type="spellEnd"/>
+      <w:r>
+        <w:rPr>
+          <w:rFonts w:ascii="Arial" w:hAnsi="Arial" w:cs="Arial"/>
+          <w:b/>
+          <w:bCs/>
+          <w:color w:val="000000" w:themeColor="text1"/>
+          <w:sz w:val="24"/>
+          <w:szCs w:val="24"/>
+        </w:rPr>
+        <w:t xml:space="preserve"> FROM `consultas`)</w:t>
+      </w:r>
+    </w:p>
+    <w:p>
+      <w:pPr>
+        <w:spacing w:after="120" w:line="360" w:lineRule="auto"/>
+        <w:jc w:val="both"/>
+        <w:rPr>
+          <w:rFonts w:ascii="Arial" w:hAnsi="Arial" w:cs="Arial"/>
+          <w:color w:val="1F3864" w:themeColor="accent1" w:themeShade="80"/>
+          <w:sz w:val="24"/>
+          <w:szCs w:val="24"/>
+        </w:rPr>
+      </w:pPr>
+      <w:r>
+        <w:rPr>
+          <w:rFonts w:ascii="Arial" w:hAnsi="Arial" w:cs="Arial"/>
+          <w:color w:val="1F3864" w:themeColor="accent1" w:themeShade="80"/>
+          <w:sz w:val="24"/>
+          <w:szCs w:val="24"/>
+        </w:rPr>
+        <w:drawing>
+          <wp:inline distT="0" distB="0" distL="0" distR="0" wp14:anchorId="3AE38418" wp14:editId="1A9E974A">
+            <wp:extent cx="4733925" cy="1897133"/>
+            <wp:effectExtent l="0" t="0" r="0" b="8255"/>
+            <wp:docPr id="1433728438" name="Imagen 1" descr="Interfaz de usuario gráfica, Aplicación&#10;&#10;El contenido generado por IA puede ser incorrecto."/>
+            <wp:cNvGraphicFramePr>
+              <a:graphicFrameLocks xmlns:a="http://schemas.openxmlformats.org/drawingml/2006/main" noChangeAspect="1"/>
+            </wp:cNvGraphicFramePr>
+            <a:graphic xmlns:a="http://schemas.openxmlformats.org/drawingml/2006/main">
+              <a:graphicData uri="http://schemas.openxmlformats.org/drawingml/2006/picture">
+                <pic:pic xmlns:pic="http://schemas.openxmlformats.org/drawingml/2006/picture">
+                  <pic:nvPicPr>
+                    <pic:cNvPr id="1433728438" name="Imagen 1" descr="Interfaz de usuario gráfica, Aplicación&#10;&#10;El contenido generado por IA puede ser incorrecto."/>
+                    <pic:cNvPicPr/>
+                  </pic:nvPicPr>
+                  <pic:blipFill>
+                    <a:blip r:embed="rId22"/>
+                    <a:stretch>
+                      <a:fillRect/>
+                    </a:stretch>
+                  </pic:blipFill>
+                  <pic:spPr>
+                    <a:xfrm>
+                      <a:off x="0" y="0"/>
+                      <a:ext cx="4750405" cy="1903737"/>
+                    </a:xfrm>
+                    <a:prstGeom prst="rect">
+                      <a:avLst/>
+                    </a:prstGeom>
+                  </pic:spPr>
+                </pic:pic>
+              </a:graphicData>
+            </a:graphic>
+          </wp:inline>
+        </w:drawing>
+      </w:r>
+    </w:p>
+    <w:p>
+      <w:pPr>
         <w:pStyle w:val="Prrafodelista"/>
         <w:numPr>
           <w:ilvl w:val="0"/>
@@ -1073,7 +2476,241 @@
           <w:sz w:val="24"/>
           <w:szCs w:val="24"/>
         </w:rPr>
+        <w:t xml:space="preserve"> </w:t>
+      </w:r>
+      <w:r>
+        <w:rPr>
+          <w:rFonts w:ascii="Arial" w:hAnsi="Arial" w:cs="Arial"/>
+          <w:color w:val="1F3864" w:themeColor="accent1" w:themeShade="80"/>
+          <w:sz w:val="24"/>
+          <w:szCs w:val="24"/>
+        </w:rPr>
         <w:t>Muestra el nombre del cliente y el nombre de la mascota, de las mascotas que se han realizado una placa o una ecografía.</w:t>
+      </w:r>
+    </w:p>
+    <w:p>
+      <w:pPr>
+        <w:spacing w:after="120" w:line="360" w:lineRule="auto"/>
+        <w:jc w:val="both"/>
+        <w:rPr>
+          <w:rFonts w:ascii="Arial" w:hAnsi="Arial" w:cs="Arial"/>
+          <w:b/>
+          <w:bCs/>
+          <w:color w:val="000000" w:themeColor="text1"/>
+          <w:sz w:val="24"/>
+          <w:szCs w:val="24"/>
+        </w:rPr>
+      </w:pPr>
+      <w:hyperlink r:id="rId23" w:tgtFrame="mysql_doc" w:history="1">
+        <w:r>
+          <w:rPr>
+            <w:rFonts w:ascii="Arial" w:hAnsi="Arial" w:cs="Arial"/>
+            <w:b/>
+            <w:bCs/>
+            <w:color w:val="000000" w:themeColor="text1"/>
+            <w:sz w:val="24"/>
+            <w:szCs w:val="24"/>
+          </w:rPr>
+          <w:t>SELECT</w:t>
+        </w:r>
+      </w:hyperlink>
+      <w:r>
+        <w:rPr>
+          <w:rFonts w:ascii="Arial" w:hAnsi="Arial" w:cs="Arial"/>
+          <w:b/>
+          <w:bCs/>
+          <w:color w:val="000000" w:themeColor="text1"/>
+          <w:sz w:val="24"/>
+          <w:szCs w:val="24"/>
+        </w:rPr>
+        <w:t> c.Nombre AS Nombre_cliente, m.Nombre AS Nombre_mascota FROM clientes c JOIN mascotas m ON c.Dni = m.Dni_Cliente WHERE m.Codigo </w:t>
+      </w:r>
+      <w:hyperlink r:id="rId24" w:tgtFrame="mysql_doc" w:history="1">
+        <w:r>
+          <w:rPr>
+            <w:rFonts w:ascii="Arial" w:hAnsi="Arial" w:cs="Arial"/>
+            <w:b/>
+            <w:bCs/>
+            <w:color w:val="000000" w:themeColor="text1"/>
+            <w:sz w:val="24"/>
+            <w:szCs w:val="24"/>
+          </w:rPr>
+          <w:t>IN</w:t>
+        </w:r>
+      </w:hyperlink>
+      <w:r>
+        <w:rPr>
+          <w:rFonts w:ascii="Arial" w:hAnsi="Arial" w:cs="Arial"/>
+          <w:b/>
+          <w:bCs/>
+          <w:color w:val="000000" w:themeColor="text1"/>
+          <w:sz w:val="24"/>
+          <w:szCs w:val="24"/>
+        </w:rPr>
+        <w:t> ( </w:t>
+      </w:r>
+      <w:hyperlink r:id="rId25" w:tgtFrame="mysql_doc" w:history="1">
+        <w:r>
+          <w:rPr>
+            <w:rFonts w:ascii="Arial" w:hAnsi="Arial" w:cs="Arial"/>
+            <w:b/>
+            <w:bCs/>
+            <w:color w:val="000000" w:themeColor="text1"/>
+            <w:sz w:val="24"/>
+            <w:szCs w:val="24"/>
+          </w:rPr>
+          <w:t>SELECT</w:t>
+        </w:r>
+      </w:hyperlink>
+      <w:r>
+        <w:rPr>
+          <w:rFonts w:ascii="Arial" w:hAnsi="Arial" w:cs="Arial"/>
+          <w:b/>
+          <w:bCs/>
+          <w:color w:val="000000" w:themeColor="text1"/>
+          <w:sz w:val="24"/>
+          <w:szCs w:val="24"/>
+        </w:rPr>
+        <w:t> Cod_Mascota FROM consultas WHERE Cod_Tratamient</w:t>
+      </w:r>
+      <w:r>
+        <w:rPr>
+          <w:rFonts w:ascii="Arial" w:hAnsi="Arial" w:cs="Arial"/>
+          <w:b/>
+          <w:bCs/>
+          <w:color w:val="000000" w:themeColor="text1"/>
+          <w:sz w:val="24"/>
+          <w:szCs w:val="24"/>
+        </w:rPr>
+        <w:lastRenderedPageBreak/>
+        <w:t>o </w:t>
+      </w:r>
+      <w:hyperlink r:id="rId26" w:tgtFrame="mysql_doc" w:history="1">
+        <w:r>
+          <w:rPr>
+            <w:rFonts w:ascii="Arial" w:hAnsi="Arial" w:cs="Arial"/>
+            <w:b/>
+            <w:bCs/>
+            <w:color w:val="000000" w:themeColor="text1"/>
+            <w:sz w:val="24"/>
+            <w:szCs w:val="24"/>
+          </w:rPr>
+          <w:t>IN</w:t>
+        </w:r>
+      </w:hyperlink>
+      <w:r>
+        <w:rPr>
+          <w:rFonts w:ascii="Arial" w:hAnsi="Arial" w:cs="Arial"/>
+          <w:b/>
+          <w:bCs/>
+          <w:color w:val="000000" w:themeColor="text1"/>
+          <w:sz w:val="24"/>
+          <w:szCs w:val="24"/>
+        </w:rPr>
+        <w:t> ( </w:t>
+      </w:r>
+      <w:hyperlink r:id="rId27" w:tgtFrame="mysql_doc" w:history="1">
+        <w:r>
+          <w:rPr>
+            <w:rFonts w:ascii="Arial" w:hAnsi="Arial" w:cs="Arial"/>
+            <w:b/>
+            <w:bCs/>
+            <w:color w:val="000000" w:themeColor="text1"/>
+            <w:sz w:val="24"/>
+            <w:szCs w:val="24"/>
+          </w:rPr>
+          <w:t>SELECT</w:t>
+        </w:r>
+      </w:hyperlink>
+      <w:r>
+        <w:rPr>
+          <w:rFonts w:ascii="Arial" w:hAnsi="Arial" w:cs="Arial"/>
+          <w:b/>
+          <w:bCs/>
+          <w:color w:val="000000" w:themeColor="text1"/>
+          <w:sz w:val="24"/>
+          <w:szCs w:val="24"/>
+        </w:rPr>
+        <w:t> Cod_Tratamiento FROM tratamientos WHERE Descripción = "Placa" </w:t>
+      </w:r>
+      <w:hyperlink r:id="rId28" w:tgtFrame="mysql_doc" w:history="1">
+        <w:r>
+          <w:rPr>
+            <w:rFonts w:ascii="Arial" w:hAnsi="Arial" w:cs="Arial"/>
+            <w:b/>
+            <w:bCs/>
+            <w:color w:val="000000" w:themeColor="text1"/>
+            <w:sz w:val="24"/>
+            <w:szCs w:val="24"/>
+          </w:rPr>
+          <w:t>OR</w:t>
+        </w:r>
+      </w:hyperlink>
+      <w:r>
+        <w:rPr>
+          <w:rFonts w:ascii="Arial" w:hAnsi="Arial" w:cs="Arial"/>
+          <w:b/>
+          <w:bCs/>
+          <w:color w:val="000000" w:themeColor="text1"/>
+          <w:sz w:val="24"/>
+          <w:szCs w:val="24"/>
+        </w:rPr>
+        <w:t> Descripción = "Ecografia" ) )</w:t>
+      </w:r>
+    </w:p>
+    <w:p>
+      <w:pPr>
+        <w:spacing w:after="120" w:line="360" w:lineRule="auto"/>
+        <w:jc w:val="center"/>
+        <w:rPr>
+          <w:rFonts w:ascii="Arial" w:hAnsi="Arial" w:cs="Arial"/>
+          <w:color w:val="1F3864" w:themeColor="accent1" w:themeShade="80"/>
+          <w:sz w:val="24"/>
+          <w:szCs w:val="24"/>
+        </w:rPr>
+      </w:pPr>
+      <w:r>
+        <w:rPr>
+          <w:rFonts w:ascii="Arial" w:hAnsi="Arial" w:cs="Arial"/>
+          <w:color w:val="1F3864" w:themeColor="accent1" w:themeShade="80"/>
+          <w:sz w:val="24"/>
+          <w:szCs w:val="24"/>
+        </w:rPr>
+        <w:drawing>
+          <wp:inline distT="0" distB="0" distL="0" distR="0" wp14:anchorId="66FF18D7" wp14:editId="7A5E7833">
+            <wp:extent cx="5400040" cy="1327150"/>
+            <wp:effectExtent l="0" t="0" r="0" b="6350"/>
+            <wp:docPr id="1781046595" name="Imagen 1" descr="Interfaz de usuario gráfica, Texto, Aplicación&#10;&#10;El contenido generado por IA puede ser incorrecto."/>
+            <wp:cNvGraphicFramePr>
+              <a:graphicFrameLocks xmlns:a="http://schemas.openxmlformats.org/drawingml/2006/main" noChangeAspect="1"/>
+            </wp:cNvGraphicFramePr>
+            <a:graphic xmlns:a="http://schemas.openxmlformats.org/drawingml/2006/main">
+              <a:graphicData uri="http://schemas.openxmlformats.org/drawingml/2006/picture">
+                <pic:pic xmlns:pic="http://schemas.openxmlformats.org/drawingml/2006/picture">
+                  <pic:nvPicPr>
+                    <pic:cNvPr id="1781046595" name="Imagen 1" descr="Interfaz de usuario gráfica, Texto, Aplicación&#10;&#10;El contenido generado por IA puede ser incorrecto."/>
+                    <pic:cNvPicPr/>
+                  </pic:nvPicPr>
+                  <pic:blipFill>
+                    <a:blip r:embed="rId29"/>
+                    <a:stretch>
+                      <a:fillRect/>
+                    </a:stretch>
+                  </pic:blipFill>
+                  <pic:spPr>
+                    <a:xfrm>
+                      <a:off x="0" y="0"/>
+                      <a:ext cx="5400040" cy="1327150"/>
+                    </a:xfrm>
+                    <a:prstGeom prst="rect">
+                      <a:avLst/>
+                    </a:prstGeom>
+                  </pic:spPr>
+                </pic:pic>
+              </a:graphicData>
+            </a:graphic>
+          </wp:inline>
+        </w:drawing>
       </w:r>
     </w:p>
     <w:p>
@@ -1101,7 +2738,263 @@
           <w:sz w:val="24"/>
           <w:szCs w:val="24"/>
         </w:rPr>
+        <w:t xml:space="preserve"> </w:t>
+      </w:r>
+      <w:r>
+        <w:rPr>
+          <w:rFonts w:ascii="Arial" w:hAnsi="Arial" w:cs="Arial"/>
+          <w:color w:val="1F3864" w:themeColor="accent1" w:themeShade="80"/>
+          <w:sz w:val="24"/>
+          <w:szCs w:val="24"/>
+        </w:rPr>
         <w:t xml:space="preserve">Muestra el nombre de las mascotas que hayan gastado más de la media del precio en las consultas. </w:t>
+      </w:r>
+    </w:p>
+    <w:p>
+      <w:pPr>
+        <w:rPr>
+          <w:rFonts w:ascii="Arial" w:hAnsi="Arial" w:cs="Arial"/>
+          <w:b/>
+          <w:bCs/>
+          <w:color w:val="000000" w:themeColor="text1"/>
+          <w:sz w:val="24"/>
+          <w:szCs w:val="24"/>
+        </w:rPr>
+      </w:pPr>
+      <w:r>
+        <w:rPr>
+          <w:rFonts w:ascii="Arial" w:hAnsi="Arial" w:cs="Arial"/>
+          <w:b/>
+          <w:bCs/>
+          <w:color w:val="000000" w:themeColor="text1"/>
+          <w:sz w:val="24"/>
+          <w:szCs w:val="24"/>
+        </w:rPr>
+        <w:t xml:space="preserve">SELECT </w:t>
+      </w:r>
+      <w:proofErr w:type="spellStart"/>
+      <w:proofErr w:type="gramStart"/>
+      <w:r>
+        <w:rPr>
+          <w:rFonts w:ascii="Arial" w:hAnsi="Arial" w:cs="Arial"/>
+          <w:b/>
+          <w:bCs/>
+          <w:color w:val="000000" w:themeColor="text1"/>
+          <w:sz w:val="24"/>
+          <w:szCs w:val="24"/>
+        </w:rPr>
+        <w:t>m.Nombre</w:t>
+      </w:r>
+      <w:proofErr w:type="spellEnd"/>
+      <w:proofErr w:type="gramEnd"/>
+      <w:r>
+        <w:rPr>
+          <w:rFonts w:ascii="Arial" w:hAnsi="Arial" w:cs="Arial"/>
+          <w:b/>
+          <w:bCs/>
+          <w:color w:val="000000" w:themeColor="text1"/>
+          <w:sz w:val="24"/>
+          <w:szCs w:val="24"/>
+        </w:rPr>
+        <w:t xml:space="preserve"> FROM mascotas m JOIN consultas c ON </w:t>
+      </w:r>
+      <w:proofErr w:type="spellStart"/>
+      <w:r>
+        <w:rPr>
+          <w:rFonts w:ascii="Arial" w:hAnsi="Arial" w:cs="Arial"/>
+          <w:b/>
+          <w:bCs/>
+          <w:color w:val="000000" w:themeColor="text1"/>
+          <w:sz w:val="24"/>
+          <w:szCs w:val="24"/>
+        </w:rPr>
+        <w:t>m.Codigo</w:t>
+      </w:r>
+      <w:proofErr w:type="spellEnd"/>
+      <w:r>
+        <w:rPr>
+          <w:rFonts w:ascii="Arial" w:hAnsi="Arial" w:cs="Arial"/>
+          <w:b/>
+          <w:bCs/>
+          <w:color w:val="000000" w:themeColor="text1"/>
+          <w:sz w:val="24"/>
+          <w:szCs w:val="24"/>
+        </w:rPr>
+        <w:t xml:space="preserve"> = </w:t>
+      </w:r>
+      <w:proofErr w:type="spellStart"/>
+      <w:r>
+        <w:rPr>
+          <w:rFonts w:ascii="Arial" w:hAnsi="Arial" w:cs="Arial"/>
+          <w:b/>
+          <w:bCs/>
+          <w:color w:val="000000" w:themeColor="text1"/>
+          <w:sz w:val="24"/>
+          <w:szCs w:val="24"/>
+        </w:rPr>
+        <w:t>c.Cod_Mascota</w:t>
+      </w:r>
+      <w:proofErr w:type="spellEnd"/>
+      <w:r>
+        <w:rPr>
+          <w:rFonts w:ascii="Arial" w:hAnsi="Arial" w:cs="Arial"/>
+          <w:b/>
+          <w:bCs/>
+          <w:color w:val="000000" w:themeColor="text1"/>
+          <w:sz w:val="24"/>
+          <w:szCs w:val="24"/>
+        </w:rPr>
+        <w:t xml:space="preserve"> JOIN tratamientos t ON </w:t>
+      </w:r>
+      <w:proofErr w:type="spellStart"/>
+      <w:r>
+        <w:rPr>
+          <w:rFonts w:ascii="Arial" w:hAnsi="Arial" w:cs="Arial"/>
+          <w:b/>
+          <w:bCs/>
+          <w:color w:val="000000" w:themeColor="text1"/>
+          <w:sz w:val="24"/>
+          <w:szCs w:val="24"/>
+        </w:rPr>
+        <w:t>c.Cod_Tratamiento</w:t>
+      </w:r>
+      <w:proofErr w:type="spellEnd"/>
+      <w:r>
+        <w:rPr>
+          <w:rFonts w:ascii="Arial" w:hAnsi="Arial" w:cs="Arial"/>
+          <w:b/>
+          <w:bCs/>
+          <w:color w:val="000000" w:themeColor="text1"/>
+          <w:sz w:val="24"/>
+          <w:szCs w:val="24"/>
+        </w:rPr>
+        <w:t xml:space="preserve"> = </w:t>
+      </w:r>
+      <w:proofErr w:type="spellStart"/>
+      <w:r>
+        <w:rPr>
+          <w:rFonts w:ascii="Arial" w:hAnsi="Arial" w:cs="Arial"/>
+          <w:b/>
+          <w:bCs/>
+          <w:color w:val="000000" w:themeColor="text1"/>
+          <w:sz w:val="24"/>
+          <w:szCs w:val="24"/>
+        </w:rPr>
+        <w:t>t.Cod_Tratamiento</w:t>
+      </w:r>
+      <w:proofErr w:type="spellEnd"/>
+      <w:r>
+        <w:rPr>
+          <w:rFonts w:ascii="Arial" w:hAnsi="Arial" w:cs="Arial"/>
+          <w:b/>
+          <w:bCs/>
+          <w:color w:val="000000" w:themeColor="text1"/>
+          <w:sz w:val="24"/>
+          <w:szCs w:val="24"/>
+        </w:rPr>
+        <w:t xml:space="preserve"> GROUP BY </w:t>
+      </w:r>
+      <w:proofErr w:type="spellStart"/>
+      <w:r>
+        <w:rPr>
+          <w:rFonts w:ascii="Arial" w:hAnsi="Arial" w:cs="Arial"/>
+          <w:b/>
+          <w:bCs/>
+          <w:color w:val="000000" w:themeColor="text1"/>
+          <w:sz w:val="24"/>
+          <w:szCs w:val="24"/>
+        </w:rPr>
+        <w:t>m.Nombre</w:t>
+      </w:r>
+      <w:proofErr w:type="spellEnd"/>
+      <w:r>
+        <w:rPr>
+          <w:rFonts w:ascii="Arial" w:hAnsi="Arial" w:cs="Arial"/>
+          <w:b/>
+          <w:bCs/>
+          <w:color w:val="000000" w:themeColor="text1"/>
+          <w:sz w:val="24"/>
+          <w:szCs w:val="24"/>
+        </w:rPr>
+        <w:t xml:space="preserve"> HAVING SUM(</w:t>
+      </w:r>
+      <w:proofErr w:type="spellStart"/>
+      <w:r>
+        <w:rPr>
+          <w:rFonts w:ascii="Arial" w:hAnsi="Arial" w:cs="Arial"/>
+          <w:b/>
+          <w:bCs/>
+          <w:color w:val="000000" w:themeColor="text1"/>
+          <w:sz w:val="24"/>
+          <w:szCs w:val="24"/>
+        </w:rPr>
+        <w:t>t.Precio</w:t>
+      </w:r>
+      <w:proofErr w:type="spellEnd"/>
+      <w:r>
+        <w:rPr>
+          <w:rFonts w:ascii="Arial" w:hAnsi="Arial" w:cs="Arial"/>
+          <w:b/>
+          <w:bCs/>
+          <w:color w:val="000000" w:themeColor="text1"/>
+          <w:sz w:val="24"/>
+          <w:szCs w:val="24"/>
+        </w:rPr>
+        <w:t>) &gt; (SELECT AVG(Precio) FROM tratamientos)</w:t>
+      </w:r>
+    </w:p>
+    <w:p>
+      <w:pPr>
+        <w:jc w:val="center"/>
+        <w:rPr>
+          <w:rFonts w:ascii="Arial" w:hAnsi="Arial" w:cs="Arial"/>
+          <w:color w:val="1F3864" w:themeColor="accent1" w:themeShade="80"/>
+          <w:sz w:val="24"/>
+          <w:szCs w:val="24"/>
+        </w:rPr>
+      </w:pPr>
+      <w:r>
+        <w:rPr>
+          <w:rFonts w:ascii="Arial" w:hAnsi="Arial" w:cs="Arial"/>
+          <w:color w:val="1F3864" w:themeColor="accent1" w:themeShade="80"/>
+          <w:sz w:val="24"/>
+          <w:szCs w:val="24"/>
+        </w:rPr>
+        <w:drawing>
+          <wp:inline distT="0" distB="0" distL="0" distR="0" wp14:anchorId="5A8F6E5C" wp14:editId="4B7B2FC3">
+            <wp:extent cx="5400040" cy="1346835"/>
+            <wp:effectExtent l="0" t="0" r="0" b="5715"/>
+            <wp:docPr id="1181235221" name="Imagen 1" descr="Interfaz de usuario gráfica, Texto, Aplicación&#10;&#10;El contenido generado por IA puede ser incorrecto."/>
+            <wp:cNvGraphicFramePr>
+              <a:graphicFrameLocks xmlns:a="http://schemas.openxmlformats.org/drawingml/2006/main" noChangeAspect="1"/>
+            </wp:cNvGraphicFramePr>
+            <a:graphic xmlns:a="http://schemas.openxmlformats.org/drawingml/2006/main">
+              <a:graphicData uri="http://schemas.openxmlformats.org/drawingml/2006/picture">
+                <pic:pic xmlns:pic="http://schemas.openxmlformats.org/drawingml/2006/picture">
+                  <pic:nvPicPr>
+                    <pic:cNvPr id="1181235221" name="Imagen 1" descr="Interfaz de usuario gráfica, Texto, Aplicación&#10;&#10;El contenido generado por IA puede ser incorrecto."/>
+                    <pic:cNvPicPr/>
+                  </pic:nvPicPr>
+                  <pic:blipFill>
+                    <a:blip r:embed="rId30"/>
+                    <a:stretch>
+                      <a:fillRect/>
+                    </a:stretch>
+                  </pic:blipFill>
+                  <pic:spPr>
+                    <a:xfrm>
+                      <a:off x="0" y="0"/>
+                      <a:ext cx="5400040" cy="1346835"/>
+                    </a:xfrm>
+                    <a:prstGeom prst="rect">
+                      <a:avLst/>
+                    </a:prstGeom>
+                  </pic:spPr>
+                </pic:pic>
+              </a:graphicData>
+            </a:graphic>
+          </wp:inline>
+        </w:drawing>
       </w:r>
     </w:p>
     <w:p>
@@ -1129,8 +3022,183 @@
           <w:sz w:val="24"/>
           <w:szCs w:val="24"/>
         </w:rPr>
+        <w:t xml:space="preserve"> </w:t>
+      </w:r>
+      <w:r>
+        <w:rPr>
+          <w:rFonts w:ascii="Arial" w:hAnsi="Arial" w:cs="Arial"/>
+          <w:color w:val="1F3864" w:themeColor="accent1" w:themeShade="80"/>
+          <w:sz w:val="24"/>
+          <w:szCs w:val="24"/>
+        </w:rPr>
         <w:t>Muestra todos los campos de los clientes que tienen menos de 40 años y tienen perros.</w:t>
       </w:r>
+    </w:p>
+    <w:p>
+      <w:pPr>
+        <w:spacing w:after="120" w:line="360" w:lineRule="auto"/>
+        <w:jc w:val="both"/>
+        <w:rPr>
+          <w:rFonts w:ascii="Arial" w:hAnsi="Arial" w:cs="Arial"/>
+          <w:b/>
+          <w:bCs/>
+          <w:color w:val="000000" w:themeColor="text1"/>
+          <w:sz w:val="24"/>
+          <w:szCs w:val="24"/>
+        </w:rPr>
+      </w:pPr>
+      <w:r>
+        <w:rPr>
+          <w:rFonts w:ascii="Arial" w:hAnsi="Arial" w:cs="Arial"/>
+          <w:b/>
+          <w:bCs/>
+          <w:color w:val="000000" w:themeColor="text1"/>
+          <w:sz w:val="24"/>
+          <w:szCs w:val="24"/>
+        </w:rPr>
+        <w:t xml:space="preserve">SELECT </w:t>
+      </w:r>
+      <w:proofErr w:type="spellStart"/>
+      <w:proofErr w:type="gramStart"/>
+      <w:r>
+        <w:rPr>
+          <w:rFonts w:ascii="Arial" w:hAnsi="Arial" w:cs="Arial"/>
+          <w:b/>
+          <w:bCs/>
+          <w:color w:val="000000" w:themeColor="text1"/>
+          <w:sz w:val="24"/>
+          <w:szCs w:val="24"/>
+        </w:rPr>
+        <w:t>c.Nombre</w:t>
+      </w:r>
+      <w:proofErr w:type="spellEnd"/>
+      <w:proofErr w:type="gramEnd"/>
+      <w:r>
+        <w:rPr>
+          <w:rFonts w:ascii="Arial" w:hAnsi="Arial" w:cs="Arial"/>
+          <w:b/>
+          <w:bCs/>
+          <w:color w:val="000000" w:themeColor="text1"/>
+          <w:sz w:val="24"/>
+          <w:szCs w:val="24"/>
+        </w:rPr>
+        <w:t xml:space="preserve"> FROM clientes c WHERE Edad &lt; "40" AND </w:t>
+      </w:r>
+      <w:proofErr w:type="spellStart"/>
+      <w:r>
+        <w:rPr>
+          <w:rFonts w:ascii="Arial" w:hAnsi="Arial" w:cs="Arial"/>
+          <w:b/>
+          <w:bCs/>
+          <w:color w:val="000000" w:themeColor="text1"/>
+          <w:sz w:val="24"/>
+          <w:szCs w:val="24"/>
+        </w:rPr>
+        <w:t>c.Dni</w:t>
+      </w:r>
+      <w:proofErr w:type="spellEnd"/>
+      <w:r>
+        <w:rPr>
+          <w:rFonts w:ascii="Arial" w:hAnsi="Arial" w:cs="Arial"/>
+          <w:b/>
+          <w:bCs/>
+          <w:color w:val="000000" w:themeColor="text1"/>
+          <w:sz w:val="24"/>
+          <w:szCs w:val="24"/>
+        </w:rPr>
+        <w:t xml:space="preserve"> IN (SELECT </w:t>
+      </w:r>
+      <w:proofErr w:type="spellStart"/>
+      <w:r>
+        <w:rPr>
+          <w:rFonts w:ascii="Arial" w:hAnsi="Arial" w:cs="Arial"/>
+          <w:b/>
+          <w:bCs/>
+          <w:color w:val="000000" w:themeColor="text1"/>
+          <w:sz w:val="24"/>
+          <w:szCs w:val="24"/>
+        </w:rPr>
+        <w:t>m.Dni_cliente</w:t>
+      </w:r>
+      <w:proofErr w:type="spellEnd"/>
+      <w:r>
+        <w:rPr>
+          <w:rFonts w:ascii="Arial" w:hAnsi="Arial" w:cs="Arial"/>
+          <w:b/>
+          <w:bCs/>
+          <w:color w:val="000000" w:themeColor="text1"/>
+          <w:sz w:val="24"/>
+          <w:szCs w:val="24"/>
+        </w:rPr>
+        <w:t xml:space="preserve"> FROM mascotas m WHERE Raza = "Perro");</w:t>
+      </w:r>
+    </w:p>
+    <w:p>
+      <w:pPr>
+        <w:spacing w:after="120" w:line="360" w:lineRule="auto"/>
+        <w:jc w:val="center"/>
+        <w:rPr>
+          <w:rFonts w:ascii="Arial" w:hAnsi="Arial" w:cs="Arial"/>
+          <w:color w:val="1F3864" w:themeColor="accent1" w:themeShade="80"/>
+          <w:sz w:val="24"/>
+          <w:szCs w:val="24"/>
+        </w:rPr>
+      </w:pPr>
+      <w:r>
+        <w:rPr>
+          <w:rFonts w:ascii="Arial" w:hAnsi="Arial" w:cs="Arial"/>
+          <w:color w:val="1F3864" w:themeColor="accent1" w:themeShade="80"/>
+          <w:sz w:val="24"/>
+          <w:szCs w:val="24"/>
+        </w:rPr>
+        <w:drawing>
+          <wp:inline distT="0" distB="0" distL="0" distR="0" wp14:anchorId="46B9CB3C" wp14:editId="4E5D4574">
+            <wp:extent cx="5057775" cy="1724782"/>
+            <wp:effectExtent l="0" t="0" r="0" b="8890"/>
+            <wp:docPr id="56400384" name="Imagen 1" descr="Interfaz de usuario gráfica, Texto, Aplicación&#10;&#10;El contenido generado por IA puede ser incorrecto."/>
+            <wp:cNvGraphicFramePr>
+              <a:graphicFrameLocks xmlns:a="http://schemas.openxmlformats.org/drawingml/2006/main" noChangeAspect="1"/>
+            </wp:cNvGraphicFramePr>
+            <a:graphic xmlns:a="http://schemas.openxmlformats.org/drawingml/2006/main">
+              <a:graphicData uri="http://schemas.openxmlformats.org/drawingml/2006/picture">
+                <pic:pic xmlns:pic="http://schemas.openxmlformats.org/drawingml/2006/picture">
+                  <pic:nvPicPr>
+                    <pic:cNvPr id="56400384" name="Imagen 1" descr="Interfaz de usuario gráfica, Texto, Aplicación&#10;&#10;El contenido generado por IA puede ser incorrecto."/>
+                    <pic:cNvPicPr/>
+                  </pic:nvPicPr>
+                  <pic:blipFill>
+                    <a:blip r:embed="rId31"/>
+                    <a:stretch>
+                      <a:fillRect/>
+                    </a:stretch>
+                  </pic:blipFill>
+                  <pic:spPr>
+                    <a:xfrm>
+                      <a:off x="0" y="0"/>
+                      <a:ext cx="5060496" cy="1725710"/>
+                    </a:xfrm>
+                    <a:prstGeom prst="rect">
+                      <a:avLst/>
+                    </a:prstGeom>
+                  </pic:spPr>
+                </pic:pic>
+              </a:graphicData>
+            </a:graphic>
+          </wp:inline>
+        </w:drawing>
+      </w:r>
+    </w:p>
+    <w:p>
+      <w:pPr>
+        <w:spacing w:after="120" w:line="360" w:lineRule="auto"/>
+        <w:jc w:val="both"/>
+        <w:rPr>
+          <w:rFonts w:ascii="Arial" w:hAnsi="Arial" w:cs="Arial"/>
+          <w:color w:val="1F3864" w:themeColor="accent1" w:themeShade="80"/>
+          <w:sz w:val="24"/>
+          <w:szCs w:val="24"/>
+        </w:rPr>
+      </w:pPr>
     </w:p>
     <w:p>
       <w:pPr>
@@ -1157,7 +3225,196 @@
           <w:sz w:val="24"/>
           <w:szCs w:val="24"/>
         </w:rPr>
+        <w:lastRenderedPageBreak/>
+        <w:t xml:space="preserve"> </w:t>
+      </w:r>
+      <w:r>
+        <w:rPr>
+          <w:rFonts w:ascii="Arial" w:hAnsi="Arial" w:cs="Arial"/>
+          <w:color w:val="1F3864" w:themeColor="accent1" w:themeShade="80"/>
+          <w:sz w:val="24"/>
+          <w:szCs w:val="24"/>
+        </w:rPr>
         <w:t>Muestra el nombre de las mascotas (sin que salga repetido el nombre) que han ido a consulta en enero de 2021.</w:t>
+      </w:r>
+    </w:p>
+    <w:p>
+      <w:pPr>
+        <w:rPr>
+          <w:rFonts w:ascii="Arial" w:hAnsi="Arial" w:cs="Arial"/>
+          <w:b/>
+          <w:bCs/>
+          <w:color w:val="000000" w:themeColor="text1"/>
+          <w:sz w:val="24"/>
+          <w:szCs w:val="24"/>
+        </w:rPr>
+      </w:pPr>
+      <w:r>
+        <w:rPr>
+          <w:rFonts w:ascii="Arial" w:hAnsi="Arial" w:cs="Arial"/>
+          <w:b/>
+          <w:bCs/>
+          <w:color w:val="000000" w:themeColor="text1"/>
+          <w:sz w:val="24"/>
+          <w:szCs w:val="24"/>
+        </w:rPr>
+        <w:t xml:space="preserve">SELECT </w:t>
+      </w:r>
+      <w:proofErr w:type="spellStart"/>
+      <w:proofErr w:type="gramStart"/>
+      <w:r>
+        <w:rPr>
+          <w:rFonts w:ascii="Arial" w:hAnsi="Arial" w:cs="Arial"/>
+          <w:b/>
+          <w:bCs/>
+          <w:color w:val="000000" w:themeColor="text1"/>
+          <w:sz w:val="24"/>
+          <w:szCs w:val="24"/>
+        </w:rPr>
+        <w:t>m.Nombre</w:t>
+      </w:r>
+      <w:proofErr w:type="spellEnd"/>
+      <w:proofErr w:type="gramEnd"/>
+      <w:r>
+        <w:rPr>
+          <w:rFonts w:ascii="Arial" w:hAnsi="Arial" w:cs="Arial"/>
+          <w:b/>
+          <w:bCs/>
+          <w:color w:val="000000" w:themeColor="text1"/>
+          <w:sz w:val="24"/>
+          <w:szCs w:val="24"/>
+        </w:rPr>
+        <w:t xml:space="preserve"> FROM mascotas m WHERE </w:t>
+      </w:r>
+      <w:proofErr w:type="spellStart"/>
+      <w:r>
+        <w:rPr>
+          <w:rFonts w:ascii="Arial" w:hAnsi="Arial" w:cs="Arial"/>
+          <w:b/>
+          <w:bCs/>
+          <w:color w:val="000000" w:themeColor="text1"/>
+          <w:sz w:val="24"/>
+          <w:szCs w:val="24"/>
+        </w:rPr>
+        <w:t>m.Codigo</w:t>
+      </w:r>
+      <w:proofErr w:type="spellEnd"/>
+      <w:r>
+        <w:rPr>
+          <w:rFonts w:ascii="Arial" w:hAnsi="Arial" w:cs="Arial"/>
+          <w:b/>
+          <w:bCs/>
+          <w:color w:val="000000" w:themeColor="text1"/>
+          <w:sz w:val="24"/>
+          <w:szCs w:val="24"/>
+        </w:rPr>
+        <w:t xml:space="preserve"> IN (SELECT </w:t>
+      </w:r>
+      <w:proofErr w:type="spellStart"/>
+      <w:r>
+        <w:rPr>
+          <w:rFonts w:ascii="Arial" w:hAnsi="Arial" w:cs="Arial"/>
+          <w:b/>
+          <w:bCs/>
+          <w:color w:val="000000" w:themeColor="text1"/>
+          <w:sz w:val="24"/>
+          <w:szCs w:val="24"/>
+        </w:rPr>
+        <w:t>c.Cod_Mascota</w:t>
+      </w:r>
+      <w:proofErr w:type="spellEnd"/>
+      <w:r>
+        <w:rPr>
+          <w:rFonts w:ascii="Arial" w:hAnsi="Arial" w:cs="Arial"/>
+          <w:b/>
+          <w:bCs/>
+          <w:color w:val="000000" w:themeColor="text1"/>
+          <w:sz w:val="24"/>
+          <w:szCs w:val="24"/>
+        </w:rPr>
+        <w:t xml:space="preserve"> FROM consultas c WHERE </w:t>
+      </w:r>
+      <w:proofErr w:type="spellStart"/>
+      <w:r>
+        <w:rPr>
+          <w:rFonts w:ascii="Arial" w:hAnsi="Arial" w:cs="Arial"/>
+          <w:b/>
+          <w:bCs/>
+          <w:color w:val="000000" w:themeColor="text1"/>
+          <w:sz w:val="24"/>
+          <w:szCs w:val="24"/>
+        </w:rPr>
+        <w:t>c.Fecha</w:t>
+      </w:r>
+      <w:proofErr w:type="spellEnd"/>
+      <w:r>
+        <w:rPr>
+          <w:rFonts w:ascii="Arial" w:hAnsi="Arial" w:cs="Arial"/>
+          <w:b/>
+          <w:bCs/>
+          <w:color w:val="000000" w:themeColor="text1"/>
+          <w:sz w:val="24"/>
+          <w:szCs w:val="24"/>
+        </w:rPr>
+        <w:t xml:space="preserve"> BETWEEN "2021-01-01" AND "2021-01-31")</w:t>
+      </w:r>
+    </w:p>
+    <w:p>
+      <w:pPr>
+        <w:jc w:val="center"/>
+        <w:rPr>
+          <w:rFonts w:ascii="Arial" w:hAnsi="Arial" w:cs="Arial"/>
+          <w:b/>
+          <w:bCs/>
+          <w:color w:val="000000" w:themeColor="text1"/>
+          <w:sz w:val="24"/>
+          <w:szCs w:val="24"/>
+        </w:rPr>
+      </w:pPr>
+      <w:r>
+        <w:rPr>
+          <w:rFonts w:ascii="Arial" w:hAnsi="Arial" w:cs="Arial"/>
+          <w:b/>
+          <w:bCs/>
+          <w:color w:val="000000" w:themeColor="text1"/>
+          <w:sz w:val="24"/>
+          <w:szCs w:val="24"/>
+        </w:rPr>
+        <w:drawing>
+          <wp:inline distT="0" distB="0" distL="0" distR="0" wp14:anchorId="4D640602" wp14:editId="1C835A85">
+            <wp:extent cx="5172075" cy="1957774"/>
+            <wp:effectExtent l="0" t="0" r="0" b="4445"/>
+            <wp:docPr id="662795837" name="Imagen 1" descr="Interfaz de usuario gráfica, Texto, Aplicación, Correo electrónico&#10;&#10;El contenido generado por IA puede ser incorrecto."/>
+            <wp:cNvGraphicFramePr>
+              <a:graphicFrameLocks xmlns:a="http://schemas.openxmlformats.org/drawingml/2006/main" noChangeAspect="1"/>
+            </wp:cNvGraphicFramePr>
+            <a:graphic xmlns:a="http://schemas.openxmlformats.org/drawingml/2006/main">
+              <a:graphicData uri="http://schemas.openxmlformats.org/drawingml/2006/picture">
+                <pic:pic xmlns:pic="http://schemas.openxmlformats.org/drawingml/2006/picture">
+                  <pic:nvPicPr>
+                    <pic:cNvPr id="662795837" name="Imagen 1" descr="Interfaz de usuario gráfica, Texto, Aplicación, Correo electrónico&#10;&#10;El contenido generado por IA puede ser incorrecto."/>
+                    <pic:cNvPicPr/>
+                  </pic:nvPicPr>
+                  <pic:blipFill>
+                    <a:blip r:embed="rId32"/>
+                    <a:stretch>
+                      <a:fillRect/>
+                    </a:stretch>
+                  </pic:blipFill>
+                  <pic:spPr>
+                    <a:xfrm>
+                      <a:off x="0" y="0"/>
+                      <a:ext cx="5185705" cy="1962933"/>
+                    </a:xfrm>
+                    <a:prstGeom prst="rect">
+                      <a:avLst/>
+                    </a:prstGeom>
+                  </pic:spPr>
+                </pic:pic>
+              </a:graphicData>
+            </a:graphic>
+          </wp:inline>
+        </w:drawing>
       </w:r>
     </w:p>
     <w:p>
@@ -1185,8 +3442,255 @@
           <w:sz w:val="24"/>
           <w:szCs w:val="24"/>
         </w:rPr>
-        <w:lastRenderedPageBreak/>
+        <w:t xml:space="preserve"> </w:t>
+      </w:r>
+      <w:r>
+        <w:rPr>
+          <w:rFonts w:ascii="Arial" w:hAnsi="Arial" w:cs="Arial"/>
+          <w:color w:val="1F3864" w:themeColor="accent1" w:themeShade="80"/>
+          <w:sz w:val="24"/>
+          <w:szCs w:val="24"/>
+        </w:rPr>
         <w:t>Muestra el nombre de mascota y la raza, ordenado por el nombre, de las que hayan realizado más de una consulta.</w:t>
+      </w:r>
+    </w:p>
+    <w:p>
+      <w:pPr>
+        <w:spacing w:after="120" w:line="360" w:lineRule="auto"/>
+        <w:jc w:val="both"/>
+        <w:rPr>
+          <w:rFonts w:ascii="Arial" w:hAnsi="Arial" w:cs="Arial"/>
+          <w:b/>
+          <w:bCs/>
+          <w:color w:val="000000" w:themeColor="text1"/>
+          <w:sz w:val="24"/>
+          <w:szCs w:val="24"/>
+        </w:rPr>
+      </w:pPr>
+      <w:r>
+        <w:rPr>
+          <w:rFonts w:ascii="Arial" w:hAnsi="Arial" w:cs="Arial"/>
+          <w:b/>
+          <w:bCs/>
+          <w:color w:val="000000" w:themeColor="text1"/>
+          <w:sz w:val="24"/>
+          <w:szCs w:val="24"/>
+        </w:rPr>
+        <w:t xml:space="preserve">SELECT </w:t>
+      </w:r>
+      <w:proofErr w:type="spellStart"/>
+      <w:proofErr w:type="gramStart"/>
+      <w:r>
+        <w:rPr>
+          <w:rFonts w:ascii="Arial" w:hAnsi="Arial" w:cs="Arial"/>
+          <w:b/>
+          <w:bCs/>
+          <w:color w:val="000000" w:themeColor="text1"/>
+          <w:sz w:val="24"/>
+          <w:szCs w:val="24"/>
+        </w:rPr>
+        <w:t>m.Nombre</w:t>
+      </w:r>
+      <w:proofErr w:type="spellEnd"/>
+      <w:proofErr w:type="gramEnd"/>
+      <w:r>
+        <w:rPr>
+          <w:rFonts w:ascii="Arial" w:hAnsi="Arial" w:cs="Arial"/>
+          <w:b/>
+          <w:bCs/>
+          <w:color w:val="000000" w:themeColor="text1"/>
+          <w:sz w:val="24"/>
+          <w:szCs w:val="24"/>
+        </w:rPr>
+        <w:t xml:space="preserve">, </w:t>
+      </w:r>
+      <w:proofErr w:type="spellStart"/>
+      <w:r>
+        <w:rPr>
+          <w:rFonts w:ascii="Arial" w:hAnsi="Arial" w:cs="Arial"/>
+          <w:b/>
+          <w:bCs/>
+          <w:color w:val="000000" w:themeColor="text1"/>
+          <w:sz w:val="24"/>
+          <w:szCs w:val="24"/>
+        </w:rPr>
+        <w:t>m.Raza</w:t>
+      </w:r>
+      <w:proofErr w:type="spellEnd"/>
+      <w:r>
+        <w:rPr>
+          <w:rFonts w:ascii="Arial" w:hAnsi="Arial" w:cs="Arial"/>
+          <w:b/>
+          <w:bCs/>
+          <w:color w:val="000000" w:themeColor="text1"/>
+          <w:sz w:val="24"/>
+          <w:szCs w:val="24"/>
+        </w:rPr>
+        <w:t xml:space="preserve"> FROM mascotas m WHERE </w:t>
+      </w:r>
+      <w:proofErr w:type="spellStart"/>
+      <w:r>
+        <w:rPr>
+          <w:rFonts w:ascii="Arial" w:hAnsi="Arial" w:cs="Arial"/>
+          <w:b/>
+          <w:bCs/>
+          <w:color w:val="000000" w:themeColor="text1"/>
+          <w:sz w:val="24"/>
+          <w:szCs w:val="24"/>
+        </w:rPr>
+        <w:t>m.Codigo</w:t>
+      </w:r>
+      <w:proofErr w:type="spellEnd"/>
+      <w:r>
+        <w:rPr>
+          <w:rFonts w:ascii="Arial" w:hAnsi="Arial" w:cs="Arial"/>
+          <w:b/>
+          <w:bCs/>
+          <w:color w:val="000000" w:themeColor="text1"/>
+          <w:sz w:val="24"/>
+          <w:szCs w:val="24"/>
+        </w:rPr>
+        <w:t xml:space="preserve"> IN (SELECT </w:t>
+      </w:r>
+      <w:proofErr w:type="spellStart"/>
+      <w:r>
+        <w:rPr>
+          <w:rFonts w:ascii="Arial" w:hAnsi="Arial" w:cs="Arial"/>
+          <w:b/>
+          <w:bCs/>
+          <w:color w:val="000000" w:themeColor="text1"/>
+          <w:sz w:val="24"/>
+          <w:szCs w:val="24"/>
+        </w:rPr>
+        <w:t>c.Cod_Mascota</w:t>
+      </w:r>
+      <w:proofErr w:type="spellEnd"/>
+      <w:r>
+        <w:rPr>
+          <w:rFonts w:ascii="Arial" w:hAnsi="Arial" w:cs="Arial"/>
+          <w:b/>
+          <w:bCs/>
+          <w:color w:val="000000" w:themeColor="text1"/>
+          <w:sz w:val="24"/>
+          <w:szCs w:val="24"/>
+        </w:rPr>
+        <w:t xml:space="preserve"> FROM consultas c GROUP BY </w:t>
+      </w:r>
+      <w:proofErr w:type="spellStart"/>
+      <w:r>
+        <w:rPr>
+          <w:rFonts w:ascii="Arial" w:hAnsi="Arial" w:cs="Arial"/>
+          <w:b/>
+          <w:bCs/>
+          <w:color w:val="000000" w:themeColor="text1"/>
+          <w:sz w:val="24"/>
+          <w:szCs w:val="24"/>
+        </w:rPr>
+        <w:t>c.Cod_Mascota</w:t>
+      </w:r>
+      <w:proofErr w:type="spellEnd"/>
+      <w:r>
+        <w:rPr>
+          <w:rFonts w:ascii="Arial" w:hAnsi="Arial" w:cs="Arial"/>
+          <w:b/>
+          <w:bCs/>
+          <w:color w:val="000000" w:themeColor="text1"/>
+          <w:sz w:val="24"/>
+          <w:szCs w:val="24"/>
+        </w:rPr>
+        <w:t xml:space="preserve"> HAVING COUNT(</w:t>
+      </w:r>
+      <w:proofErr w:type="spellStart"/>
+      <w:r>
+        <w:rPr>
+          <w:rFonts w:ascii="Arial" w:hAnsi="Arial" w:cs="Arial"/>
+          <w:b/>
+          <w:bCs/>
+          <w:color w:val="000000" w:themeColor="text1"/>
+          <w:sz w:val="24"/>
+          <w:szCs w:val="24"/>
+        </w:rPr>
+        <w:t>c.ID_Consulta</w:t>
+      </w:r>
+      <w:proofErr w:type="spellEnd"/>
+      <w:r>
+        <w:rPr>
+          <w:rFonts w:ascii="Arial" w:hAnsi="Arial" w:cs="Arial"/>
+          <w:b/>
+          <w:bCs/>
+          <w:color w:val="000000" w:themeColor="text1"/>
+          <w:sz w:val="24"/>
+          <w:szCs w:val="24"/>
+        </w:rPr>
+        <w:t xml:space="preserve">) &gt; 1) ORDER BY </w:t>
+      </w:r>
+      <w:proofErr w:type="spellStart"/>
+      <w:r>
+        <w:rPr>
+          <w:rFonts w:ascii="Arial" w:hAnsi="Arial" w:cs="Arial"/>
+          <w:b/>
+          <w:bCs/>
+          <w:color w:val="000000" w:themeColor="text1"/>
+          <w:sz w:val="24"/>
+          <w:szCs w:val="24"/>
+        </w:rPr>
+        <w:t>m.Nombre</w:t>
+      </w:r>
+      <w:proofErr w:type="spellEnd"/>
+    </w:p>
+    <w:p>
+      <w:pPr>
+        <w:spacing w:after="120" w:line="360" w:lineRule="auto"/>
+        <w:jc w:val="both"/>
+        <w:rPr>
+          <w:rFonts w:ascii="Arial" w:hAnsi="Arial" w:cs="Arial"/>
+          <w:color w:val="1F3864" w:themeColor="accent1" w:themeShade="80"/>
+          <w:sz w:val="24"/>
+          <w:szCs w:val="24"/>
+        </w:rPr>
+      </w:pPr>
+      <w:r>
+        <w:rPr>
+          <w:rFonts w:ascii="Arial" w:hAnsi="Arial" w:cs="Arial"/>
+          <w:color w:val="1F3864" w:themeColor="accent1" w:themeShade="80"/>
+          <w:sz w:val="24"/>
+          <w:szCs w:val="24"/>
+        </w:rPr>
+        <w:drawing>
+          <wp:inline distT="0" distB="0" distL="0" distR="0" wp14:anchorId="30907094" wp14:editId="78B81F3E">
+            <wp:extent cx="5400040" cy="1350010"/>
+            <wp:effectExtent l="0" t="0" r="0" b="2540"/>
+            <wp:docPr id="885892285" name="Imagen 1" descr="Interfaz de usuario gráfica, Texto&#10;&#10;El contenido generado por IA puede ser incorrecto."/>
+            <wp:cNvGraphicFramePr>
+              <a:graphicFrameLocks xmlns:a="http://schemas.openxmlformats.org/drawingml/2006/main" noChangeAspect="1"/>
+            </wp:cNvGraphicFramePr>
+            <a:graphic xmlns:a="http://schemas.openxmlformats.org/drawingml/2006/main">
+              <a:graphicData uri="http://schemas.openxmlformats.org/drawingml/2006/picture">
+                <pic:pic xmlns:pic="http://schemas.openxmlformats.org/drawingml/2006/picture">
+                  <pic:nvPicPr>
+                    <pic:cNvPr id="885892285" name="Imagen 1" descr="Interfaz de usuario gráfica, Texto&#10;&#10;El contenido generado por IA puede ser incorrecto."/>
+                    <pic:cNvPicPr/>
+                  </pic:nvPicPr>
+                  <pic:blipFill>
+                    <a:blip r:embed="rId33"/>
+                    <a:stretch>
+                      <a:fillRect/>
+                    </a:stretch>
+                  </pic:blipFill>
+                  <pic:spPr>
+                    <a:xfrm>
+                      <a:off x="0" y="0"/>
+                      <a:ext cx="5400040" cy="1350010"/>
+                    </a:xfrm>
+                    <a:prstGeom prst="rect">
+                      <a:avLst/>
+                    </a:prstGeom>
+                  </pic:spPr>
+                </pic:pic>
+              </a:graphicData>
+            </a:graphic>
+          </wp:inline>
+        </w:drawing>
       </w:r>
     </w:p>
     <w:p>
@@ -1201,6 +3705,207 @@
         <w:contextualSpacing w:val="0"/>
         <w:jc w:val="both"/>
         <w:rPr>
+          <w:rFonts w:ascii="Arial" w:hAnsi="Arial" w:cs="Arial"/>
+          <w:color w:val="1F3864" w:themeColor="accent1" w:themeShade="80"/>
+          <w:sz w:val="24"/>
+          <w:szCs w:val="24"/>
+        </w:rPr>
+      </w:pPr>
+      <w:r>
+        <w:rPr>
+          <w:rFonts w:ascii="Arial" w:hAnsi="Arial" w:cs="Arial"/>
+          <w:color w:val="1F3864" w:themeColor="accent1" w:themeShade="80"/>
+          <w:sz w:val="24"/>
+          <w:szCs w:val="24"/>
+        </w:rPr>
+        <w:t xml:space="preserve"> </w:t>
+      </w:r>
+      <w:r>
+        <w:rPr>
+          <w:rFonts w:ascii="Arial" w:hAnsi="Arial" w:cs="Arial"/>
+          <w:color w:val="1F3864" w:themeColor="accent1" w:themeShade="80"/>
+          <w:sz w:val="24"/>
+          <w:szCs w:val="24"/>
+        </w:rPr>
+        <w:t>Muestra el nombre y la raza de las mascotas que sus clientes son de Alaquàs.</w:t>
+      </w:r>
+    </w:p>
+    <w:p>
+      <w:pPr>
+        <w:spacing w:after="120" w:line="360" w:lineRule="auto"/>
+        <w:jc w:val="both"/>
+        <w:rPr>
+          <w:rFonts w:ascii="Arial" w:hAnsi="Arial" w:cs="Arial"/>
+          <w:b/>
+          <w:bCs/>
+          <w:color w:val="000000" w:themeColor="text1"/>
+          <w:sz w:val="24"/>
+          <w:szCs w:val="24"/>
+        </w:rPr>
+      </w:pPr>
+      <w:r>
+        <w:rPr>
+          <w:rFonts w:ascii="Arial" w:hAnsi="Arial" w:cs="Arial"/>
+          <w:b/>
+          <w:bCs/>
+          <w:color w:val="000000" w:themeColor="text1"/>
+          <w:sz w:val="24"/>
+          <w:szCs w:val="24"/>
+        </w:rPr>
+        <w:t xml:space="preserve">SELECT </w:t>
+      </w:r>
+      <w:proofErr w:type="spellStart"/>
+      <w:proofErr w:type="gramStart"/>
+      <w:r>
+        <w:rPr>
+          <w:rFonts w:ascii="Arial" w:hAnsi="Arial" w:cs="Arial"/>
+          <w:b/>
+          <w:bCs/>
+          <w:color w:val="000000" w:themeColor="text1"/>
+          <w:sz w:val="24"/>
+          <w:szCs w:val="24"/>
+        </w:rPr>
+        <w:t>m.Nombre</w:t>
+      </w:r>
+      <w:proofErr w:type="spellEnd"/>
+      <w:proofErr w:type="gramEnd"/>
+      <w:r>
+        <w:rPr>
+          <w:rFonts w:ascii="Arial" w:hAnsi="Arial" w:cs="Arial"/>
+          <w:b/>
+          <w:bCs/>
+          <w:color w:val="000000" w:themeColor="text1"/>
+          <w:sz w:val="24"/>
+          <w:szCs w:val="24"/>
+        </w:rPr>
+        <w:t xml:space="preserve">, </w:t>
+      </w:r>
+      <w:proofErr w:type="spellStart"/>
+      <w:r>
+        <w:rPr>
+          <w:rFonts w:ascii="Arial" w:hAnsi="Arial" w:cs="Arial"/>
+          <w:b/>
+          <w:bCs/>
+          <w:color w:val="000000" w:themeColor="text1"/>
+          <w:sz w:val="24"/>
+          <w:szCs w:val="24"/>
+        </w:rPr>
+        <w:t>m.Raza</w:t>
+      </w:r>
+      <w:proofErr w:type="spellEnd"/>
+      <w:r>
+        <w:rPr>
+          <w:rFonts w:ascii="Arial" w:hAnsi="Arial" w:cs="Arial"/>
+          <w:b/>
+          <w:bCs/>
+          <w:color w:val="000000" w:themeColor="text1"/>
+          <w:sz w:val="24"/>
+          <w:szCs w:val="24"/>
+        </w:rPr>
+        <w:t xml:space="preserve"> FROM mascotas m WHERE </w:t>
+      </w:r>
+      <w:proofErr w:type="spellStart"/>
+      <w:r>
+        <w:rPr>
+          <w:rFonts w:ascii="Arial" w:hAnsi="Arial" w:cs="Arial"/>
+          <w:b/>
+          <w:bCs/>
+          <w:color w:val="000000" w:themeColor="text1"/>
+          <w:sz w:val="24"/>
+          <w:szCs w:val="24"/>
+        </w:rPr>
+        <w:t>m.Dni_cliente</w:t>
+      </w:r>
+      <w:proofErr w:type="spellEnd"/>
+      <w:r>
+        <w:rPr>
+          <w:rFonts w:ascii="Arial" w:hAnsi="Arial" w:cs="Arial"/>
+          <w:b/>
+          <w:bCs/>
+          <w:color w:val="000000" w:themeColor="text1"/>
+          <w:sz w:val="24"/>
+          <w:szCs w:val="24"/>
+        </w:rPr>
+        <w:t xml:space="preserve"> IN (SELECT </w:t>
+      </w:r>
+      <w:proofErr w:type="spellStart"/>
+      <w:r>
+        <w:rPr>
+          <w:rFonts w:ascii="Arial" w:hAnsi="Arial" w:cs="Arial"/>
+          <w:b/>
+          <w:bCs/>
+          <w:color w:val="000000" w:themeColor="text1"/>
+          <w:sz w:val="24"/>
+          <w:szCs w:val="24"/>
+        </w:rPr>
+        <w:t>c.Dni</w:t>
+      </w:r>
+      <w:proofErr w:type="spellEnd"/>
+      <w:r>
+        <w:rPr>
+          <w:rFonts w:ascii="Arial" w:hAnsi="Arial" w:cs="Arial"/>
+          <w:b/>
+          <w:bCs/>
+          <w:color w:val="000000" w:themeColor="text1"/>
+          <w:sz w:val="24"/>
+          <w:szCs w:val="24"/>
+        </w:rPr>
+        <w:t xml:space="preserve"> FROM clientes c WHERE </w:t>
+      </w:r>
+      <w:proofErr w:type="spellStart"/>
+      <w:r>
+        <w:rPr>
+          <w:rFonts w:ascii="Arial" w:hAnsi="Arial" w:cs="Arial"/>
+          <w:b/>
+          <w:bCs/>
+          <w:color w:val="000000" w:themeColor="text1"/>
+          <w:sz w:val="24"/>
+          <w:szCs w:val="24"/>
+        </w:rPr>
+        <w:t>c.Población</w:t>
+      </w:r>
+      <w:proofErr w:type="spellEnd"/>
+      <w:r>
+        <w:rPr>
+          <w:rFonts w:ascii="Arial" w:hAnsi="Arial" w:cs="Arial"/>
+          <w:b/>
+          <w:bCs/>
+          <w:color w:val="000000" w:themeColor="text1"/>
+          <w:sz w:val="24"/>
+          <w:szCs w:val="24"/>
+        </w:rPr>
+        <w:t xml:space="preserve"> = "</w:t>
+      </w:r>
+      <w:proofErr w:type="spellStart"/>
+      <w:r>
+        <w:rPr>
+          <w:rFonts w:ascii="Arial" w:hAnsi="Arial" w:cs="Arial"/>
+          <w:b/>
+          <w:bCs/>
+          <w:color w:val="000000" w:themeColor="text1"/>
+          <w:sz w:val="24"/>
+          <w:szCs w:val="24"/>
+        </w:rPr>
+        <w:t>Alaquas</w:t>
+      </w:r>
+      <w:proofErr w:type="spellEnd"/>
+      <w:r>
+        <w:rPr>
+          <w:rFonts w:ascii="Arial" w:hAnsi="Arial" w:cs="Arial"/>
+          <w:b/>
+          <w:bCs/>
+          <w:color w:val="000000" w:themeColor="text1"/>
+          <w:sz w:val="24"/>
+          <w:szCs w:val="24"/>
+        </w:rPr>
+        <w:t>")</w:t>
+      </w:r>
+    </w:p>
+    <w:p>
+      <w:pPr>
+        <w:spacing w:after="120" w:line="360" w:lineRule="auto"/>
+        <w:jc w:val="center"/>
+        <w:rPr>
           <w:rStyle w:val="cm-string"/>
           <w:rFonts w:ascii="Arial" w:hAnsi="Arial" w:cs="Arial"/>
           <w:color w:val="1F3864" w:themeColor="accent1" w:themeShade="80"/>
@@ -1210,12 +3915,48 @@
       </w:pPr>
       <w:r>
         <w:rPr>
-          <w:rFonts w:ascii="Arial" w:hAnsi="Arial" w:cs="Arial"/>
-          <w:color w:val="1F3864" w:themeColor="accent1" w:themeShade="80"/>
-          <w:sz w:val="24"/>
-          <w:szCs w:val="24"/>
-        </w:rPr>
-        <w:t>Muestra el nombre y la raza de las mascotas que sus clientes son de Alaquàs.</w:t>
+          <w:rStyle w:val="cm-string"/>
+          <w:rFonts w:ascii="Arial" w:hAnsi="Arial" w:cs="Arial"/>
+          <w:color w:val="1F3864" w:themeColor="accent1" w:themeShade="80"/>
+          <w:sz w:val="24"/>
+          <w:szCs w:val="24"/>
+        </w:rPr>
+        <w:lastRenderedPageBreak/>
+        <w:drawing>
+          <wp:inline distT="0" distB="0" distL="0" distR="0" wp14:anchorId="4AB1E579" wp14:editId="330CCFFB">
+            <wp:extent cx="5076825" cy="1583224"/>
+            <wp:effectExtent l="0" t="0" r="0" b="0"/>
+            <wp:docPr id="1717717442" name="Imagen 1" descr="Interfaz de usuario gráfica, Texto, Aplicación&#10;&#10;El contenido generado por IA puede ser incorrecto."/>
+            <wp:cNvGraphicFramePr>
+              <a:graphicFrameLocks xmlns:a="http://schemas.openxmlformats.org/drawingml/2006/main" noChangeAspect="1"/>
+            </wp:cNvGraphicFramePr>
+            <a:graphic xmlns:a="http://schemas.openxmlformats.org/drawingml/2006/main">
+              <a:graphicData uri="http://schemas.openxmlformats.org/drawingml/2006/picture">
+                <pic:pic xmlns:pic="http://schemas.openxmlformats.org/drawingml/2006/picture">
+                  <pic:nvPicPr>
+                    <pic:cNvPr id="1717717442" name="Imagen 1" descr="Interfaz de usuario gráfica, Texto, Aplicación&#10;&#10;El contenido generado por IA puede ser incorrecto."/>
+                    <pic:cNvPicPr/>
+                  </pic:nvPicPr>
+                  <pic:blipFill>
+                    <a:blip r:embed="rId34"/>
+                    <a:stretch>
+                      <a:fillRect/>
+                    </a:stretch>
+                  </pic:blipFill>
+                  <pic:spPr>
+                    <a:xfrm>
+                      <a:off x="0" y="0"/>
+                      <a:ext cx="5084765" cy="1585700"/>
+                    </a:xfrm>
+                    <a:prstGeom prst="rect">
+                      <a:avLst/>
+                    </a:prstGeom>
+                  </pic:spPr>
+                </pic:pic>
+              </a:graphicData>
+            </a:graphic>
+          </wp:inline>
+        </w:drawing>
       </w:r>
     </w:p>
     <w:p>
@@ -1243,6 +3984,15 @@
           <w:sz w:val="24"/>
           <w:szCs w:val="24"/>
         </w:rPr>
+        <w:t xml:space="preserve"> </w:t>
+      </w:r>
+      <w:r>
+        <w:rPr>
+          <w:rFonts w:ascii="Arial" w:hAnsi="Arial" w:cs="Arial"/>
+          <w:color w:val="1F3864" w:themeColor="accent1" w:themeShade="80"/>
+          <w:sz w:val="24"/>
+          <w:szCs w:val="24"/>
+        </w:rPr>
         <w:t xml:space="preserve">Escribe </w:t>
       </w:r>
       <w:r>
@@ -1262,6 +4012,823 @@
           <w:szCs w:val="24"/>
         </w:rPr>
         <w:t xml:space="preserve"> consultas más inventadas con su solución, del tipo que prefieras. Que tengan sentido. Se valorará la dificultad de estas.</w:t>
+      </w:r>
+    </w:p>
+    <w:p>
+      <w:pPr>
+        <w:spacing w:after="120" w:line="360" w:lineRule="auto"/>
+        <w:jc w:val="both"/>
+        <w:rPr>
+          <w:rFonts w:ascii="Arial" w:hAnsi="Arial" w:cs="Arial"/>
+          <w:color w:val="1F3864" w:themeColor="accent1" w:themeShade="80"/>
+          <w:sz w:val="24"/>
+          <w:szCs w:val="24"/>
+        </w:rPr>
+      </w:pPr>
+      <w:r>
+        <w:rPr>
+          <w:rFonts w:ascii="Arial" w:hAnsi="Arial" w:cs="Arial"/>
+          <w:color w:val="1F3864" w:themeColor="accent1" w:themeShade="80"/>
+          <w:sz w:val="24"/>
+          <w:szCs w:val="24"/>
+        </w:rPr>
+        <w:t>Muestra las razas de mascotas que han sido tratada más de 5 veces</w:t>
+      </w:r>
+    </w:p>
+    <w:p>
+      <w:pPr>
+        <w:spacing w:after="120" w:line="360" w:lineRule="auto"/>
+        <w:jc w:val="both"/>
+        <w:rPr>
+          <w:rFonts w:ascii="Arial" w:hAnsi="Arial" w:cs="Arial"/>
+          <w:b/>
+          <w:bCs/>
+          <w:color w:val="000000" w:themeColor="text1"/>
+          <w:sz w:val="24"/>
+          <w:szCs w:val="24"/>
+        </w:rPr>
+      </w:pPr>
+      <w:r>
+        <w:rPr>
+          <w:rFonts w:ascii="Arial" w:hAnsi="Arial" w:cs="Arial"/>
+          <w:b/>
+          <w:bCs/>
+          <w:color w:val="000000" w:themeColor="text1"/>
+          <w:sz w:val="24"/>
+          <w:szCs w:val="24"/>
+        </w:rPr>
+        <w:t xml:space="preserve">SELECT </w:t>
+      </w:r>
+      <w:proofErr w:type="spellStart"/>
+      <w:proofErr w:type="gramStart"/>
+      <w:r>
+        <w:rPr>
+          <w:rFonts w:ascii="Arial" w:hAnsi="Arial" w:cs="Arial"/>
+          <w:b/>
+          <w:bCs/>
+          <w:color w:val="000000" w:themeColor="text1"/>
+          <w:sz w:val="24"/>
+          <w:szCs w:val="24"/>
+        </w:rPr>
+        <w:t>m.Raza</w:t>
+      </w:r>
+      <w:proofErr w:type="spellEnd"/>
+      <w:proofErr w:type="gramEnd"/>
+      <w:r>
+        <w:rPr>
+          <w:rFonts w:ascii="Arial" w:hAnsi="Arial" w:cs="Arial"/>
+          <w:b/>
+          <w:bCs/>
+          <w:color w:val="000000" w:themeColor="text1"/>
+          <w:sz w:val="24"/>
+          <w:szCs w:val="24"/>
+        </w:rPr>
+        <w:t>, COUNT(</w:t>
+      </w:r>
+      <w:proofErr w:type="spellStart"/>
+      <w:r>
+        <w:rPr>
+          <w:rFonts w:ascii="Arial" w:hAnsi="Arial" w:cs="Arial"/>
+          <w:b/>
+          <w:bCs/>
+          <w:color w:val="000000" w:themeColor="text1"/>
+          <w:sz w:val="24"/>
+          <w:szCs w:val="24"/>
+        </w:rPr>
+        <w:t>c.Cod_Mascota</w:t>
+      </w:r>
+      <w:proofErr w:type="spellEnd"/>
+      <w:r>
+        <w:rPr>
+          <w:rFonts w:ascii="Arial" w:hAnsi="Arial" w:cs="Arial"/>
+          <w:b/>
+          <w:bCs/>
+          <w:color w:val="000000" w:themeColor="text1"/>
+          <w:sz w:val="24"/>
+          <w:szCs w:val="24"/>
+        </w:rPr>
+        <w:t xml:space="preserve">) AS </w:t>
+      </w:r>
+      <w:proofErr w:type="spellStart"/>
+      <w:r>
+        <w:rPr>
+          <w:rFonts w:ascii="Arial" w:hAnsi="Arial" w:cs="Arial"/>
+          <w:b/>
+          <w:bCs/>
+          <w:color w:val="000000" w:themeColor="text1"/>
+          <w:sz w:val="24"/>
+          <w:szCs w:val="24"/>
+        </w:rPr>
+        <w:t>Numero_Tratamientos</w:t>
+      </w:r>
+      <w:proofErr w:type="spellEnd"/>
+      <w:r>
+        <w:rPr>
+          <w:rFonts w:ascii="Arial" w:hAnsi="Arial" w:cs="Arial"/>
+          <w:b/>
+          <w:bCs/>
+          <w:color w:val="000000" w:themeColor="text1"/>
+          <w:sz w:val="24"/>
+          <w:szCs w:val="24"/>
+        </w:rPr>
+        <w:t xml:space="preserve"> </w:t>
+      </w:r>
+      <w:r>
+        <w:rPr>
+          <w:rFonts w:ascii="Arial" w:hAnsi="Arial" w:cs="Arial"/>
+          <w:b/>
+          <w:bCs/>
+          <w:color w:val="000000" w:themeColor="text1"/>
+          <w:sz w:val="24"/>
+          <w:szCs w:val="24"/>
+        </w:rPr>
+        <w:t>FROM mascotas m</w:t>
+      </w:r>
+      <w:r>
+        <w:rPr>
+          <w:rFonts w:ascii="Arial" w:hAnsi="Arial" w:cs="Arial"/>
+          <w:b/>
+          <w:bCs/>
+          <w:color w:val="000000" w:themeColor="text1"/>
+          <w:sz w:val="24"/>
+          <w:szCs w:val="24"/>
+        </w:rPr>
+        <w:t xml:space="preserve"> </w:t>
+      </w:r>
+      <w:r>
+        <w:rPr>
+          <w:rFonts w:ascii="Arial" w:hAnsi="Arial" w:cs="Arial"/>
+          <w:b/>
+          <w:bCs/>
+          <w:color w:val="000000" w:themeColor="text1"/>
+          <w:sz w:val="24"/>
+          <w:szCs w:val="24"/>
+        </w:rPr>
+        <w:t xml:space="preserve">JOIN consultas c ON </w:t>
+      </w:r>
+      <w:proofErr w:type="spellStart"/>
+      <w:r>
+        <w:rPr>
+          <w:rFonts w:ascii="Arial" w:hAnsi="Arial" w:cs="Arial"/>
+          <w:b/>
+          <w:bCs/>
+          <w:color w:val="000000" w:themeColor="text1"/>
+          <w:sz w:val="24"/>
+          <w:szCs w:val="24"/>
+        </w:rPr>
+        <w:t>m.Codigo</w:t>
+      </w:r>
+      <w:proofErr w:type="spellEnd"/>
+      <w:r>
+        <w:rPr>
+          <w:rFonts w:ascii="Arial" w:hAnsi="Arial" w:cs="Arial"/>
+          <w:b/>
+          <w:bCs/>
+          <w:color w:val="000000" w:themeColor="text1"/>
+          <w:sz w:val="24"/>
+          <w:szCs w:val="24"/>
+        </w:rPr>
+        <w:t xml:space="preserve"> = </w:t>
+      </w:r>
+      <w:proofErr w:type="spellStart"/>
+      <w:r>
+        <w:rPr>
+          <w:rFonts w:ascii="Arial" w:hAnsi="Arial" w:cs="Arial"/>
+          <w:b/>
+          <w:bCs/>
+          <w:color w:val="000000" w:themeColor="text1"/>
+          <w:sz w:val="24"/>
+          <w:szCs w:val="24"/>
+        </w:rPr>
+        <w:t>c.Cod_Mascota</w:t>
+      </w:r>
+      <w:proofErr w:type="spellEnd"/>
+      <w:r>
+        <w:rPr>
+          <w:rFonts w:ascii="Arial" w:hAnsi="Arial" w:cs="Arial"/>
+          <w:b/>
+          <w:bCs/>
+          <w:color w:val="000000" w:themeColor="text1"/>
+          <w:sz w:val="24"/>
+          <w:szCs w:val="24"/>
+        </w:rPr>
+        <w:t xml:space="preserve"> </w:t>
+      </w:r>
+      <w:r>
+        <w:rPr>
+          <w:rFonts w:ascii="Arial" w:hAnsi="Arial" w:cs="Arial"/>
+          <w:b/>
+          <w:bCs/>
+          <w:color w:val="000000" w:themeColor="text1"/>
+          <w:sz w:val="24"/>
+          <w:szCs w:val="24"/>
+        </w:rPr>
+        <w:t xml:space="preserve">GROUP BY </w:t>
+      </w:r>
+      <w:proofErr w:type="spellStart"/>
+      <w:r>
+        <w:rPr>
+          <w:rFonts w:ascii="Arial" w:hAnsi="Arial" w:cs="Arial"/>
+          <w:b/>
+          <w:bCs/>
+          <w:color w:val="000000" w:themeColor="text1"/>
+          <w:sz w:val="24"/>
+          <w:szCs w:val="24"/>
+        </w:rPr>
+        <w:t>m.Raza</w:t>
+      </w:r>
+      <w:proofErr w:type="spellEnd"/>
+      <w:r>
+        <w:rPr>
+          <w:rFonts w:ascii="Arial" w:hAnsi="Arial" w:cs="Arial"/>
+          <w:b/>
+          <w:bCs/>
+          <w:color w:val="000000" w:themeColor="text1"/>
+          <w:sz w:val="24"/>
+          <w:szCs w:val="24"/>
+        </w:rPr>
+        <w:t xml:space="preserve"> </w:t>
+      </w:r>
+      <w:r>
+        <w:rPr>
+          <w:rFonts w:ascii="Arial" w:hAnsi="Arial" w:cs="Arial"/>
+          <w:b/>
+          <w:bCs/>
+          <w:color w:val="000000" w:themeColor="text1"/>
+          <w:sz w:val="24"/>
+          <w:szCs w:val="24"/>
+        </w:rPr>
+        <w:t xml:space="preserve">HAVING </w:t>
+      </w:r>
+      <w:proofErr w:type="spellStart"/>
+      <w:r>
+        <w:rPr>
+          <w:rFonts w:ascii="Arial" w:hAnsi="Arial" w:cs="Arial"/>
+          <w:b/>
+          <w:bCs/>
+          <w:color w:val="000000" w:themeColor="text1"/>
+          <w:sz w:val="24"/>
+          <w:szCs w:val="24"/>
+        </w:rPr>
+        <w:t>Numero_Tratamientos</w:t>
+      </w:r>
+      <w:proofErr w:type="spellEnd"/>
+      <w:r>
+        <w:rPr>
+          <w:rFonts w:ascii="Arial" w:hAnsi="Arial" w:cs="Arial"/>
+          <w:b/>
+          <w:bCs/>
+          <w:color w:val="000000" w:themeColor="text1"/>
+          <w:sz w:val="24"/>
+          <w:szCs w:val="24"/>
+        </w:rPr>
+        <w:t xml:space="preserve"> &gt; 5</w:t>
+      </w:r>
+    </w:p>
+    <w:p>
+      <w:pPr>
+        <w:spacing w:after="120" w:line="360" w:lineRule="auto"/>
+        <w:jc w:val="center"/>
+        <w:rPr>
+          <w:rFonts w:ascii="Arial" w:hAnsi="Arial" w:cs="Arial"/>
+          <w:b/>
+          <w:bCs/>
+          <w:color w:val="000000" w:themeColor="text1"/>
+          <w:sz w:val="24"/>
+          <w:szCs w:val="24"/>
+        </w:rPr>
+      </w:pPr>
+      <w:r>
+        <w:rPr>
+          <w:rFonts w:ascii="Arial" w:hAnsi="Arial" w:cs="Arial"/>
+          <w:b/>
+          <w:bCs/>
+          <w:color w:val="000000" w:themeColor="text1"/>
+          <w:sz w:val="24"/>
+          <w:szCs w:val="24"/>
+        </w:rPr>
+        <w:drawing>
+          <wp:inline distT="0" distB="0" distL="0" distR="0" wp14:anchorId="6AAAEDA8" wp14:editId="55102A71">
+            <wp:extent cx="5105400" cy="1027804"/>
+            <wp:effectExtent l="0" t="0" r="0" b="1270"/>
+            <wp:docPr id="388240739" name="Imagen 1" descr="Interfaz de usuario gráfica&#10;&#10;El contenido generado por IA puede ser incorrecto."/>
+            <wp:cNvGraphicFramePr>
+              <a:graphicFrameLocks xmlns:a="http://schemas.openxmlformats.org/drawingml/2006/main" noChangeAspect="1"/>
+            </wp:cNvGraphicFramePr>
+            <a:graphic xmlns:a="http://schemas.openxmlformats.org/drawingml/2006/main">
+              <a:graphicData uri="http://schemas.openxmlformats.org/drawingml/2006/picture">
+                <pic:pic xmlns:pic="http://schemas.openxmlformats.org/drawingml/2006/picture">
+                  <pic:nvPicPr>
+                    <pic:cNvPr id="388240739" name="Imagen 1" descr="Interfaz de usuario gráfica&#10;&#10;El contenido generado por IA puede ser incorrecto."/>
+                    <pic:cNvPicPr/>
+                  </pic:nvPicPr>
+                  <pic:blipFill>
+                    <a:blip r:embed="rId35"/>
+                    <a:stretch>
+                      <a:fillRect/>
+                    </a:stretch>
+                  </pic:blipFill>
+                  <pic:spPr>
+                    <a:xfrm>
+                      <a:off x="0" y="0"/>
+                      <a:ext cx="5118031" cy="1030347"/>
+                    </a:xfrm>
+                    <a:prstGeom prst="rect">
+                      <a:avLst/>
+                    </a:prstGeom>
+                  </pic:spPr>
+                </pic:pic>
+              </a:graphicData>
+            </a:graphic>
+          </wp:inline>
+        </w:drawing>
+      </w:r>
+    </w:p>
+    <w:p>
+      <w:pPr>
+        <w:spacing w:after="120" w:line="360" w:lineRule="auto"/>
+        <w:jc w:val="both"/>
+        <w:rPr>
+          <w:rFonts w:ascii="Arial" w:hAnsi="Arial" w:cs="Arial"/>
+          <w:color w:val="1F3864" w:themeColor="accent1" w:themeShade="80"/>
+          <w:sz w:val="24"/>
+          <w:szCs w:val="24"/>
+        </w:rPr>
+      </w:pPr>
+      <w:r>
+        <w:rPr>
+          <w:rFonts w:ascii="Arial" w:hAnsi="Arial" w:cs="Arial"/>
+          <w:color w:val="1F3864" w:themeColor="accent1" w:themeShade="80"/>
+          <w:sz w:val="24"/>
+          <w:szCs w:val="24"/>
+        </w:rPr>
+        <w:t>Muestra la edad media de los clientes que tienen mascotas de raza “Perro”</w:t>
+      </w:r>
+    </w:p>
+    <w:p>
+      <w:pPr>
+        <w:spacing w:after="120" w:line="360" w:lineRule="auto"/>
+        <w:jc w:val="both"/>
+        <w:rPr>
+          <w:rFonts w:ascii="Arial" w:hAnsi="Arial" w:cs="Arial"/>
+          <w:b/>
+          <w:bCs/>
+          <w:color w:val="000000" w:themeColor="text1"/>
+          <w:sz w:val="24"/>
+          <w:szCs w:val="24"/>
+        </w:rPr>
+      </w:pPr>
+      <w:r>
+        <w:rPr>
+          <w:rFonts w:ascii="Arial" w:hAnsi="Arial" w:cs="Arial"/>
+          <w:b/>
+          <w:bCs/>
+          <w:color w:val="000000" w:themeColor="text1"/>
+          <w:sz w:val="24"/>
+          <w:szCs w:val="24"/>
+        </w:rPr>
+        <w:t>SELECT AVG(</w:t>
+      </w:r>
+      <w:proofErr w:type="spellStart"/>
+      <w:proofErr w:type="gramStart"/>
+      <w:r>
+        <w:rPr>
+          <w:rFonts w:ascii="Arial" w:hAnsi="Arial" w:cs="Arial"/>
+          <w:b/>
+          <w:bCs/>
+          <w:color w:val="000000" w:themeColor="text1"/>
+          <w:sz w:val="24"/>
+          <w:szCs w:val="24"/>
+        </w:rPr>
+        <w:t>c.Edad</w:t>
+      </w:r>
+      <w:proofErr w:type="spellEnd"/>
+      <w:proofErr w:type="gramEnd"/>
+      <w:r>
+        <w:rPr>
+          <w:rFonts w:ascii="Arial" w:hAnsi="Arial" w:cs="Arial"/>
+          <w:b/>
+          <w:bCs/>
+          <w:color w:val="000000" w:themeColor="text1"/>
+          <w:sz w:val="24"/>
+          <w:szCs w:val="24"/>
+        </w:rPr>
+        <w:t xml:space="preserve">) AS </w:t>
+      </w:r>
+      <w:proofErr w:type="spellStart"/>
+      <w:r>
+        <w:rPr>
+          <w:rFonts w:ascii="Arial" w:hAnsi="Arial" w:cs="Arial"/>
+          <w:b/>
+          <w:bCs/>
+          <w:color w:val="000000" w:themeColor="text1"/>
+          <w:sz w:val="24"/>
+          <w:szCs w:val="24"/>
+        </w:rPr>
+        <w:t>Edad_Media_Clientes</w:t>
+      </w:r>
+      <w:proofErr w:type="spellEnd"/>
+      <w:r>
+        <w:rPr>
+          <w:rFonts w:ascii="Arial" w:hAnsi="Arial" w:cs="Arial"/>
+          <w:b/>
+          <w:bCs/>
+          <w:color w:val="000000" w:themeColor="text1"/>
+          <w:sz w:val="24"/>
+          <w:szCs w:val="24"/>
+        </w:rPr>
+        <w:t xml:space="preserve"> FROM clientes c WHERE </w:t>
+      </w:r>
+      <w:proofErr w:type="spellStart"/>
+      <w:r>
+        <w:rPr>
+          <w:rFonts w:ascii="Arial" w:hAnsi="Arial" w:cs="Arial"/>
+          <w:b/>
+          <w:bCs/>
+          <w:color w:val="000000" w:themeColor="text1"/>
+          <w:sz w:val="24"/>
+          <w:szCs w:val="24"/>
+        </w:rPr>
+        <w:t>c.DNI</w:t>
+      </w:r>
+      <w:proofErr w:type="spellEnd"/>
+      <w:r>
+        <w:rPr>
+          <w:rFonts w:ascii="Arial" w:hAnsi="Arial" w:cs="Arial"/>
+          <w:b/>
+          <w:bCs/>
+          <w:color w:val="000000" w:themeColor="text1"/>
+          <w:sz w:val="24"/>
+          <w:szCs w:val="24"/>
+        </w:rPr>
+        <w:t xml:space="preserve"> IN (SELECT </w:t>
+      </w:r>
+      <w:proofErr w:type="spellStart"/>
+      <w:r>
+        <w:rPr>
+          <w:rFonts w:ascii="Arial" w:hAnsi="Arial" w:cs="Arial"/>
+          <w:b/>
+          <w:bCs/>
+          <w:color w:val="000000" w:themeColor="text1"/>
+          <w:sz w:val="24"/>
+          <w:szCs w:val="24"/>
+        </w:rPr>
+        <w:t>m.DNI_Cliente</w:t>
+      </w:r>
+      <w:proofErr w:type="spellEnd"/>
+      <w:r>
+        <w:rPr>
+          <w:rFonts w:ascii="Arial" w:hAnsi="Arial" w:cs="Arial"/>
+          <w:b/>
+          <w:bCs/>
+          <w:color w:val="000000" w:themeColor="text1"/>
+          <w:sz w:val="24"/>
+          <w:szCs w:val="24"/>
+        </w:rPr>
+        <w:t xml:space="preserve"> FROM mascotas m WHERE </w:t>
+      </w:r>
+      <w:proofErr w:type="spellStart"/>
+      <w:r>
+        <w:rPr>
+          <w:rFonts w:ascii="Arial" w:hAnsi="Arial" w:cs="Arial"/>
+          <w:b/>
+          <w:bCs/>
+          <w:color w:val="000000" w:themeColor="text1"/>
+          <w:sz w:val="24"/>
+          <w:szCs w:val="24"/>
+        </w:rPr>
+        <w:t>m.Raza</w:t>
+      </w:r>
+      <w:proofErr w:type="spellEnd"/>
+      <w:r>
+        <w:rPr>
+          <w:rFonts w:ascii="Arial" w:hAnsi="Arial" w:cs="Arial"/>
+          <w:b/>
+          <w:bCs/>
+          <w:color w:val="000000" w:themeColor="text1"/>
+          <w:sz w:val="24"/>
+          <w:szCs w:val="24"/>
+        </w:rPr>
+        <w:t xml:space="preserve"> = "Perro" );</w:t>
+      </w:r>
+    </w:p>
+    <w:p>
+      <w:pPr>
+        <w:spacing w:after="120" w:line="360" w:lineRule="auto"/>
+        <w:jc w:val="center"/>
+        <w:rPr>
+          <w:rFonts w:ascii="Arial" w:hAnsi="Arial" w:cs="Arial"/>
+          <w:color w:val="1F3864" w:themeColor="accent1" w:themeShade="80"/>
+          <w:sz w:val="24"/>
+          <w:szCs w:val="24"/>
+        </w:rPr>
+      </w:pPr>
+      <w:r>
+        <w:rPr>
+          <w:rFonts w:ascii="Arial" w:hAnsi="Arial" w:cs="Arial"/>
+          <w:color w:val="1F3864" w:themeColor="accent1" w:themeShade="80"/>
+          <w:sz w:val="24"/>
+          <w:szCs w:val="24"/>
+        </w:rPr>
+        <w:drawing>
+          <wp:inline distT="0" distB="0" distL="0" distR="0" wp14:anchorId="7D5B5615" wp14:editId="7225E91E">
+            <wp:extent cx="5057775" cy="1140735"/>
+            <wp:effectExtent l="0" t="0" r="0" b="2540"/>
+            <wp:docPr id="739061638" name="Imagen 1" descr="Interfaz de usuario gráfica&#10;&#10;El contenido generado por IA puede ser incorrecto."/>
+            <wp:cNvGraphicFramePr>
+              <a:graphicFrameLocks xmlns:a="http://schemas.openxmlformats.org/drawingml/2006/main" noChangeAspect="1"/>
+            </wp:cNvGraphicFramePr>
+            <a:graphic xmlns:a="http://schemas.openxmlformats.org/drawingml/2006/main">
+              <a:graphicData uri="http://schemas.openxmlformats.org/drawingml/2006/picture">
+                <pic:pic xmlns:pic="http://schemas.openxmlformats.org/drawingml/2006/picture">
+                  <pic:nvPicPr>
+                    <pic:cNvPr id="739061638" name="Imagen 1" descr="Interfaz de usuario gráfica&#10;&#10;El contenido generado por IA puede ser incorrecto."/>
+                    <pic:cNvPicPr/>
+                  </pic:nvPicPr>
+                  <pic:blipFill>
+                    <a:blip r:embed="rId36"/>
+                    <a:stretch>
+                      <a:fillRect/>
+                    </a:stretch>
+                  </pic:blipFill>
+                  <pic:spPr>
+                    <a:xfrm>
+                      <a:off x="0" y="0"/>
+                      <a:ext cx="5063035" cy="1141921"/>
+                    </a:xfrm>
+                    <a:prstGeom prst="rect">
+                      <a:avLst/>
+                    </a:prstGeom>
+                  </pic:spPr>
+                </pic:pic>
+              </a:graphicData>
+            </a:graphic>
+          </wp:inline>
+        </w:drawing>
+      </w:r>
+    </w:p>
+    <w:p>
+      <w:pPr>
+        <w:spacing w:after="120" w:line="360" w:lineRule="auto"/>
+        <w:jc w:val="both"/>
+        <w:rPr>
+          <w:rFonts w:ascii="Arial" w:hAnsi="Arial" w:cs="Arial"/>
+          <w:color w:val="1F3864" w:themeColor="accent1" w:themeShade="80"/>
+          <w:sz w:val="24"/>
+          <w:szCs w:val="24"/>
+        </w:rPr>
+      </w:pPr>
+      <w:r>
+        <w:rPr>
+          <w:rFonts w:ascii="Arial" w:hAnsi="Arial" w:cs="Arial"/>
+          <w:color w:val="1F3864" w:themeColor="accent1" w:themeShade="80"/>
+          <w:sz w:val="24"/>
+          <w:szCs w:val="24"/>
+        </w:rPr>
+        <w:t xml:space="preserve">Muestra el número de consultas realizadas por cada cliente y su edad </w:t>
+      </w:r>
+    </w:p>
+    <w:p>
+      <w:pPr>
+        <w:spacing w:after="120" w:line="360" w:lineRule="auto"/>
+        <w:jc w:val="both"/>
+        <w:rPr>
+          <w:rFonts w:ascii="Arial" w:hAnsi="Arial" w:cs="Arial"/>
+          <w:color w:val="1F3864" w:themeColor="accent1" w:themeShade="80"/>
+          <w:sz w:val="24"/>
+          <w:szCs w:val="24"/>
+        </w:rPr>
+      </w:pPr>
+      <w:r>
+        <w:rPr>
+          <w:rFonts w:ascii="Arial" w:hAnsi="Arial" w:cs="Arial"/>
+          <w:color w:val="1F3864" w:themeColor="accent1" w:themeShade="80"/>
+          <w:sz w:val="24"/>
+          <w:szCs w:val="24"/>
+        </w:rPr>
+        <w:t xml:space="preserve">SELECT </w:t>
+      </w:r>
+      <w:proofErr w:type="spellStart"/>
+      <w:proofErr w:type="gramStart"/>
+      <w:r>
+        <w:rPr>
+          <w:rFonts w:ascii="Arial" w:hAnsi="Arial" w:cs="Arial"/>
+          <w:color w:val="1F3864" w:themeColor="accent1" w:themeShade="80"/>
+          <w:sz w:val="24"/>
+          <w:szCs w:val="24"/>
+        </w:rPr>
+        <w:t>c.Nombre</w:t>
+      </w:r>
+      <w:proofErr w:type="spellEnd"/>
+      <w:proofErr w:type="gramEnd"/>
+      <w:r>
+        <w:rPr>
+          <w:rFonts w:ascii="Arial" w:hAnsi="Arial" w:cs="Arial"/>
+          <w:color w:val="1F3864" w:themeColor="accent1" w:themeShade="80"/>
+          <w:sz w:val="24"/>
+          <w:szCs w:val="24"/>
+        </w:rPr>
+        <w:t xml:space="preserve">, </w:t>
+      </w:r>
+      <w:proofErr w:type="spellStart"/>
+      <w:r>
+        <w:rPr>
+          <w:rFonts w:ascii="Arial" w:hAnsi="Arial" w:cs="Arial"/>
+          <w:color w:val="1F3864" w:themeColor="accent1" w:themeShade="80"/>
+          <w:sz w:val="24"/>
+          <w:szCs w:val="24"/>
+        </w:rPr>
+        <w:t>c.Edad</w:t>
+      </w:r>
+      <w:proofErr w:type="spellEnd"/>
+      <w:r>
+        <w:rPr>
+          <w:rFonts w:ascii="Arial" w:hAnsi="Arial" w:cs="Arial"/>
+          <w:color w:val="1F3864" w:themeColor="accent1" w:themeShade="80"/>
+          <w:sz w:val="24"/>
+          <w:szCs w:val="24"/>
+        </w:rPr>
+        <w:t>, COUNT(</w:t>
+      </w:r>
+      <w:proofErr w:type="spellStart"/>
+      <w:r>
+        <w:rPr>
+          <w:rFonts w:ascii="Arial" w:hAnsi="Arial" w:cs="Arial"/>
+          <w:color w:val="1F3864" w:themeColor="accent1" w:themeShade="80"/>
+          <w:sz w:val="24"/>
+          <w:szCs w:val="24"/>
+        </w:rPr>
+        <w:t>co.ID_Consulta</w:t>
+      </w:r>
+      <w:proofErr w:type="spellEnd"/>
+      <w:r>
+        <w:rPr>
+          <w:rFonts w:ascii="Arial" w:hAnsi="Arial" w:cs="Arial"/>
+          <w:color w:val="1F3864" w:themeColor="accent1" w:themeShade="80"/>
+          <w:sz w:val="24"/>
+          <w:szCs w:val="24"/>
+        </w:rPr>
+        <w:t xml:space="preserve">) AS </w:t>
+      </w:r>
+      <w:proofErr w:type="spellStart"/>
+      <w:r>
+        <w:rPr>
+          <w:rFonts w:ascii="Arial" w:hAnsi="Arial" w:cs="Arial"/>
+          <w:color w:val="1F3864" w:themeColor="accent1" w:themeShade="80"/>
+          <w:sz w:val="24"/>
+          <w:szCs w:val="24"/>
+        </w:rPr>
+        <w:t>Numero_Consultas</w:t>
+      </w:r>
+      <w:proofErr w:type="spellEnd"/>
+      <w:r>
+        <w:rPr>
+          <w:rFonts w:ascii="Arial" w:hAnsi="Arial" w:cs="Arial"/>
+          <w:color w:val="1F3864" w:themeColor="accent1" w:themeShade="80"/>
+          <w:sz w:val="24"/>
+          <w:szCs w:val="24"/>
+        </w:rPr>
+        <w:t xml:space="preserve"> FROM clientes c LEFT JOIN consultas </w:t>
+      </w:r>
+      <w:proofErr w:type="spellStart"/>
+      <w:r>
+        <w:rPr>
+          <w:rFonts w:ascii="Arial" w:hAnsi="Arial" w:cs="Arial"/>
+          <w:color w:val="1F3864" w:themeColor="accent1" w:themeShade="80"/>
+          <w:sz w:val="24"/>
+          <w:szCs w:val="24"/>
+        </w:rPr>
+        <w:t>co</w:t>
+      </w:r>
+      <w:proofErr w:type="spellEnd"/>
+      <w:r>
+        <w:rPr>
+          <w:rFonts w:ascii="Arial" w:hAnsi="Arial" w:cs="Arial"/>
+          <w:color w:val="1F3864" w:themeColor="accent1" w:themeShade="80"/>
+          <w:sz w:val="24"/>
+          <w:szCs w:val="24"/>
+        </w:rPr>
+        <w:t xml:space="preserve"> ON </w:t>
+      </w:r>
+      <w:proofErr w:type="spellStart"/>
+      <w:r>
+        <w:rPr>
+          <w:rFonts w:ascii="Arial" w:hAnsi="Arial" w:cs="Arial"/>
+          <w:color w:val="1F3864" w:themeColor="accent1" w:themeShade="80"/>
+          <w:sz w:val="24"/>
+          <w:szCs w:val="24"/>
+        </w:rPr>
+        <w:t>c.DNI</w:t>
+      </w:r>
+      <w:proofErr w:type="spellEnd"/>
+      <w:r>
+        <w:rPr>
+          <w:rFonts w:ascii="Arial" w:hAnsi="Arial" w:cs="Arial"/>
+          <w:color w:val="1F3864" w:themeColor="accent1" w:themeShade="80"/>
+          <w:sz w:val="24"/>
+          <w:szCs w:val="24"/>
+        </w:rPr>
+        <w:t xml:space="preserve"> = </w:t>
+      </w:r>
+      <w:proofErr w:type="spellStart"/>
+      <w:r>
+        <w:rPr>
+          <w:rFonts w:ascii="Arial" w:hAnsi="Arial" w:cs="Arial"/>
+          <w:color w:val="1F3864" w:themeColor="accent1" w:themeShade="80"/>
+          <w:sz w:val="24"/>
+          <w:szCs w:val="24"/>
+        </w:rPr>
+        <w:t>co.DNI_Cliente</w:t>
+      </w:r>
+      <w:proofErr w:type="spellEnd"/>
+      <w:r>
+        <w:rPr>
+          <w:rFonts w:ascii="Arial" w:hAnsi="Arial" w:cs="Arial"/>
+          <w:color w:val="1F3864" w:themeColor="accent1" w:themeShade="80"/>
+          <w:sz w:val="24"/>
+          <w:szCs w:val="24"/>
+        </w:rPr>
+        <w:t xml:space="preserve"> GROUP BY </w:t>
+      </w:r>
+      <w:proofErr w:type="spellStart"/>
+      <w:r>
+        <w:rPr>
+          <w:rFonts w:ascii="Arial" w:hAnsi="Arial" w:cs="Arial"/>
+          <w:color w:val="1F3864" w:themeColor="accent1" w:themeShade="80"/>
+          <w:sz w:val="24"/>
+          <w:szCs w:val="24"/>
+        </w:rPr>
+        <w:t>c.DNI</w:t>
+      </w:r>
+      <w:proofErr w:type="spellEnd"/>
+      <w:r>
+        <w:rPr>
+          <w:rFonts w:ascii="Arial" w:hAnsi="Arial" w:cs="Arial"/>
+          <w:color w:val="1F3864" w:themeColor="accent1" w:themeShade="80"/>
+          <w:sz w:val="24"/>
+          <w:szCs w:val="24"/>
+        </w:rPr>
+        <w:t xml:space="preserve">, </w:t>
+      </w:r>
+      <w:proofErr w:type="spellStart"/>
+      <w:r>
+        <w:rPr>
+          <w:rFonts w:ascii="Arial" w:hAnsi="Arial" w:cs="Arial"/>
+          <w:color w:val="1F3864" w:themeColor="accent1" w:themeShade="80"/>
+          <w:sz w:val="24"/>
+          <w:szCs w:val="24"/>
+        </w:rPr>
+        <w:t>c.Nombre</w:t>
+      </w:r>
+      <w:proofErr w:type="spellEnd"/>
+      <w:r>
+        <w:rPr>
+          <w:rFonts w:ascii="Arial" w:hAnsi="Arial" w:cs="Arial"/>
+          <w:color w:val="1F3864" w:themeColor="accent1" w:themeShade="80"/>
+          <w:sz w:val="24"/>
+          <w:szCs w:val="24"/>
+        </w:rPr>
+        <w:t xml:space="preserve">, </w:t>
+      </w:r>
+      <w:proofErr w:type="spellStart"/>
+      <w:r>
+        <w:rPr>
+          <w:rFonts w:ascii="Arial" w:hAnsi="Arial" w:cs="Arial"/>
+          <w:color w:val="1F3864" w:themeColor="accent1" w:themeShade="80"/>
+          <w:sz w:val="24"/>
+          <w:szCs w:val="24"/>
+        </w:rPr>
+        <w:t>c.Edad</w:t>
+      </w:r>
+      <w:proofErr w:type="spellEnd"/>
+      <w:r>
+        <w:rPr>
+          <w:rFonts w:ascii="Arial" w:hAnsi="Arial" w:cs="Arial"/>
+          <w:color w:val="1F3864" w:themeColor="accent1" w:themeShade="80"/>
+          <w:sz w:val="24"/>
+          <w:szCs w:val="24"/>
+        </w:rPr>
+        <w:t xml:space="preserve"> ORDER BY </w:t>
+      </w:r>
+      <w:proofErr w:type="spellStart"/>
+      <w:r>
+        <w:rPr>
+          <w:rFonts w:ascii="Arial" w:hAnsi="Arial" w:cs="Arial"/>
+          <w:color w:val="1F3864" w:themeColor="accent1" w:themeShade="80"/>
+          <w:sz w:val="24"/>
+          <w:szCs w:val="24"/>
+        </w:rPr>
+        <w:t>Numero_Consultas</w:t>
+      </w:r>
+      <w:proofErr w:type="spellEnd"/>
+      <w:r>
+        <w:rPr>
+          <w:rFonts w:ascii="Arial" w:hAnsi="Arial" w:cs="Arial"/>
+          <w:color w:val="1F3864" w:themeColor="accent1" w:themeShade="80"/>
+          <w:sz w:val="24"/>
+          <w:szCs w:val="24"/>
+        </w:rPr>
+        <w:t xml:space="preserve"> DESC;</w:t>
       </w:r>
     </w:p>
     <w:p>
@@ -1306,6 +4873,7 @@
           <w:sz w:val="28"/>
           <w:szCs w:val="28"/>
         </w:rPr>
+        <w:lastRenderedPageBreak/>
         <w:t>EVALUACIÓN:</w:t>
       </w:r>
     </w:p>
@@ -1738,7 +5306,7 @@
       </w:pPr>
     </w:p>
     <w:sectPr>
-      <w:headerReference w:type="default" r:id="rId7"/>
+      <w:headerReference w:type="default" r:id="rId37"/>
       <w:pgSz w:w="11906" w:h="16838"/>
       <w:pgMar w:top="1417" w:right="1701" w:bottom="1417" w:left="1701" w:header="708" w:footer="708" w:gutter="0"/>
       <w:cols w:space="708"/>
@@ -1749,7 +5317,7 @@
 </file>
 
 <file path=word/endnotes.xml><?xml version="1.0" encoding="utf-8"?>
-<w:endnotes xmlns:wpc="http://schemas.microsoft.com/office/word/2010/wordprocessingCanvas" xmlns:cx="http://schemas.microsoft.com/office/drawing/2014/chartex" xmlns:cx1="http://schemas.microsoft.com/office/drawing/2015/9/8/chartex" xmlns:cx2="http://schemas.microsoft.com/office/drawing/2015/10/21/chartex" xmlns:cx3="http://schemas.microsoft.com/office/drawing/2016/5/9/chartex" xmlns:cx4="http://schemas.microsoft.com/office/drawing/2016/5/10/chartex" xmlns:cx5="http://schemas.microsoft.com/office/drawing/2016/5/11/chartex" xmlns:cx6="http://schemas.microsoft.com/office/drawing/2016/5/12/chartex" xmlns:cx7="http://schemas.microsoft.com/office/drawing/2016/5/13/chartex" xmlns:cx8="http://schemas.microsoft.com/office/drawing/2016/5/14/chartex" xmlns:mc="http://schemas.openxmlformats.org/markup-compatibility/2006" xmlns:aink="http://schemas.microsoft.com/office/drawing/2016/ink" xmlns:am3d="http://schemas.microsoft.com/office/drawing/2017/model3d" xmlns:o="urn:schemas-microsoft-com:office:office" xmlns:oel="http://schemas.microsoft.com/office/2019/extlst" xmlns:r="http://schemas.openxmlformats.org/officeDocument/2006/relationships" xmlns:m="http://schemas.openxmlformats.org/officeDocument/2006/math" xmlns:v="urn:schemas-microsoft-com:vml" xmlns:wp14="http://schemas.microsoft.com/office/word/2010/wordprocessingDrawing" xmlns:wp="http://schemas.openxmlformats.org/drawingml/2006/wordprocessingDrawing" xmlns:w10="urn:schemas-microsoft-com:office:word" xmlns:w="http://schemas.openxmlformats.org/wordprocessingml/2006/main" xmlns:w14="http://schemas.microsoft.com/office/word/2010/wordml" xmlns:w15="http://schemas.microsoft.com/office/word/2012/wordml" xmlns:w16cex="http://schemas.microsoft.com/office/word/2018/wordml/cex" xmlns:w16cid="http://schemas.microsoft.com/office/word/2016/wordml/cid" xmlns:w16="http://schemas.microsoft.com/office/word/2018/wordml" xmlns:w16du="http://schemas.microsoft.com/office/word/2023/wordml/word16du" xmlns:w16sdtdh="http://schemas.microsoft.com/office/word/2020/wordml/sdtdatahash" xmlns:w16se="http://schemas.microsoft.com/office/word/2015/wordml/symex" xmlns:wpg="http://schemas.microsoft.com/office/word/2010/wordprocessingGroup" xmlns:wpi="http://schemas.microsoft.com/office/word/2010/wordprocessingInk" xmlns:wne="http://schemas.microsoft.com/office/word/2006/wordml" xmlns:wps="http://schemas.microsoft.com/office/word/2010/wordprocessingShape" mc:Ignorable="w14 w15 w16se w16cid w16 w16cex w16sdtdh w16du wp14">
+<w:endnotes xmlns:wpc="http://schemas.microsoft.com/office/word/2010/wordprocessingCanvas" xmlns:cx="http://schemas.microsoft.com/office/drawing/2014/chartex" xmlns:cx1="http://schemas.microsoft.com/office/drawing/2015/9/8/chartex" xmlns:cx2="http://schemas.microsoft.com/office/drawing/2015/10/21/chartex" xmlns:cx3="http://schemas.microsoft.com/office/drawing/2016/5/9/chartex" xmlns:cx4="http://schemas.microsoft.com/office/drawing/2016/5/10/chartex" xmlns:cx5="http://schemas.microsoft.com/office/drawing/2016/5/11/chartex" xmlns:cx6="http://schemas.microsoft.com/office/drawing/2016/5/12/chartex" xmlns:cx7="http://schemas.microsoft.com/office/drawing/2016/5/13/chartex" xmlns:cx8="http://schemas.microsoft.com/office/drawing/2016/5/14/chartex" xmlns:mc="http://schemas.openxmlformats.org/markup-compatibility/2006" xmlns:aink="http://schemas.microsoft.com/office/drawing/2016/ink" xmlns:am3d="http://schemas.microsoft.com/office/drawing/2017/model3d" xmlns:o="urn:schemas-microsoft-com:office:office" xmlns:oel="http://schemas.microsoft.com/office/2019/extlst" xmlns:r="http://schemas.openxmlformats.org/officeDocument/2006/relationships" xmlns:m="http://schemas.openxmlformats.org/officeDocument/2006/math" xmlns:v="urn:schemas-microsoft-com:vml" xmlns:wp14="http://schemas.microsoft.com/office/word/2010/wordprocessingDrawing" xmlns:wp="http://schemas.openxmlformats.org/drawingml/2006/wordprocessingDrawing" xmlns:w10="urn:schemas-microsoft-com:office:word" xmlns:w="http://schemas.openxmlformats.org/wordprocessingml/2006/main" xmlns:w14="http://schemas.microsoft.com/office/word/2010/wordml" xmlns:w15="http://schemas.microsoft.com/office/word/2012/wordml" xmlns:w16cex="http://schemas.microsoft.com/office/word/2018/wordml/cex" xmlns:w16cid="http://schemas.microsoft.com/office/word/2016/wordml/cid" xmlns:w16="http://schemas.microsoft.com/office/word/2018/wordml" xmlns:w16du="http://schemas.microsoft.com/office/word/2023/wordml/word16du" xmlns:w16sdtdh="http://schemas.microsoft.com/office/word/2020/wordml/sdtdatahash" xmlns:w16sdtfl="http://schemas.microsoft.com/office/word/2024/wordml/sdtformatlock" xmlns:w16se="http://schemas.microsoft.com/office/word/2015/wordml/symex" xmlns:wpg="http://schemas.microsoft.com/office/word/2010/wordprocessingGroup" xmlns:wpi="http://schemas.microsoft.com/office/word/2010/wordprocessingInk" xmlns:wne="http://schemas.microsoft.com/office/word/2006/wordml" xmlns:wps="http://schemas.microsoft.com/office/word/2010/wordprocessingShape" mc:Ignorable="w14 w15 w16se w16cid w16 w16cex w16sdtdh w16sdtfl w16du wp14">
   <w:endnote w:type="separator" w:id="-1">
     <w:p>
       <w:pPr>
@@ -1774,7 +5342,7 @@
 </file>
 
 <file path=word/footnotes.xml><?xml version="1.0" encoding="utf-8"?>
-<w:footnotes xmlns:wpc="http://schemas.microsoft.com/office/word/2010/wordprocessingCanvas" xmlns:cx="http://schemas.microsoft.com/office/drawing/2014/chartex" xmlns:cx1="http://schemas.microsoft.com/office/drawing/2015/9/8/chartex" xmlns:cx2="http://schemas.microsoft.com/office/drawing/2015/10/21/chartex" xmlns:cx3="http://schemas.microsoft.com/office/drawing/2016/5/9/chartex" xmlns:cx4="http://schemas.microsoft.com/office/drawing/2016/5/10/chartex" xmlns:cx5="http://schemas.microsoft.com/office/drawing/2016/5/11/chartex" xmlns:cx6="http://schemas.microsoft.com/office/drawing/2016/5/12/chartex" xmlns:cx7="http://schemas.microsoft.com/office/drawing/2016/5/13/chartex" xmlns:cx8="http://schemas.microsoft.com/office/drawing/2016/5/14/chartex" xmlns:mc="http://schemas.openxmlformats.org/markup-compatibility/2006" xmlns:aink="http://schemas.microsoft.com/office/drawing/2016/ink" xmlns:am3d="http://schemas.microsoft.com/office/drawing/2017/model3d" xmlns:o="urn:schemas-microsoft-com:office:office" xmlns:oel="http://schemas.microsoft.com/office/2019/extlst" xmlns:r="http://schemas.openxmlformats.org/officeDocument/2006/relationships" xmlns:m="http://schemas.openxmlformats.org/officeDocument/2006/math" xmlns:v="urn:schemas-microsoft-com:vml" xmlns:wp14="http://schemas.microsoft.com/office/word/2010/wordprocessingDrawing" xmlns:wp="http://schemas.openxmlformats.org/drawingml/2006/wordprocessingDrawing" xmlns:w10="urn:schemas-microsoft-com:office:word" xmlns:w="http://schemas.openxmlformats.org/wordprocessingml/2006/main" xmlns:w14="http://schemas.microsoft.com/office/word/2010/wordml" xmlns:w15="http://schemas.microsoft.com/office/word/2012/wordml" xmlns:w16cex="http://schemas.microsoft.com/office/word/2018/wordml/cex" xmlns:w16cid="http://schemas.microsoft.com/office/word/2016/wordml/cid" xmlns:w16="http://schemas.microsoft.com/office/word/2018/wordml" xmlns:w16du="http://schemas.microsoft.com/office/word/2023/wordml/word16du" xmlns:w16sdtdh="http://schemas.microsoft.com/office/word/2020/wordml/sdtdatahash" xmlns:w16se="http://schemas.microsoft.com/office/word/2015/wordml/symex" xmlns:wpg="http://schemas.microsoft.com/office/word/2010/wordprocessingGroup" xmlns:wpi="http://schemas.microsoft.com/office/word/2010/wordprocessingInk" xmlns:wne="http://schemas.microsoft.com/office/word/2006/wordml" xmlns:wps="http://schemas.microsoft.com/office/word/2010/wordprocessingShape" mc:Ignorable="w14 w15 w16se w16cid w16 w16cex w16sdtdh w16du wp14">
+<w:footnotes xmlns:wpc="http://schemas.microsoft.com/office/word/2010/wordprocessingCanvas" xmlns:cx="http://schemas.microsoft.com/office/drawing/2014/chartex" xmlns:cx1="http://schemas.microsoft.com/office/drawing/2015/9/8/chartex" xmlns:cx2="http://schemas.microsoft.com/office/drawing/2015/10/21/chartex" xmlns:cx3="http://schemas.microsoft.com/office/drawing/2016/5/9/chartex" xmlns:cx4="http://schemas.microsoft.com/office/drawing/2016/5/10/chartex" xmlns:cx5="http://schemas.microsoft.com/office/drawing/2016/5/11/chartex" xmlns:cx6="http://schemas.microsoft.com/office/drawing/2016/5/12/chartex" xmlns:cx7="http://schemas.microsoft.com/office/drawing/2016/5/13/chartex" xmlns:cx8="http://schemas.microsoft.com/office/drawing/2016/5/14/chartex" xmlns:mc="http://schemas.openxmlformats.org/markup-compatibility/2006" xmlns:aink="http://schemas.microsoft.com/office/drawing/2016/ink" xmlns:am3d="http://schemas.microsoft.com/office/drawing/2017/model3d" xmlns:o="urn:schemas-microsoft-com:office:office" xmlns:oel="http://schemas.microsoft.com/office/2019/extlst" xmlns:r="http://schemas.openxmlformats.org/officeDocument/2006/relationships" xmlns:m="http://schemas.openxmlformats.org/officeDocument/2006/math" xmlns:v="urn:schemas-microsoft-com:vml" xmlns:wp14="http://schemas.microsoft.com/office/word/2010/wordprocessingDrawing" xmlns:wp="http://schemas.openxmlformats.org/drawingml/2006/wordprocessingDrawing" xmlns:w10="urn:schemas-microsoft-com:office:word" xmlns:w="http://schemas.openxmlformats.org/wordprocessingml/2006/main" xmlns:w14="http://schemas.microsoft.com/office/word/2010/wordml" xmlns:w15="http://schemas.microsoft.com/office/word/2012/wordml" xmlns:w16cex="http://schemas.microsoft.com/office/word/2018/wordml/cex" xmlns:w16cid="http://schemas.microsoft.com/office/word/2016/wordml/cid" xmlns:w16="http://schemas.microsoft.com/office/word/2018/wordml" xmlns:w16du="http://schemas.microsoft.com/office/word/2023/wordml/word16du" xmlns:w16sdtdh="http://schemas.microsoft.com/office/word/2020/wordml/sdtdatahash" xmlns:w16sdtfl="http://schemas.microsoft.com/office/word/2024/wordml/sdtformatlock" xmlns:w16se="http://schemas.microsoft.com/office/word/2015/wordml/symex" xmlns:wpg="http://schemas.microsoft.com/office/word/2010/wordprocessingGroup" xmlns:wpi="http://schemas.microsoft.com/office/word/2010/wordprocessingInk" xmlns:wne="http://schemas.microsoft.com/office/word/2006/wordml" xmlns:wps="http://schemas.microsoft.com/office/word/2010/wordprocessingShape" mc:Ignorable="w14 w15 w16se w16cid w16 w16cex w16sdtdh w16sdtfl w16du wp14">
   <w:footnote w:type="separator" w:id="-1">
     <w:p>
       <w:pPr>
@@ -1799,7 +5367,7 @@
 </file>
 
 <file path=word/header1.xml><?xml version="1.0" encoding="utf-8"?>
-<w:hdr xmlns:wpc="http://schemas.microsoft.com/office/word/2010/wordprocessingCanvas" xmlns:cx="http://schemas.microsoft.com/office/drawing/2014/chartex" xmlns:cx1="http://schemas.microsoft.com/office/drawing/2015/9/8/chartex" xmlns:cx2="http://schemas.microsoft.com/office/drawing/2015/10/21/chartex" xmlns:cx3="http://schemas.microsoft.com/office/drawing/2016/5/9/chartex" xmlns:cx4="http://schemas.microsoft.com/office/drawing/2016/5/10/chartex" xmlns:cx5="http://schemas.microsoft.com/office/drawing/2016/5/11/chartex" xmlns:cx6="http://schemas.microsoft.com/office/drawing/2016/5/12/chartex" xmlns:cx7="http://schemas.microsoft.com/office/drawing/2016/5/13/chartex" xmlns:cx8="http://schemas.microsoft.com/office/drawing/2016/5/14/chartex" xmlns:mc="http://schemas.openxmlformats.org/markup-compatibility/2006" xmlns:aink="http://schemas.microsoft.com/office/drawing/2016/ink" xmlns:am3d="http://schemas.microsoft.com/office/drawing/2017/model3d" xmlns:o="urn:schemas-microsoft-com:office:office" xmlns:oel="http://schemas.microsoft.com/office/2019/extlst" xmlns:r="http://schemas.openxmlformats.org/officeDocument/2006/relationships" xmlns:m="http://schemas.openxmlformats.org/officeDocument/2006/math" xmlns:v="urn:schemas-microsoft-com:vml" xmlns:wp14="http://schemas.microsoft.com/office/word/2010/wordprocessingDrawing" xmlns:wp="http://schemas.openxmlformats.org/drawingml/2006/wordprocessingDrawing" xmlns:w10="urn:schemas-microsoft-com:office:word" xmlns:w="http://schemas.openxmlformats.org/wordprocessingml/2006/main" xmlns:w14="http://schemas.microsoft.com/office/word/2010/wordml" xmlns:w15="http://schemas.microsoft.com/office/word/2012/wordml" xmlns:w16cex="http://schemas.microsoft.com/office/word/2018/wordml/cex" xmlns:w16cid="http://schemas.microsoft.com/office/word/2016/wordml/cid" xmlns:w16="http://schemas.microsoft.com/office/word/2018/wordml" xmlns:w16du="http://schemas.microsoft.com/office/word/2023/wordml/word16du" xmlns:w16sdtdh="http://schemas.microsoft.com/office/word/2020/wordml/sdtdatahash" xmlns:w16se="http://schemas.microsoft.com/office/word/2015/wordml/symex" xmlns:wpg="http://schemas.microsoft.com/office/word/2010/wordprocessingGroup" xmlns:wpi="http://schemas.microsoft.com/office/word/2010/wordprocessingInk" xmlns:wne="http://schemas.microsoft.com/office/word/2006/wordml" xmlns:wps="http://schemas.microsoft.com/office/word/2010/wordprocessingShape" mc:Ignorable="w14 w15 w16se w16cid w16 w16cex w16sdtdh w16du wp14">
+<w:hdr xmlns:wpc="http://schemas.microsoft.com/office/word/2010/wordprocessingCanvas" xmlns:cx="http://schemas.microsoft.com/office/drawing/2014/chartex" xmlns:cx1="http://schemas.microsoft.com/office/drawing/2015/9/8/chartex" xmlns:cx2="http://schemas.microsoft.com/office/drawing/2015/10/21/chartex" xmlns:cx3="http://schemas.microsoft.com/office/drawing/2016/5/9/chartex" xmlns:cx4="http://schemas.microsoft.com/office/drawing/2016/5/10/chartex" xmlns:cx5="http://schemas.microsoft.com/office/drawing/2016/5/11/chartex" xmlns:cx6="http://schemas.microsoft.com/office/drawing/2016/5/12/chartex" xmlns:cx7="http://schemas.microsoft.com/office/drawing/2016/5/13/chartex" xmlns:cx8="http://schemas.microsoft.com/office/drawing/2016/5/14/chartex" xmlns:mc="http://schemas.openxmlformats.org/markup-compatibility/2006" xmlns:aink="http://schemas.microsoft.com/office/drawing/2016/ink" xmlns:am3d="http://schemas.microsoft.com/office/drawing/2017/model3d" xmlns:o="urn:schemas-microsoft-com:office:office" xmlns:oel="http://schemas.microsoft.com/office/2019/extlst" xmlns:r="http://schemas.openxmlformats.org/officeDocument/2006/relationships" xmlns:m="http://schemas.openxmlformats.org/officeDocument/2006/math" xmlns:v="urn:schemas-microsoft-com:vml" xmlns:wp14="http://schemas.microsoft.com/office/word/2010/wordprocessingDrawing" xmlns:wp="http://schemas.openxmlformats.org/drawingml/2006/wordprocessingDrawing" xmlns:w10="urn:schemas-microsoft-com:office:word" xmlns:w="http://schemas.openxmlformats.org/wordprocessingml/2006/main" xmlns:w14="http://schemas.microsoft.com/office/word/2010/wordml" xmlns:w15="http://schemas.microsoft.com/office/word/2012/wordml" xmlns:w16cex="http://schemas.microsoft.com/office/word/2018/wordml/cex" xmlns:w16cid="http://schemas.microsoft.com/office/word/2016/wordml/cid" xmlns:w16="http://schemas.microsoft.com/office/word/2018/wordml" xmlns:w16du="http://schemas.microsoft.com/office/word/2023/wordml/word16du" xmlns:w16sdtdh="http://schemas.microsoft.com/office/word/2020/wordml/sdtdatahash" xmlns:w16sdtfl="http://schemas.microsoft.com/office/word/2024/wordml/sdtformatlock" xmlns:w16se="http://schemas.microsoft.com/office/word/2015/wordml/symex" xmlns:wpg="http://schemas.microsoft.com/office/word/2010/wordprocessingGroup" xmlns:wpi="http://schemas.microsoft.com/office/word/2010/wordprocessingInk" xmlns:wne="http://schemas.microsoft.com/office/word/2006/wordml" xmlns:wps="http://schemas.microsoft.com/office/word/2010/wordprocessingShape" mc:Ignorable="w14 w15 w16se w16cid w16 w16cex w16sdtdh w16sdtfl w16du wp14">
   <w:p>
     <w:pPr>
       <w:pStyle w:val="Encabezado"/>
@@ -1810,7 +5378,7 @@
         <w:noProof/>
       </w:rPr>
       <w:drawing>
-        <wp:inline distT="0" distB="0" distL="0" distR="0" wp14:anchorId="2631F98B" wp14:editId="7E3E7A61">
+        <wp:inline distT="0" distB="0" distL="0" distR="0" wp14:anchorId="352E10AC" wp14:editId="434268E8">
           <wp:extent cx="1259700" cy="647700"/>
           <wp:effectExtent l="0" t="0" r="0" b="0"/>
           <wp:docPr id="713515423" name="Imagen 1" descr="Imagen que contiene Diagrama&#10;&#10;Descripción generada automáticamente"/>
@@ -1851,12 +5419,153 @@
         </wp:inline>
       </w:drawing>
     </w:r>
+    <w:r>
+      <w:rPr>
+        <w:noProof/>
+      </w:rPr>
+      <mc:AlternateContent>
+        <mc:Choice Requires="wps">
+          <w:drawing>
+            <wp:anchor distT="0" distB="0" distL="114300" distR="114300" simplePos="0" relativeHeight="251659264" behindDoc="0" locked="0" layoutInCell="1" allowOverlap="1" wp14:anchorId="67C77DF0" wp14:editId="5919BB1A">
+              <wp:simplePos x="0" y="0"/>
+              <wp:positionH relativeFrom="column">
+                <wp:posOffset>5053965</wp:posOffset>
+              </wp:positionH>
+              <wp:positionV relativeFrom="paragraph">
+                <wp:posOffset>-411480</wp:posOffset>
+              </wp:positionV>
+              <wp:extent cx="1371600" cy="390525"/>
+              <wp:effectExtent l="0" t="0" r="0" b="9525"/>
+              <wp:wrapNone/>
+              <wp:docPr id="202987411" name="Cuadro de texto 1"/>
+              <wp:cNvGraphicFramePr/>
+              <a:graphic xmlns:a="http://schemas.openxmlformats.org/drawingml/2006/main">
+                <a:graphicData uri="http://schemas.microsoft.com/office/word/2010/wordprocessingShape">
+                  <wps:wsp>
+                    <wps:cNvSpPr txBox="1"/>
+                    <wps:spPr>
+                      <a:xfrm>
+                        <a:off x="0" y="0"/>
+                        <a:ext cx="1371600" cy="390525"/>
+                      </a:xfrm>
+                      <a:prstGeom prst="rect">
+                        <a:avLst/>
+                      </a:prstGeom>
+                      <a:solidFill>
+                        <a:schemeClr val="lt1"/>
+                      </a:solidFill>
+                      <a:ln w="6350">
+                        <a:noFill/>
+                      </a:ln>
+                    </wps:spPr>
+                    <wps:txbx>
+                      <w:txbxContent>
+                        <w:p>
+                          <w:pPr>
+                            <w:spacing w:after="0" w:line="240" w:lineRule="auto"/>
+                            <w:rPr>
+                              <w:sz w:val="18"/>
+                              <w:szCs w:val="18"/>
+                            </w:rPr>
+                          </w:pPr>
+                          <w:r>
+                            <w:rPr>
+                              <w:sz w:val="18"/>
+                              <w:szCs w:val="18"/>
+                            </w:rPr>
+                            <w:t>Alberto Bolta Sanmateu</w:t>
+                          </w:r>
+                        </w:p>
+                        <w:p>
+                          <w:pPr>
+                            <w:spacing w:after="0" w:line="240" w:lineRule="auto"/>
+                            <w:rPr>
+                              <w:sz w:val="18"/>
+                              <w:szCs w:val="18"/>
+                            </w:rPr>
+                          </w:pPr>
+                          <w:r>
+                            <w:rPr>
+                              <w:sz w:val="18"/>
+                              <w:szCs w:val="18"/>
+                            </w:rPr>
+                            <w:t>1º DAW</w:t>
+                          </w:r>
+                        </w:p>
+                      </w:txbxContent>
+                    </wps:txbx>
+                    <wps:bodyPr rot="0" spcFirstLastPara="0" vertOverflow="overflow" horzOverflow="overflow" vert="horz" wrap="square" lIns="91440" tIns="45720" rIns="91440" bIns="45720" numCol="1" spcCol="0" rtlCol="0" fromWordArt="0" anchor="t" anchorCtr="0" forceAA="0" compatLnSpc="1">
+                      <a:prstTxWarp prst="textNoShape">
+                        <a:avLst/>
+                      </a:prstTxWarp>
+                      <a:noAutofit/>
+                    </wps:bodyPr>
+                  </wps:wsp>
+                </a:graphicData>
+              </a:graphic>
+              <wp14:sizeRelH relativeFrom="margin">
+                <wp14:pctWidth>0</wp14:pctWidth>
+              </wp14:sizeRelH>
+              <wp14:sizeRelV relativeFrom="margin">
+                <wp14:pctHeight>0</wp14:pctHeight>
+              </wp14:sizeRelV>
+            </wp:anchor>
+          </w:drawing>
+        </mc:Choice>
+        <mc:Fallback>
+          <w:pict>
+            <v:shapetype w14:anchorId="67C77DF0" id="_x0000_t202" coordsize="21600,21600" o:spt="202" path="m,l,21600r21600,l21600,xe">
+              <v:stroke joinstyle="miter"/>
+              <v:path gradientshapeok="t" o:connecttype="rect"/>
+            </v:shapetype>
+            <v:shape id="Cuadro de texto 1" o:spid="_x0000_s1026" type="#_x0000_t202" style="position:absolute;left:0;text-align:left;margin-left:397.95pt;margin-top:-32.4pt;width:108pt;height:30.75pt;z-index:251659264;visibility:visible;mso-wrap-style:square;mso-width-percent:0;mso-height-percent:0;mso-wrap-distance-left:9pt;mso-wrap-distance-top:0;mso-wrap-distance-right:9pt;mso-wrap-distance-bottom:0;mso-position-horizontal:absolute;mso-position-horizontal-relative:text;mso-position-vertical:absolute;mso-position-vertical-relative:text;mso-width-percent:0;mso-height-percent:0;mso-width-relative:margin;mso-height-relative:margin;v-text-anchor:top" o:gfxdata="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" fillcolor="white [3201]" stroked="f" strokeweight=".5pt">
+              <v:textbox>
+                <w:txbxContent>
+                  <w:p>
+                    <w:pPr>
+                      <w:spacing w:after="0" w:line="240" w:lineRule="auto"/>
+                      <w:rPr>
+                        <w:sz w:val="18"/>
+                        <w:szCs w:val="18"/>
+                      </w:rPr>
+                    </w:pPr>
+                    <w:r>
+                      <w:rPr>
+                        <w:sz w:val="18"/>
+                        <w:szCs w:val="18"/>
+                      </w:rPr>
+                      <w:t>Alberto Bolta Sanmateu</w:t>
+                    </w:r>
+                  </w:p>
+                  <w:p>
+                    <w:pPr>
+                      <w:spacing w:after="0" w:line="240" w:lineRule="auto"/>
+                      <w:rPr>
+                        <w:sz w:val="18"/>
+                        <w:szCs w:val="18"/>
+                      </w:rPr>
+                    </w:pPr>
+                    <w:r>
+                      <w:rPr>
+                        <w:sz w:val="18"/>
+                        <w:szCs w:val="18"/>
+                      </w:rPr>
+                      <w:t>1º DAW</w:t>
+                    </w:r>
+                  </w:p>
+                </w:txbxContent>
+              </v:textbox>
+            </v:shape>
+          </w:pict>
+        </mc:Fallback>
+      </mc:AlternateContent>
+    </w:r>
   </w:p>
 </w:hdr>
 </file>
 
 <file path=word/numbering.xml><?xml version="1.0" encoding="utf-8"?>
-<w:numbering xmlns:wpc="http://schemas.microsoft.com/office/word/2010/wordprocessingCanvas" xmlns:cx="http://schemas.microsoft.com/office/drawing/2014/chartex" xmlns:cx1="http://schemas.microsoft.com/office/drawing/2015/9/8/chartex" xmlns:cx2="http://schemas.microsoft.com/office/drawing/2015/10/21/chartex" xmlns:cx3="http://schemas.microsoft.com/office/drawing/2016/5/9/chartex" xmlns:cx4="http://schemas.microsoft.com/office/drawing/2016/5/10/chartex" xmlns:cx5="http://schemas.microsoft.com/office/drawing/2016/5/11/chartex" xmlns:cx6="http://schemas.microsoft.com/office/drawing/2016/5/12/chartex" xmlns:cx7="http://schemas.microsoft.com/office/drawing/2016/5/13/chartex" xmlns:cx8="http://schemas.microsoft.com/office/drawing/2016/5/14/chartex" xmlns:mc="http://schemas.openxmlformats.org/markup-compatibility/2006" xmlns:aink="http://schemas.microsoft.com/office/drawing/2016/ink" xmlns:am3d="http://schemas.microsoft.com/office/drawing/2017/model3d" xmlns:o="urn:schemas-microsoft-com:office:office" xmlns:oel="http://schemas.microsoft.com/office/2019/extlst" xmlns:r="http://schemas.openxmlformats.org/officeDocument/2006/relationships" xmlns:m="http://schemas.openxmlformats.org/officeDocument/2006/math" xmlns:v="urn:schemas-microsoft-com:vml" xmlns:wp14="http://schemas.microsoft.com/office/word/2010/wordprocessingDrawing" xmlns:wp="http://schemas.openxmlformats.org/drawingml/2006/wordprocessingDrawing" xmlns:w10="urn:schemas-microsoft-com:office:word" xmlns:w="http://schemas.openxmlformats.org/wordprocessingml/2006/main" xmlns:w14="http://schemas.microsoft.com/office/word/2010/wordml" xmlns:w15="http://schemas.microsoft.com/office/word/2012/wordml" xmlns:w16cex="http://schemas.microsoft.com/office/word/2018/wordml/cex" xmlns:w16cid="http://schemas.microsoft.com/office/word/2016/wordml/cid" xmlns:w16="http://schemas.microsoft.com/office/word/2018/wordml" xmlns:w16du="http://schemas.microsoft.com/office/word/2023/wordml/word16du" xmlns:w16sdtdh="http://schemas.microsoft.com/office/word/2020/wordml/sdtdatahash" xmlns:w16se="http://schemas.microsoft.com/office/word/2015/wordml/symex" xmlns:wpg="http://schemas.microsoft.com/office/word/2010/wordprocessingGroup" xmlns:wpi="http://schemas.microsoft.com/office/word/2010/wordprocessingInk" xmlns:wne="http://schemas.microsoft.com/office/word/2006/wordml" xmlns:wps="http://schemas.microsoft.com/office/word/2010/wordprocessingShape" mc:Ignorable="w14 w15 w16se w16cid w16 w16cex w16sdtdh w16du wp14">
+<w:numbering xmlns:wpc="http://schemas.microsoft.com/office/word/2010/wordprocessingCanvas" xmlns:cx="http://schemas.microsoft.com/office/drawing/2014/chartex" xmlns:cx1="http://schemas.microsoft.com/office/drawing/2015/9/8/chartex" xmlns:cx2="http://schemas.microsoft.com/office/drawing/2015/10/21/chartex" xmlns:cx3="http://schemas.microsoft.com/office/drawing/2016/5/9/chartex" xmlns:cx4="http://schemas.microsoft.com/office/drawing/2016/5/10/chartex" xmlns:cx5="http://schemas.microsoft.com/office/drawing/2016/5/11/chartex" xmlns:cx6="http://schemas.microsoft.com/office/drawing/2016/5/12/chartex" xmlns:cx7="http://schemas.microsoft.com/office/drawing/2016/5/13/chartex" xmlns:cx8="http://schemas.microsoft.com/office/drawing/2016/5/14/chartex" xmlns:mc="http://schemas.openxmlformats.org/markup-compatibility/2006" xmlns:aink="http://schemas.microsoft.com/office/drawing/2016/ink" xmlns:am3d="http://schemas.microsoft.com/office/drawing/2017/model3d" xmlns:o="urn:schemas-microsoft-com:office:office" xmlns:oel="http://schemas.microsoft.com/office/2019/extlst" xmlns:r="http://schemas.openxmlformats.org/officeDocument/2006/relationships" xmlns:m="http://schemas.openxmlformats.org/officeDocument/2006/math" xmlns:v="urn:schemas-microsoft-com:vml" xmlns:wp14="http://schemas.microsoft.com/office/word/2010/wordprocessingDrawing" xmlns:wp="http://schemas.openxmlformats.org/drawingml/2006/wordprocessingDrawing" xmlns:w10="urn:schemas-microsoft-com:office:word" xmlns:w="http://schemas.openxmlformats.org/wordprocessingml/2006/main" xmlns:w14="http://schemas.microsoft.com/office/word/2010/wordml" xmlns:w15="http://schemas.microsoft.com/office/word/2012/wordml" xmlns:w16cex="http://schemas.microsoft.com/office/word/2018/wordml/cex" xmlns:w16cid="http://schemas.microsoft.com/office/word/2016/wordml/cid" xmlns:w16="http://schemas.microsoft.com/office/word/2018/wordml" xmlns:w16du="http://schemas.microsoft.com/office/word/2023/wordml/word16du" xmlns:w16sdtdh="http://schemas.microsoft.com/office/word/2020/wordml/sdtdatahash" xmlns:w16sdtfl="http://schemas.microsoft.com/office/word/2024/wordml/sdtformatlock" xmlns:w16se="http://schemas.microsoft.com/office/word/2015/wordml/symex" xmlns:wpg="http://schemas.microsoft.com/office/word/2010/wordprocessingGroup" xmlns:wpi="http://schemas.microsoft.com/office/word/2010/wordprocessingInk" xmlns:wne="http://schemas.microsoft.com/office/word/2006/wordml" xmlns:wps="http://schemas.microsoft.com/office/word/2010/wordprocessingShape" mc:Ignorable="w14 w15 w16se w16cid w16 w16cex w16sdtdh w16sdtfl w16du wp14">
   <w:abstractNum w:abstractNumId="0" w15:restartNumberingAfterBreak="0">
     <w:nsid w:val="23AB7D4B"/>
     <w:multiLevelType w:val="hybridMultilevel"/>
@@ -2387,7 +6096,7 @@
 </file>
 
 <file path=word/styles.xml><?xml version="1.0" encoding="utf-8"?>
-<w:styles xmlns:mc="http://schemas.openxmlformats.org/markup-compatibility/2006" xmlns:r="http://schemas.openxmlformats.org/officeDocument/2006/relationships" xmlns:w="http://schemas.openxmlformats.org/wordprocessingml/2006/main" xmlns:w14="http://schemas.microsoft.com/office/word/2010/wordml" xmlns:w15="http://schemas.microsoft.com/office/word/2012/wordml" xmlns:w16cex="http://schemas.microsoft.com/office/word/2018/wordml/cex" xmlns:w16cid="http://schemas.microsoft.com/office/word/2016/wordml/cid" xmlns:w16="http://schemas.microsoft.com/office/word/2018/wordml" xmlns:w16du="http://schemas.microsoft.com/office/word/2023/wordml/word16du" xmlns:w16sdtdh="http://schemas.microsoft.com/office/word/2020/wordml/sdtdatahash" xmlns:w16se="http://schemas.microsoft.com/office/word/2015/wordml/symex" mc:Ignorable="w14 w15 w16se w16cid w16 w16cex w16sdtdh w16du">
+<w:styles xmlns:mc="http://schemas.openxmlformats.org/markup-compatibility/2006" xmlns:r="http://schemas.openxmlformats.org/officeDocument/2006/relationships" xmlns:w="http://schemas.openxmlformats.org/wordprocessingml/2006/main" xmlns:w14="http://schemas.microsoft.com/office/word/2010/wordml" xmlns:w15="http://schemas.microsoft.com/office/word/2012/wordml" xmlns:w16cex="http://schemas.microsoft.com/office/word/2018/wordml/cex" xmlns:w16cid="http://schemas.microsoft.com/office/word/2016/wordml/cid" xmlns:w16="http://schemas.microsoft.com/office/word/2018/wordml" xmlns:w16du="http://schemas.microsoft.com/office/word/2023/wordml/word16du" xmlns:w16sdtdh="http://schemas.microsoft.com/office/word/2020/wordml/sdtdatahash" xmlns:w16sdtfl="http://schemas.microsoft.com/office/word/2024/wordml/sdtformatlock" xmlns:w16se="http://schemas.microsoft.com/office/word/2015/wordml/symex" mc:Ignorable="w14 w15 w16se w16cid w16 w16cex w16sdtdh w16sdtfl w16du">
   <w:docDefaults>
     <w:rPrDefault>
       <w:rPr>
@@ -2790,7 +6499,6 @@
   <w:style w:type="character" w:default="1" w:styleId="Fuentedeprrafopredeter">
     <w:name w:val="Default Paragraph Font"/>
     <w:uiPriority w:val="1"/>
-    <w:semiHidden/>
     <w:unhideWhenUsed/>
   </w:style>
   <w:style w:type="table" w:default="1" w:styleId="Tablanormal">
@@ -2892,6 +6600,29 @@
     <w:name w:val="cm-string"/>
     <w:basedOn w:val="Fuentedeprrafopredeter"/>
     <w:rsid w:val="0057126D"/>
+  </w:style>
+  <w:style w:type="character" w:styleId="Hipervnculo">
+    <w:name w:val="Hyperlink"/>
+    <w:basedOn w:val="Fuentedeprrafopredeter"/>
+    <w:uiPriority w:val="99"/>
+    <w:unhideWhenUsed/>
+    <w:rsid w:val="00A95DD8"/>
+    <w:rPr>
+      <w:color w:val="0563C1" w:themeColor="hyperlink"/>
+      <w:u w:val="single"/>
+    </w:rPr>
+  </w:style>
+  <w:style w:type="character" w:styleId="Mencinsinresolver">
+    <w:name w:val="Unresolved Mention"/>
+    <w:basedOn w:val="Fuentedeprrafopredeter"/>
+    <w:uiPriority w:val="99"/>
+    <w:semiHidden/>
+    <w:unhideWhenUsed/>
+    <w:rsid w:val="00A95DD8"/>
+    <w:rPr>
+      <w:color w:val="605E5C"/>
+      <w:shd w:val="clear" w:color="auto" w:fill="E1DFDD"/>
+    </w:rPr>
   </w:style>
 </w:styles>
 </file>

</xml_diff>

<commit_message>
Bases de datos terminado
</commit_message>
<xml_diff>
--- a/BD - BASE DE DATOS/Actividades/AEV3-ENUNCIADO.docx
+++ b/BD - BASE DE DATOS/Actividades/AEV3-ENUNCIADO.docx
@@ -885,6 +885,7 @@
       <w:r>
         <w:rPr>
           <w:rFonts w:ascii="Arial" w:hAnsi="Arial" w:cs="Arial"/>
+          <w:noProof/>
           <w:color w:val="1F3864" w:themeColor="accent1" w:themeShade="80"/>
           <w:sz w:val="24"/>
           <w:szCs w:val="24"/>
@@ -1034,6 +1035,7 @@
           <w:rFonts w:ascii="Arial" w:hAnsi="Arial" w:cs="Arial"/>
           <w:b/>
           <w:bCs/>
+          <w:noProof/>
           <w:color w:val="000000" w:themeColor="text1"/>
           <w:sz w:val="24"/>
           <w:szCs w:val="24"/>
@@ -1250,6 +1252,7 @@
       <w:r>
         <w:rPr>
           <w:rFonts w:ascii="Arial" w:hAnsi="Arial" w:cs="Arial"/>
+          <w:noProof/>
           <w:color w:val="1F3864" w:themeColor="accent1" w:themeShade="80"/>
           <w:sz w:val="24"/>
           <w:szCs w:val="24"/>
@@ -1406,6 +1409,7 @@
       <w:r>
         <w:rPr>
           <w:rFonts w:ascii="Arial" w:hAnsi="Arial" w:cs="Arial"/>
+          <w:noProof/>
           <w:color w:val="1F3864" w:themeColor="accent1" w:themeShade="80"/>
           <w:sz w:val="24"/>
           <w:szCs w:val="24"/>
@@ -1639,6 +1643,7 @@
           <w:rFonts w:ascii="Arial" w:hAnsi="Arial" w:cs="Arial"/>
           <w:b/>
           <w:bCs/>
+          <w:noProof/>
           <w:color w:val="000000" w:themeColor="text1"/>
           <w:sz w:val="24"/>
           <w:szCs w:val="24"/>
@@ -1769,6 +1774,7 @@
       <w:r>
         <w:rPr>
           <w:rFonts w:ascii="Arial" w:hAnsi="Arial" w:cs="Arial"/>
+          <w:noProof/>
           <w:color w:val="1F3864" w:themeColor="accent1" w:themeShade="80"/>
           <w:sz w:val="24"/>
           <w:szCs w:val="24"/>
@@ -1927,6 +1933,7 @@
       <w:r>
         <w:rPr>
           <w:rFonts w:ascii="Arial" w:hAnsi="Arial" w:cs="Arial"/>
+          <w:noProof/>
           <w:color w:val="1F3864" w:themeColor="accent1" w:themeShade="80"/>
           <w:sz w:val="24"/>
           <w:szCs w:val="24"/>
@@ -2254,6 +2261,7 @@
       <w:r>
         <w:rPr>
           <w:rFonts w:ascii="Arial" w:hAnsi="Arial" w:cs="Arial"/>
+          <w:noProof/>
           <w:color w:val="1F3864" w:themeColor="accent1" w:themeShade="80"/>
           <w:sz w:val="24"/>
           <w:szCs w:val="24"/>
@@ -2410,6 +2418,7 @@
       <w:r>
         <w:rPr>
           <w:rFonts w:ascii="Arial" w:hAnsi="Arial" w:cs="Arial"/>
+          <w:noProof/>
           <w:color w:val="1F3864" w:themeColor="accent1" w:themeShade="80"/>
           <w:sz w:val="24"/>
           <w:szCs w:val="24"/>
@@ -2672,6 +2681,7 @@
       <w:r>
         <w:rPr>
           <w:rFonts w:ascii="Arial" w:hAnsi="Arial" w:cs="Arial"/>
+          <w:noProof/>
           <w:color w:val="1F3864" w:themeColor="accent1" w:themeShade="80"/>
           <w:sz w:val="24"/>
           <w:szCs w:val="24"/>
@@ -2956,6 +2966,7 @@
       <w:r>
         <w:rPr>
           <w:rFonts w:ascii="Arial" w:hAnsi="Arial" w:cs="Arial"/>
+          <w:noProof/>
           <w:color w:val="1F3864" w:themeColor="accent1" w:themeShade="80"/>
           <w:sz w:val="24"/>
           <w:szCs w:val="24"/>
@@ -3147,6 +3158,7 @@
       <w:r>
         <w:rPr>
           <w:rFonts w:ascii="Arial" w:hAnsi="Arial" w:cs="Arial"/>
+          <w:noProof/>
           <w:color w:val="1F3864" w:themeColor="accent1" w:themeShade="80"/>
           <w:sz w:val="24"/>
           <w:szCs w:val="24"/>
@@ -3376,6 +3388,7 @@
           <w:rFonts w:ascii="Arial" w:hAnsi="Arial" w:cs="Arial"/>
           <w:b/>
           <w:bCs/>
+          <w:noProof/>
           <w:color w:val="000000" w:themeColor="text1"/>
           <w:sz w:val="24"/>
           <w:szCs w:val="24"/>
@@ -3652,6 +3665,7 @@
       <w:r>
         <w:rPr>
           <w:rFonts w:ascii="Arial" w:hAnsi="Arial" w:cs="Arial"/>
+          <w:noProof/>
           <w:color w:val="1F3864" w:themeColor="accent1" w:themeShade="80"/>
           <w:sz w:val="24"/>
           <w:szCs w:val="24"/>
@@ -3917,6 +3931,7 @@
         <w:rPr>
           <w:rStyle w:val="cm-string"/>
           <w:rFonts w:ascii="Arial" w:hAnsi="Arial" w:cs="Arial"/>
+          <w:noProof/>
           <w:color w:val="1F3864" w:themeColor="accent1" w:themeShade="80"/>
           <w:sz w:val="24"/>
           <w:szCs w:val="24"/>
@@ -4131,40 +4146,7 @@
           <w:sz w:val="24"/>
           <w:szCs w:val="24"/>
         </w:rPr>
-        <w:t xml:space="preserve"> </w:t>
-      </w:r>
-      <w:r>
-        <w:rPr>
-          <w:rFonts w:ascii="Arial" w:hAnsi="Arial" w:cs="Arial"/>
-          <w:b/>
-          <w:bCs/>
-          <w:color w:val="000000" w:themeColor="text1"/>
-          <w:sz w:val="24"/>
-          <w:szCs w:val="24"/>
-        </w:rPr>
-        <w:t>FROM mascotas m</w:t>
-      </w:r>
-      <w:r>
-        <w:rPr>
-          <w:rFonts w:ascii="Arial" w:hAnsi="Arial" w:cs="Arial"/>
-          <w:b/>
-          <w:bCs/>
-          <w:color w:val="000000" w:themeColor="text1"/>
-          <w:sz w:val="24"/>
-          <w:szCs w:val="24"/>
-        </w:rPr>
-        <w:t xml:space="preserve"> </w:t>
-      </w:r>
-      <w:r>
-        <w:rPr>
-          <w:rFonts w:ascii="Arial" w:hAnsi="Arial" w:cs="Arial"/>
-          <w:b/>
-          <w:bCs/>
-          <w:color w:val="000000" w:themeColor="text1"/>
-          <w:sz w:val="24"/>
-          <w:szCs w:val="24"/>
-        </w:rPr>
-        <w:t xml:space="preserve">JOIN consultas c ON </w:t>
+        <w:t xml:space="preserve"> FROM mascotas m JOIN consultas c ON </w:t>
       </w:r>
       <w:proofErr w:type="spellStart"/>
       <w:r>
@@ -4212,18 +4194,7 @@
           <w:sz w:val="24"/>
           <w:szCs w:val="24"/>
         </w:rPr>
-        <w:t xml:space="preserve"> </w:t>
-      </w:r>
-      <w:r>
-        <w:rPr>
-          <w:rFonts w:ascii="Arial" w:hAnsi="Arial" w:cs="Arial"/>
-          <w:b/>
-          <w:bCs/>
-          <w:color w:val="000000" w:themeColor="text1"/>
-          <w:sz w:val="24"/>
-          <w:szCs w:val="24"/>
-        </w:rPr>
-        <w:t xml:space="preserve">GROUP BY </w:t>
+        <w:t xml:space="preserve"> GROUP BY </w:t>
       </w:r>
       <w:proofErr w:type="spellStart"/>
       <w:r>
@@ -4247,18 +4218,7 @@
           <w:sz w:val="24"/>
           <w:szCs w:val="24"/>
         </w:rPr>
-        <w:t xml:space="preserve"> </w:t>
-      </w:r>
-      <w:r>
-        <w:rPr>
-          <w:rFonts w:ascii="Arial" w:hAnsi="Arial" w:cs="Arial"/>
-          <w:b/>
-          <w:bCs/>
-          <w:color w:val="000000" w:themeColor="text1"/>
-          <w:sz w:val="24"/>
-          <w:szCs w:val="24"/>
-        </w:rPr>
-        <w:t xml:space="preserve">HAVING </w:t>
+        <w:t xml:space="preserve"> HAVING </w:t>
       </w:r>
       <w:proofErr w:type="spellStart"/>
       <w:r>
@@ -4303,6 +4263,7 @@
           <w:rFonts w:ascii="Arial" w:hAnsi="Arial" w:cs="Arial"/>
           <w:b/>
           <w:bCs/>
+          <w:noProof/>
           <w:color w:val="000000" w:themeColor="text1"/>
           <w:sz w:val="24"/>
           <w:szCs w:val="24"/>
@@ -4526,6 +4487,7 @@
       <w:r>
         <w:rPr>
           <w:rFonts w:ascii="Arial" w:hAnsi="Arial" w:cs="Arial"/>
+          <w:noProof/>
           <w:color w:val="1F3864" w:themeColor="accent1" w:themeShade="80"/>
           <w:sz w:val="24"/>
           <w:szCs w:val="24"/>
@@ -4594,15 +4556,19 @@
         <w:jc w:val="both"/>
         <w:rPr>
           <w:rFonts w:ascii="Arial" w:hAnsi="Arial" w:cs="Arial"/>
-          <w:color w:val="1F3864" w:themeColor="accent1" w:themeShade="80"/>
-          <w:sz w:val="24"/>
-          <w:szCs w:val="24"/>
-        </w:rPr>
-      </w:pPr>
-      <w:r>
-        <w:rPr>
-          <w:rFonts w:ascii="Arial" w:hAnsi="Arial" w:cs="Arial"/>
-          <w:color w:val="1F3864" w:themeColor="accent1" w:themeShade="80"/>
+          <w:b/>
+          <w:bCs/>
+          <w:color w:val="000000" w:themeColor="text1"/>
+          <w:sz w:val="24"/>
+          <w:szCs w:val="24"/>
+        </w:rPr>
+      </w:pPr>
+      <w:r>
+        <w:rPr>
+          <w:rFonts w:ascii="Arial" w:hAnsi="Arial" w:cs="Arial"/>
+          <w:b/>
+          <w:bCs/>
+          <w:color w:val="000000" w:themeColor="text1"/>
           <w:sz w:val="24"/>
           <w:szCs w:val="24"/>
         </w:rPr>
@@ -4613,38 +4579,541 @@
       <w:r>
         <w:rPr>
           <w:rFonts w:ascii="Arial" w:hAnsi="Arial" w:cs="Arial"/>
-          <w:color w:val="1F3864" w:themeColor="accent1" w:themeShade="80"/>
+          <w:b/>
+          <w:bCs/>
+          <w:color w:val="000000" w:themeColor="text1"/>
+          <w:sz w:val="24"/>
+          <w:szCs w:val="24"/>
+        </w:rPr>
+        <w:t>c.Dni</w:t>
+      </w:r>
+      <w:proofErr w:type="spellEnd"/>
+      <w:proofErr w:type="gramEnd"/>
+      <w:r>
+        <w:rPr>
+          <w:rFonts w:ascii="Arial" w:hAnsi="Arial" w:cs="Arial"/>
+          <w:b/>
+          <w:bCs/>
+          <w:color w:val="000000" w:themeColor="text1"/>
+          <w:sz w:val="24"/>
+          <w:szCs w:val="24"/>
+        </w:rPr>
+        <w:t xml:space="preserve">, </w:t>
+      </w:r>
+      <w:proofErr w:type="spellStart"/>
+      <w:r>
+        <w:rPr>
+          <w:rFonts w:ascii="Arial" w:hAnsi="Arial" w:cs="Arial"/>
+          <w:b/>
+          <w:bCs/>
+          <w:color w:val="000000" w:themeColor="text1"/>
           <w:sz w:val="24"/>
           <w:szCs w:val="24"/>
         </w:rPr>
         <w:t>c.Nombre</w:t>
       </w:r>
       <w:proofErr w:type="spellEnd"/>
+      <w:r>
+        <w:rPr>
+          <w:rFonts w:ascii="Arial" w:hAnsi="Arial" w:cs="Arial"/>
+          <w:b/>
+          <w:bCs/>
+          <w:color w:val="000000" w:themeColor="text1"/>
+          <w:sz w:val="24"/>
+          <w:szCs w:val="24"/>
+        </w:rPr>
+        <w:t xml:space="preserve">, </w:t>
+      </w:r>
+      <w:proofErr w:type="spellStart"/>
+      <w:r>
+        <w:rPr>
+          <w:rFonts w:ascii="Arial" w:hAnsi="Arial" w:cs="Arial"/>
+          <w:b/>
+          <w:bCs/>
+          <w:color w:val="000000" w:themeColor="text1"/>
+          <w:sz w:val="24"/>
+          <w:szCs w:val="24"/>
+        </w:rPr>
+        <w:t>c.Edad</w:t>
+      </w:r>
+      <w:proofErr w:type="spellEnd"/>
+      <w:r>
+        <w:rPr>
+          <w:rFonts w:ascii="Arial" w:hAnsi="Arial" w:cs="Arial"/>
+          <w:b/>
+          <w:bCs/>
+          <w:color w:val="000000" w:themeColor="text1"/>
+          <w:sz w:val="24"/>
+          <w:szCs w:val="24"/>
+        </w:rPr>
+        <w:t>, COUNT(</w:t>
+      </w:r>
+      <w:proofErr w:type="spellStart"/>
+      <w:r>
+        <w:rPr>
+          <w:rFonts w:ascii="Arial" w:hAnsi="Arial" w:cs="Arial"/>
+          <w:b/>
+          <w:bCs/>
+          <w:color w:val="000000" w:themeColor="text1"/>
+          <w:sz w:val="24"/>
+          <w:szCs w:val="24"/>
+        </w:rPr>
+        <w:t>co.ID_Consulta</w:t>
+      </w:r>
+      <w:proofErr w:type="spellEnd"/>
+      <w:r>
+        <w:rPr>
+          <w:rFonts w:ascii="Arial" w:hAnsi="Arial" w:cs="Arial"/>
+          <w:b/>
+          <w:bCs/>
+          <w:color w:val="000000" w:themeColor="text1"/>
+          <w:sz w:val="24"/>
+          <w:szCs w:val="24"/>
+        </w:rPr>
+        <w:t xml:space="preserve">) AS </w:t>
+      </w:r>
+      <w:proofErr w:type="spellStart"/>
+      <w:r>
+        <w:rPr>
+          <w:rFonts w:ascii="Arial" w:hAnsi="Arial" w:cs="Arial"/>
+          <w:b/>
+          <w:bCs/>
+          <w:color w:val="000000" w:themeColor="text1"/>
+          <w:sz w:val="24"/>
+          <w:szCs w:val="24"/>
+        </w:rPr>
+        <w:t>Numero_Consultas</w:t>
+      </w:r>
+      <w:proofErr w:type="spellEnd"/>
+      <w:r>
+        <w:rPr>
+          <w:rFonts w:ascii="Arial" w:hAnsi="Arial" w:cs="Arial"/>
+          <w:b/>
+          <w:bCs/>
+          <w:color w:val="000000" w:themeColor="text1"/>
+          <w:sz w:val="24"/>
+          <w:szCs w:val="24"/>
+        </w:rPr>
+        <w:t xml:space="preserve"> </w:t>
+      </w:r>
+      <w:r>
+        <w:rPr>
+          <w:rFonts w:ascii="Arial" w:hAnsi="Arial" w:cs="Arial"/>
+          <w:b/>
+          <w:bCs/>
+          <w:color w:val="000000" w:themeColor="text1"/>
+          <w:sz w:val="24"/>
+          <w:szCs w:val="24"/>
+        </w:rPr>
+        <w:t>FROM clientes c</w:t>
+      </w:r>
+      <w:r>
+        <w:rPr>
+          <w:rFonts w:ascii="Arial" w:hAnsi="Arial" w:cs="Arial"/>
+          <w:b/>
+          <w:bCs/>
+          <w:color w:val="000000" w:themeColor="text1"/>
+          <w:sz w:val="24"/>
+          <w:szCs w:val="24"/>
+        </w:rPr>
+        <w:t xml:space="preserve"> </w:t>
+      </w:r>
+      <w:r>
+        <w:rPr>
+          <w:rFonts w:ascii="Arial" w:hAnsi="Arial" w:cs="Arial"/>
+          <w:b/>
+          <w:bCs/>
+          <w:color w:val="000000" w:themeColor="text1"/>
+          <w:sz w:val="24"/>
+          <w:szCs w:val="24"/>
+        </w:rPr>
+        <w:t xml:space="preserve">LEFT JOIN mascotas m ON </w:t>
+      </w:r>
+      <w:proofErr w:type="spellStart"/>
+      <w:r>
+        <w:rPr>
+          <w:rFonts w:ascii="Arial" w:hAnsi="Arial" w:cs="Arial"/>
+          <w:b/>
+          <w:bCs/>
+          <w:color w:val="000000" w:themeColor="text1"/>
+          <w:sz w:val="24"/>
+          <w:szCs w:val="24"/>
+        </w:rPr>
+        <w:t>c.Dni</w:t>
+      </w:r>
+      <w:proofErr w:type="spellEnd"/>
+      <w:r>
+        <w:rPr>
+          <w:rFonts w:ascii="Arial" w:hAnsi="Arial" w:cs="Arial"/>
+          <w:b/>
+          <w:bCs/>
+          <w:color w:val="000000" w:themeColor="text1"/>
+          <w:sz w:val="24"/>
+          <w:szCs w:val="24"/>
+        </w:rPr>
+        <w:t xml:space="preserve"> = </w:t>
+      </w:r>
+      <w:proofErr w:type="spellStart"/>
+      <w:r>
+        <w:rPr>
+          <w:rFonts w:ascii="Arial" w:hAnsi="Arial" w:cs="Arial"/>
+          <w:b/>
+          <w:bCs/>
+          <w:color w:val="000000" w:themeColor="text1"/>
+          <w:sz w:val="24"/>
+          <w:szCs w:val="24"/>
+        </w:rPr>
+        <w:t>m.Dni_Cliente</w:t>
+      </w:r>
+      <w:proofErr w:type="spellEnd"/>
+      <w:r>
+        <w:rPr>
+          <w:rFonts w:ascii="Arial" w:hAnsi="Arial" w:cs="Arial"/>
+          <w:b/>
+          <w:bCs/>
+          <w:color w:val="000000" w:themeColor="text1"/>
+          <w:sz w:val="24"/>
+          <w:szCs w:val="24"/>
+        </w:rPr>
+        <w:t xml:space="preserve"> </w:t>
+      </w:r>
+      <w:r>
+        <w:rPr>
+          <w:rFonts w:ascii="Arial" w:hAnsi="Arial" w:cs="Arial"/>
+          <w:b/>
+          <w:bCs/>
+          <w:color w:val="000000" w:themeColor="text1"/>
+          <w:sz w:val="24"/>
+          <w:szCs w:val="24"/>
+        </w:rPr>
+        <w:t xml:space="preserve">LEFT JOIN consultas </w:t>
+      </w:r>
+      <w:proofErr w:type="spellStart"/>
+      <w:r>
+        <w:rPr>
+          <w:rFonts w:ascii="Arial" w:hAnsi="Arial" w:cs="Arial"/>
+          <w:b/>
+          <w:bCs/>
+          <w:color w:val="000000" w:themeColor="text1"/>
+          <w:sz w:val="24"/>
+          <w:szCs w:val="24"/>
+        </w:rPr>
+        <w:t>co</w:t>
+      </w:r>
+      <w:proofErr w:type="spellEnd"/>
+      <w:r>
+        <w:rPr>
+          <w:rFonts w:ascii="Arial" w:hAnsi="Arial" w:cs="Arial"/>
+          <w:b/>
+          <w:bCs/>
+          <w:color w:val="000000" w:themeColor="text1"/>
+          <w:sz w:val="24"/>
+          <w:szCs w:val="24"/>
+        </w:rPr>
+        <w:t xml:space="preserve"> ON </w:t>
+      </w:r>
+      <w:proofErr w:type="spellStart"/>
+      <w:r>
+        <w:rPr>
+          <w:rFonts w:ascii="Arial" w:hAnsi="Arial" w:cs="Arial"/>
+          <w:b/>
+          <w:bCs/>
+          <w:color w:val="000000" w:themeColor="text1"/>
+          <w:sz w:val="24"/>
+          <w:szCs w:val="24"/>
+        </w:rPr>
+        <w:t>m.Codigo</w:t>
+      </w:r>
+      <w:proofErr w:type="spellEnd"/>
+      <w:r>
+        <w:rPr>
+          <w:rFonts w:ascii="Arial" w:hAnsi="Arial" w:cs="Arial"/>
+          <w:b/>
+          <w:bCs/>
+          <w:color w:val="000000" w:themeColor="text1"/>
+          <w:sz w:val="24"/>
+          <w:szCs w:val="24"/>
+        </w:rPr>
+        <w:t xml:space="preserve"> = </w:t>
+      </w:r>
+      <w:proofErr w:type="spellStart"/>
+      <w:r>
+        <w:rPr>
+          <w:rFonts w:ascii="Arial" w:hAnsi="Arial" w:cs="Arial"/>
+          <w:b/>
+          <w:bCs/>
+          <w:color w:val="000000" w:themeColor="text1"/>
+          <w:sz w:val="24"/>
+          <w:szCs w:val="24"/>
+        </w:rPr>
+        <w:t>co.Cod_Mascota</w:t>
+      </w:r>
+      <w:proofErr w:type="spellEnd"/>
+      <w:r>
+        <w:rPr>
+          <w:rFonts w:ascii="Arial" w:hAnsi="Arial" w:cs="Arial"/>
+          <w:b/>
+          <w:bCs/>
+          <w:color w:val="000000" w:themeColor="text1"/>
+          <w:sz w:val="24"/>
+          <w:szCs w:val="24"/>
+        </w:rPr>
+        <w:t xml:space="preserve"> </w:t>
+      </w:r>
+      <w:r>
+        <w:rPr>
+          <w:rFonts w:ascii="Arial" w:hAnsi="Arial" w:cs="Arial"/>
+          <w:b/>
+          <w:bCs/>
+          <w:color w:val="000000" w:themeColor="text1"/>
+          <w:sz w:val="24"/>
+          <w:szCs w:val="24"/>
+        </w:rPr>
+        <w:t xml:space="preserve">GROUP BY </w:t>
+      </w:r>
+      <w:proofErr w:type="spellStart"/>
+      <w:r>
+        <w:rPr>
+          <w:rFonts w:ascii="Arial" w:hAnsi="Arial" w:cs="Arial"/>
+          <w:b/>
+          <w:bCs/>
+          <w:color w:val="000000" w:themeColor="text1"/>
+          <w:sz w:val="24"/>
+          <w:szCs w:val="24"/>
+        </w:rPr>
+        <w:t>c.Dni</w:t>
+      </w:r>
+      <w:proofErr w:type="spellEnd"/>
+      <w:r>
+        <w:rPr>
+          <w:rFonts w:ascii="Arial" w:hAnsi="Arial" w:cs="Arial"/>
+          <w:b/>
+          <w:bCs/>
+          <w:color w:val="000000" w:themeColor="text1"/>
+          <w:sz w:val="24"/>
+          <w:szCs w:val="24"/>
+        </w:rPr>
+        <w:t xml:space="preserve">, </w:t>
+      </w:r>
+      <w:proofErr w:type="spellStart"/>
+      <w:r>
+        <w:rPr>
+          <w:rFonts w:ascii="Arial" w:hAnsi="Arial" w:cs="Arial"/>
+          <w:b/>
+          <w:bCs/>
+          <w:color w:val="000000" w:themeColor="text1"/>
+          <w:sz w:val="24"/>
+          <w:szCs w:val="24"/>
+        </w:rPr>
+        <w:t>c.Nombre</w:t>
+      </w:r>
+      <w:proofErr w:type="spellEnd"/>
+      <w:r>
+        <w:rPr>
+          <w:rFonts w:ascii="Arial" w:hAnsi="Arial" w:cs="Arial"/>
+          <w:b/>
+          <w:bCs/>
+          <w:color w:val="000000" w:themeColor="text1"/>
+          <w:sz w:val="24"/>
+          <w:szCs w:val="24"/>
+        </w:rPr>
+        <w:t xml:space="preserve">, </w:t>
+      </w:r>
+      <w:proofErr w:type="spellStart"/>
+      <w:r>
+        <w:rPr>
+          <w:rFonts w:ascii="Arial" w:hAnsi="Arial" w:cs="Arial"/>
+          <w:b/>
+          <w:bCs/>
+          <w:color w:val="000000" w:themeColor="text1"/>
+          <w:sz w:val="24"/>
+          <w:szCs w:val="24"/>
+        </w:rPr>
+        <w:t>c.Edad</w:t>
+      </w:r>
+      <w:proofErr w:type="spellEnd"/>
+      <w:r>
+        <w:rPr>
+          <w:rFonts w:ascii="Arial" w:hAnsi="Arial" w:cs="Arial"/>
+          <w:b/>
+          <w:bCs/>
+          <w:color w:val="000000" w:themeColor="text1"/>
+          <w:sz w:val="24"/>
+          <w:szCs w:val="24"/>
+        </w:rPr>
+        <w:t xml:space="preserve"> </w:t>
+      </w:r>
+      <w:r>
+        <w:rPr>
+          <w:rFonts w:ascii="Arial" w:hAnsi="Arial" w:cs="Arial"/>
+          <w:b/>
+          <w:bCs/>
+          <w:color w:val="000000" w:themeColor="text1"/>
+          <w:sz w:val="24"/>
+          <w:szCs w:val="24"/>
+        </w:rPr>
+        <w:t xml:space="preserve">ORDER BY </w:t>
+      </w:r>
+      <w:proofErr w:type="spellStart"/>
+      <w:r>
+        <w:rPr>
+          <w:rFonts w:ascii="Arial" w:hAnsi="Arial" w:cs="Arial"/>
+          <w:b/>
+          <w:bCs/>
+          <w:color w:val="000000" w:themeColor="text1"/>
+          <w:sz w:val="24"/>
+          <w:szCs w:val="24"/>
+        </w:rPr>
+        <w:t>Numero_Consultas</w:t>
+      </w:r>
+      <w:proofErr w:type="spellEnd"/>
+      <w:r>
+        <w:rPr>
+          <w:rFonts w:ascii="Arial" w:hAnsi="Arial" w:cs="Arial"/>
+          <w:b/>
+          <w:bCs/>
+          <w:color w:val="000000" w:themeColor="text1"/>
+          <w:sz w:val="24"/>
+          <w:szCs w:val="24"/>
+        </w:rPr>
+        <w:t xml:space="preserve"> DESC</w:t>
+      </w:r>
+    </w:p>
+    <w:p>
+      <w:pPr>
+        <w:spacing w:after="120" w:line="360" w:lineRule="auto"/>
+        <w:jc w:val="center"/>
+        <w:rPr>
+          <w:rFonts w:ascii="Arial" w:hAnsi="Arial" w:cs="Arial"/>
+          <w:b/>
+          <w:bCs/>
+          <w:color w:val="000000" w:themeColor="text1"/>
+          <w:sz w:val="24"/>
+          <w:szCs w:val="24"/>
+        </w:rPr>
+      </w:pPr>
+      <w:r>
+        <w:rPr>
+          <w:rFonts w:ascii="Arial" w:hAnsi="Arial" w:cs="Arial"/>
+          <w:b/>
+          <w:bCs/>
+          <w:color w:val="000000" w:themeColor="text1"/>
+          <w:sz w:val="24"/>
+          <w:szCs w:val="24"/>
+        </w:rPr>
+        <w:lastRenderedPageBreak/>
+        <w:drawing>
+          <wp:inline distT="0" distB="0" distL="0" distR="0" wp14:anchorId="289F8DE5" wp14:editId="6016FA43">
+            <wp:extent cx="4713781" cy="1762125"/>
+            <wp:effectExtent l="0" t="0" r="0" b="0"/>
+            <wp:docPr id="1451849210" name="Imagen 1" descr="Interfaz de usuario gráfica, Aplicación&#10;&#10;El contenido generado por IA puede ser incorrecto."/>
+            <wp:cNvGraphicFramePr>
+              <a:graphicFrameLocks xmlns:a="http://schemas.openxmlformats.org/drawingml/2006/main" noChangeAspect="1"/>
+            </wp:cNvGraphicFramePr>
+            <a:graphic xmlns:a="http://schemas.openxmlformats.org/drawingml/2006/main">
+              <a:graphicData uri="http://schemas.openxmlformats.org/drawingml/2006/picture">
+                <pic:pic xmlns:pic="http://schemas.openxmlformats.org/drawingml/2006/picture">
+                  <pic:nvPicPr>
+                    <pic:cNvPr id="1451849210" name="Imagen 1" descr="Interfaz de usuario gráfica, Aplicación&#10;&#10;El contenido generado por IA puede ser incorrecto."/>
+                    <pic:cNvPicPr/>
+                  </pic:nvPicPr>
+                  <pic:blipFill>
+                    <a:blip r:embed="rId37"/>
+                    <a:stretch>
+                      <a:fillRect/>
+                    </a:stretch>
+                  </pic:blipFill>
+                  <pic:spPr>
+                    <a:xfrm>
+                      <a:off x="0" y="0"/>
+                      <a:ext cx="4716321" cy="1763075"/>
+                    </a:xfrm>
+                    <a:prstGeom prst="rect">
+                      <a:avLst/>
+                    </a:prstGeom>
+                  </pic:spPr>
+                </pic:pic>
+              </a:graphicData>
+            </a:graphic>
+          </wp:inline>
+        </w:drawing>
+      </w:r>
+    </w:p>
+    <w:p>
+      <w:pPr>
+        <w:spacing w:after="120" w:line="360" w:lineRule="auto"/>
+        <w:jc w:val="both"/>
+        <w:rPr>
+          <w:rFonts w:ascii="Arial" w:hAnsi="Arial" w:cs="Arial"/>
+          <w:color w:val="1F3864" w:themeColor="accent1" w:themeShade="80"/>
+          <w:sz w:val="24"/>
+          <w:szCs w:val="24"/>
+        </w:rPr>
+      </w:pPr>
+      <w:r>
+        <w:rPr>
+          <w:rFonts w:ascii="Arial" w:hAnsi="Arial" w:cs="Arial"/>
+          <w:color w:val="1F3864" w:themeColor="accent1" w:themeShade="80"/>
+          <w:sz w:val="24"/>
+          <w:szCs w:val="24"/>
+        </w:rPr>
+        <w:t xml:space="preserve">Muestra </w:t>
+      </w:r>
+      <w:r>
+        <w:rPr>
+          <w:rFonts w:ascii="Arial" w:hAnsi="Arial" w:cs="Arial"/>
+          <w:color w:val="1F3864" w:themeColor="accent1" w:themeShade="80"/>
+          <w:sz w:val="24"/>
+          <w:szCs w:val="24"/>
+        </w:rPr>
+        <w:t>el nombre de clientes que tengan más de 1 mascota y la cantidad de mascotas que tienen</w:t>
+      </w:r>
+    </w:p>
+    <w:p>
+      <w:pPr>
+        <w:spacing w:after="120" w:line="360" w:lineRule="auto"/>
+        <w:jc w:val="both"/>
+        <w:rPr>
+          <w:rFonts w:ascii="Arial" w:hAnsi="Arial" w:cs="Arial"/>
+          <w:b/>
+          <w:bCs/>
+          <w:color w:val="000000" w:themeColor="text1"/>
+          <w:sz w:val="24"/>
+          <w:szCs w:val="24"/>
+        </w:rPr>
+      </w:pPr>
+      <w:r>
+        <w:rPr>
+          <w:rFonts w:ascii="Arial" w:hAnsi="Arial" w:cs="Arial"/>
+          <w:b/>
+          <w:bCs/>
+          <w:color w:val="000000" w:themeColor="text1"/>
+          <w:sz w:val="24"/>
+          <w:szCs w:val="24"/>
+        </w:rPr>
+        <w:t xml:space="preserve">SELECT </w:t>
+      </w:r>
+      <w:proofErr w:type="spellStart"/>
+      <w:proofErr w:type="gramStart"/>
+      <w:r>
+        <w:rPr>
+          <w:rFonts w:ascii="Arial" w:hAnsi="Arial" w:cs="Arial"/>
+          <w:b/>
+          <w:bCs/>
+          <w:color w:val="000000" w:themeColor="text1"/>
+          <w:sz w:val="24"/>
+          <w:szCs w:val="24"/>
+        </w:rPr>
+        <w:t>c.Nombre</w:t>
+      </w:r>
+      <w:proofErr w:type="spellEnd"/>
       <w:proofErr w:type="gramEnd"/>
       <w:r>
         <w:rPr>
           <w:rFonts w:ascii="Arial" w:hAnsi="Arial" w:cs="Arial"/>
-          <w:color w:val="1F3864" w:themeColor="accent1" w:themeShade="80"/>
-          <w:sz w:val="24"/>
-          <w:szCs w:val="24"/>
-        </w:rPr>
-        <w:t xml:space="preserve">, </w:t>
-      </w:r>
-      <w:proofErr w:type="spellStart"/>
-      <w:r>
-        <w:rPr>
-          <w:rFonts w:ascii="Arial" w:hAnsi="Arial" w:cs="Arial"/>
-          <w:color w:val="1F3864" w:themeColor="accent1" w:themeShade="80"/>
-          <w:sz w:val="24"/>
-          <w:szCs w:val="24"/>
-        </w:rPr>
-        <w:t>c.Edad</w:t>
-      </w:r>
-      <w:proofErr w:type="spellEnd"/>
-      <w:r>
-        <w:rPr>
-          <w:rFonts w:ascii="Arial" w:hAnsi="Arial" w:cs="Arial"/>
-          <w:color w:val="1F3864" w:themeColor="accent1" w:themeShade="80"/>
+          <w:b/>
+          <w:bCs/>
+          <w:color w:val="000000" w:themeColor="text1"/>
           <w:sz w:val="24"/>
           <w:szCs w:val="24"/>
         </w:rPr>
@@ -4654,17 +5123,21 @@
       <w:r>
         <w:rPr>
           <w:rFonts w:ascii="Arial" w:hAnsi="Arial" w:cs="Arial"/>
-          <w:color w:val="1F3864" w:themeColor="accent1" w:themeShade="80"/>
-          <w:sz w:val="24"/>
-          <w:szCs w:val="24"/>
-        </w:rPr>
-        <w:t>co.ID_Consulta</w:t>
-      </w:r>
-      <w:proofErr w:type="spellEnd"/>
-      <w:r>
-        <w:rPr>
-          <w:rFonts w:ascii="Arial" w:hAnsi="Arial" w:cs="Arial"/>
-          <w:color w:val="1F3864" w:themeColor="accent1" w:themeShade="80"/>
+          <w:b/>
+          <w:bCs/>
+          <w:color w:val="000000" w:themeColor="text1"/>
+          <w:sz w:val="24"/>
+          <w:szCs w:val="24"/>
+        </w:rPr>
+        <w:t>m.Codigo</w:t>
+      </w:r>
+      <w:proofErr w:type="spellEnd"/>
+      <w:r>
+        <w:rPr>
+          <w:rFonts w:ascii="Arial" w:hAnsi="Arial" w:cs="Arial"/>
+          <w:b/>
+          <w:bCs/>
+          <w:color w:val="000000" w:themeColor="text1"/>
           <w:sz w:val="24"/>
           <w:szCs w:val="24"/>
         </w:rPr>
@@ -4674,57 +5147,45 @@
       <w:r>
         <w:rPr>
           <w:rFonts w:ascii="Arial" w:hAnsi="Arial" w:cs="Arial"/>
-          <w:color w:val="1F3864" w:themeColor="accent1" w:themeShade="80"/>
-          <w:sz w:val="24"/>
-          <w:szCs w:val="24"/>
-        </w:rPr>
-        <w:t>Numero_Consultas</w:t>
-      </w:r>
-      <w:proofErr w:type="spellEnd"/>
-      <w:r>
-        <w:rPr>
-          <w:rFonts w:ascii="Arial" w:hAnsi="Arial" w:cs="Arial"/>
-          <w:color w:val="1F3864" w:themeColor="accent1" w:themeShade="80"/>
-          <w:sz w:val="24"/>
-          <w:szCs w:val="24"/>
-        </w:rPr>
-        <w:t xml:space="preserve"> FROM clientes c LEFT JOIN consultas </w:t>
-      </w:r>
-      <w:proofErr w:type="spellStart"/>
-      <w:r>
-        <w:rPr>
-          <w:rFonts w:ascii="Arial" w:hAnsi="Arial" w:cs="Arial"/>
-          <w:color w:val="1F3864" w:themeColor="accent1" w:themeShade="80"/>
-          <w:sz w:val="24"/>
-          <w:szCs w:val="24"/>
-        </w:rPr>
-        <w:t>co</w:t>
-      </w:r>
-      <w:proofErr w:type="spellEnd"/>
-      <w:r>
-        <w:rPr>
-          <w:rFonts w:ascii="Arial" w:hAnsi="Arial" w:cs="Arial"/>
-          <w:color w:val="1F3864" w:themeColor="accent1" w:themeShade="80"/>
-          <w:sz w:val="24"/>
-          <w:szCs w:val="24"/>
-        </w:rPr>
-        <w:t xml:space="preserve"> ON </w:t>
-      </w:r>
-      <w:proofErr w:type="spellStart"/>
-      <w:r>
-        <w:rPr>
-          <w:rFonts w:ascii="Arial" w:hAnsi="Arial" w:cs="Arial"/>
-          <w:color w:val="1F3864" w:themeColor="accent1" w:themeShade="80"/>
-          <w:sz w:val="24"/>
-          <w:szCs w:val="24"/>
-        </w:rPr>
-        <w:t>c.DNI</w:t>
-      </w:r>
-      <w:proofErr w:type="spellEnd"/>
-      <w:r>
-        <w:rPr>
-          <w:rFonts w:ascii="Arial" w:hAnsi="Arial" w:cs="Arial"/>
-          <w:color w:val="1F3864" w:themeColor="accent1" w:themeShade="80"/>
+          <w:b/>
+          <w:bCs/>
+          <w:color w:val="000000" w:themeColor="text1"/>
+          <w:sz w:val="24"/>
+          <w:szCs w:val="24"/>
+        </w:rPr>
+        <w:t>Cantidad_mascotas</w:t>
+      </w:r>
+      <w:proofErr w:type="spellEnd"/>
+      <w:r>
+        <w:rPr>
+          <w:rFonts w:ascii="Arial" w:hAnsi="Arial" w:cs="Arial"/>
+          <w:b/>
+          <w:bCs/>
+          <w:color w:val="000000" w:themeColor="text1"/>
+          <w:sz w:val="24"/>
+          <w:szCs w:val="24"/>
+        </w:rPr>
+        <w:t xml:space="preserve"> FROM clientes c JOIN mascotas m ON </w:t>
+      </w:r>
+      <w:proofErr w:type="spellStart"/>
+      <w:r>
+        <w:rPr>
+          <w:rFonts w:ascii="Arial" w:hAnsi="Arial" w:cs="Arial"/>
+          <w:b/>
+          <w:bCs/>
+          <w:color w:val="000000" w:themeColor="text1"/>
+          <w:sz w:val="24"/>
+          <w:szCs w:val="24"/>
+        </w:rPr>
+        <w:t>m.Dni_Cliente</w:t>
+      </w:r>
+      <w:proofErr w:type="spellEnd"/>
+      <w:r>
+        <w:rPr>
+          <w:rFonts w:ascii="Arial" w:hAnsi="Arial" w:cs="Arial"/>
+          <w:b/>
+          <w:bCs/>
+          <w:color w:val="000000" w:themeColor="text1"/>
           <w:sz w:val="24"/>
           <w:szCs w:val="24"/>
         </w:rPr>
@@ -4734,17 +5195,21 @@
       <w:r>
         <w:rPr>
           <w:rFonts w:ascii="Arial" w:hAnsi="Arial" w:cs="Arial"/>
-          <w:color w:val="1F3864" w:themeColor="accent1" w:themeShade="80"/>
-          <w:sz w:val="24"/>
-          <w:szCs w:val="24"/>
-        </w:rPr>
-        <w:t>co.DNI_Cliente</w:t>
-      </w:r>
-      <w:proofErr w:type="spellEnd"/>
-      <w:r>
-        <w:rPr>
-          <w:rFonts w:ascii="Arial" w:hAnsi="Arial" w:cs="Arial"/>
-          <w:color w:val="1F3864" w:themeColor="accent1" w:themeShade="80"/>
+          <w:b/>
+          <w:bCs/>
+          <w:color w:val="000000" w:themeColor="text1"/>
+          <w:sz w:val="24"/>
+          <w:szCs w:val="24"/>
+        </w:rPr>
+        <w:t>c.Dni</w:t>
+      </w:r>
+      <w:proofErr w:type="spellEnd"/>
+      <w:r>
+        <w:rPr>
+          <w:rFonts w:ascii="Arial" w:hAnsi="Arial" w:cs="Arial"/>
+          <w:b/>
+          <w:bCs/>
+          <w:color w:val="000000" w:themeColor="text1"/>
           <w:sz w:val="24"/>
           <w:szCs w:val="24"/>
         </w:rPr>
@@ -4754,82 +5219,245 @@
       <w:r>
         <w:rPr>
           <w:rFonts w:ascii="Arial" w:hAnsi="Arial" w:cs="Arial"/>
-          <w:color w:val="1F3864" w:themeColor="accent1" w:themeShade="80"/>
-          <w:sz w:val="24"/>
-          <w:szCs w:val="24"/>
-        </w:rPr>
-        <w:t>c.DNI</w:t>
-      </w:r>
-      <w:proofErr w:type="spellEnd"/>
-      <w:r>
-        <w:rPr>
-          <w:rFonts w:ascii="Arial" w:hAnsi="Arial" w:cs="Arial"/>
-          <w:color w:val="1F3864" w:themeColor="accent1" w:themeShade="80"/>
-          <w:sz w:val="24"/>
-          <w:szCs w:val="24"/>
-        </w:rPr>
-        <w:t xml:space="preserve">, </w:t>
-      </w:r>
-      <w:proofErr w:type="spellStart"/>
-      <w:r>
-        <w:rPr>
-          <w:rFonts w:ascii="Arial" w:hAnsi="Arial" w:cs="Arial"/>
-          <w:color w:val="1F3864" w:themeColor="accent1" w:themeShade="80"/>
-          <w:sz w:val="24"/>
-          <w:szCs w:val="24"/>
-        </w:rPr>
-        <w:t>c.Nombre</w:t>
-      </w:r>
-      <w:proofErr w:type="spellEnd"/>
-      <w:r>
-        <w:rPr>
-          <w:rFonts w:ascii="Arial" w:hAnsi="Arial" w:cs="Arial"/>
-          <w:color w:val="1F3864" w:themeColor="accent1" w:themeShade="80"/>
-          <w:sz w:val="24"/>
-          <w:szCs w:val="24"/>
-        </w:rPr>
-        <w:t xml:space="preserve">, </w:t>
-      </w:r>
-      <w:proofErr w:type="spellStart"/>
-      <w:r>
-        <w:rPr>
-          <w:rFonts w:ascii="Arial" w:hAnsi="Arial" w:cs="Arial"/>
-          <w:color w:val="1F3864" w:themeColor="accent1" w:themeShade="80"/>
-          <w:sz w:val="24"/>
-          <w:szCs w:val="24"/>
-        </w:rPr>
-        <w:t>c.Edad</w:t>
-      </w:r>
-      <w:proofErr w:type="spellEnd"/>
-      <w:r>
-        <w:rPr>
-          <w:rFonts w:ascii="Arial" w:hAnsi="Arial" w:cs="Arial"/>
-          <w:color w:val="1F3864" w:themeColor="accent1" w:themeShade="80"/>
-          <w:sz w:val="24"/>
-          <w:szCs w:val="24"/>
-        </w:rPr>
-        <w:t xml:space="preserve"> ORDER BY </w:t>
-      </w:r>
-      <w:proofErr w:type="spellStart"/>
-      <w:r>
-        <w:rPr>
-          <w:rFonts w:ascii="Arial" w:hAnsi="Arial" w:cs="Arial"/>
-          <w:color w:val="1F3864" w:themeColor="accent1" w:themeShade="80"/>
-          <w:sz w:val="24"/>
-          <w:szCs w:val="24"/>
-        </w:rPr>
-        <w:t>Numero_Consultas</w:t>
-      </w:r>
-      <w:proofErr w:type="spellEnd"/>
-      <w:r>
-        <w:rPr>
-          <w:rFonts w:ascii="Arial" w:hAnsi="Arial" w:cs="Arial"/>
-          <w:color w:val="1F3864" w:themeColor="accent1" w:themeShade="80"/>
-          <w:sz w:val="24"/>
-          <w:szCs w:val="24"/>
-        </w:rPr>
-        <w:t xml:space="preserve"> DESC;</w:t>
-      </w:r>
+          <w:b/>
+          <w:bCs/>
+          <w:color w:val="000000" w:themeColor="text1"/>
+          <w:sz w:val="24"/>
+          <w:szCs w:val="24"/>
+        </w:rPr>
+        <w:t>c.Dni</w:t>
+      </w:r>
+      <w:proofErr w:type="spellEnd"/>
+      <w:r>
+        <w:rPr>
+          <w:rFonts w:ascii="Arial" w:hAnsi="Arial" w:cs="Arial"/>
+          <w:b/>
+          <w:bCs/>
+          <w:color w:val="000000" w:themeColor="text1"/>
+          <w:sz w:val="24"/>
+          <w:szCs w:val="24"/>
+        </w:rPr>
+        <w:t xml:space="preserve"> HAVING COUNT(</w:t>
+      </w:r>
+      <w:proofErr w:type="spellStart"/>
+      <w:r>
+        <w:rPr>
+          <w:rFonts w:ascii="Arial" w:hAnsi="Arial" w:cs="Arial"/>
+          <w:b/>
+          <w:bCs/>
+          <w:color w:val="000000" w:themeColor="text1"/>
+          <w:sz w:val="24"/>
+          <w:szCs w:val="24"/>
+        </w:rPr>
+        <w:t>m.Codigo</w:t>
+      </w:r>
+      <w:proofErr w:type="spellEnd"/>
+      <w:r>
+        <w:rPr>
+          <w:rFonts w:ascii="Arial" w:hAnsi="Arial" w:cs="Arial"/>
+          <w:b/>
+          <w:bCs/>
+          <w:color w:val="000000" w:themeColor="text1"/>
+          <w:sz w:val="24"/>
+          <w:szCs w:val="24"/>
+        </w:rPr>
+        <w:t>) &gt; 1</w:t>
+      </w:r>
+    </w:p>
+    <w:p>
+      <w:pPr>
+        <w:spacing w:after="120" w:line="360" w:lineRule="auto"/>
+        <w:jc w:val="center"/>
+        <w:rPr>
+          <w:rFonts w:ascii="Arial" w:hAnsi="Arial" w:cs="Arial"/>
+          <w:color w:val="1F3864" w:themeColor="accent1" w:themeShade="80"/>
+          <w:sz w:val="24"/>
+          <w:szCs w:val="24"/>
+        </w:rPr>
+      </w:pPr>
+      <w:r>
+        <w:rPr>
+          <w:rFonts w:ascii="Arial" w:hAnsi="Arial" w:cs="Arial"/>
+          <w:color w:val="1F3864" w:themeColor="accent1" w:themeShade="80"/>
+          <w:sz w:val="24"/>
+          <w:szCs w:val="24"/>
+        </w:rPr>
+        <w:drawing>
+          <wp:inline distT="0" distB="0" distL="0" distR="0" wp14:anchorId="263E9361" wp14:editId="0187ABCC">
+            <wp:extent cx="5181600" cy="1322819"/>
+            <wp:effectExtent l="0" t="0" r="0" b="0"/>
+            <wp:docPr id="1385162402" name="Imagen 1" descr="Interfaz de usuario gráfica, Texto&#10;&#10;El contenido generado por IA puede ser incorrecto."/>
+            <wp:cNvGraphicFramePr>
+              <a:graphicFrameLocks xmlns:a="http://schemas.openxmlformats.org/drawingml/2006/main" noChangeAspect="1"/>
+            </wp:cNvGraphicFramePr>
+            <a:graphic xmlns:a="http://schemas.openxmlformats.org/drawingml/2006/main">
+              <a:graphicData uri="http://schemas.openxmlformats.org/drawingml/2006/picture">
+                <pic:pic xmlns:pic="http://schemas.openxmlformats.org/drawingml/2006/picture">
+                  <pic:nvPicPr>
+                    <pic:cNvPr id="1385162402" name="Imagen 1" descr="Interfaz de usuario gráfica, Texto&#10;&#10;El contenido generado por IA puede ser incorrecto."/>
+                    <pic:cNvPicPr/>
+                  </pic:nvPicPr>
+                  <pic:blipFill>
+                    <a:blip r:embed="rId38"/>
+                    <a:stretch>
+                      <a:fillRect/>
+                    </a:stretch>
+                  </pic:blipFill>
+                  <pic:spPr>
+                    <a:xfrm>
+                      <a:off x="0" y="0"/>
+                      <a:ext cx="5188005" cy="1324454"/>
+                    </a:xfrm>
+                    <a:prstGeom prst="rect">
+                      <a:avLst/>
+                    </a:prstGeom>
+                  </pic:spPr>
+                </pic:pic>
+              </a:graphicData>
+            </a:graphic>
+          </wp:inline>
+        </w:drawing>
+      </w:r>
+    </w:p>
+    <w:p>
+      <w:pPr>
+        <w:spacing w:after="120" w:line="360" w:lineRule="auto"/>
+        <w:jc w:val="both"/>
+        <w:rPr>
+          <w:rFonts w:ascii="Arial" w:hAnsi="Arial" w:cs="Arial"/>
+          <w:b/>
+          <w:bCs/>
+          <w:color w:val="1F3864" w:themeColor="accent1" w:themeShade="80"/>
+          <w:sz w:val="24"/>
+          <w:szCs w:val="24"/>
+        </w:rPr>
+      </w:pPr>
+    </w:p>
+    <w:p>
+      <w:pPr>
+        <w:spacing w:after="120" w:line="360" w:lineRule="auto"/>
+        <w:jc w:val="both"/>
+        <w:rPr>
+          <w:rFonts w:ascii="Arial" w:hAnsi="Arial" w:cs="Arial"/>
+          <w:b/>
+          <w:bCs/>
+          <w:color w:val="1F3864" w:themeColor="accent1" w:themeShade="80"/>
+          <w:sz w:val="24"/>
+          <w:szCs w:val="24"/>
+        </w:rPr>
+      </w:pPr>
+    </w:p>
+    <w:p>
+      <w:pPr>
+        <w:spacing w:after="120" w:line="360" w:lineRule="auto"/>
+        <w:jc w:val="both"/>
+        <w:rPr>
+          <w:rFonts w:ascii="Arial" w:hAnsi="Arial" w:cs="Arial"/>
+          <w:b/>
+          <w:bCs/>
+          <w:color w:val="1F3864" w:themeColor="accent1" w:themeShade="80"/>
+          <w:sz w:val="24"/>
+          <w:szCs w:val="24"/>
+        </w:rPr>
+      </w:pPr>
+    </w:p>
+    <w:p>
+      <w:pPr>
+        <w:spacing w:after="120" w:line="360" w:lineRule="auto"/>
+        <w:jc w:val="both"/>
+        <w:rPr>
+          <w:rFonts w:ascii="Arial" w:hAnsi="Arial" w:cs="Arial"/>
+          <w:b/>
+          <w:bCs/>
+          <w:color w:val="1F3864" w:themeColor="accent1" w:themeShade="80"/>
+          <w:sz w:val="24"/>
+          <w:szCs w:val="24"/>
+        </w:rPr>
+      </w:pPr>
+    </w:p>
+    <w:p>
+      <w:pPr>
+        <w:spacing w:after="120" w:line="360" w:lineRule="auto"/>
+        <w:jc w:val="both"/>
+        <w:rPr>
+          <w:rFonts w:ascii="Arial" w:hAnsi="Arial" w:cs="Arial"/>
+          <w:b/>
+          <w:bCs/>
+          <w:color w:val="1F3864" w:themeColor="accent1" w:themeShade="80"/>
+          <w:sz w:val="24"/>
+          <w:szCs w:val="24"/>
+        </w:rPr>
+      </w:pPr>
+    </w:p>
+    <w:p>
+      <w:pPr>
+        <w:spacing w:after="120" w:line="360" w:lineRule="auto"/>
+        <w:jc w:val="both"/>
+        <w:rPr>
+          <w:rFonts w:ascii="Arial" w:hAnsi="Arial" w:cs="Arial"/>
+          <w:b/>
+          <w:bCs/>
+          <w:color w:val="1F3864" w:themeColor="accent1" w:themeShade="80"/>
+          <w:sz w:val="24"/>
+          <w:szCs w:val="24"/>
+        </w:rPr>
+      </w:pPr>
+    </w:p>
+    <w:p>
+      <w:pPr>
+        <w:spacing w:after="120" w:line="360" w:lineRule="auto"/>
+        <w:jc w:val="both"/>
+        <w:rPr>
+          <w:rFonts w:ascii="Arial" w:hAnsi="Arial" w:cs="Arial"/>
+          <w:b/>
+          <w:bCs/>
+          <w:color w:val="1F3864" w:themeColor="accent1" w:themeShade="80"/>
+          <w:sz w:val="24"/>
+          <w:szCs w:val="24"/>
+        </w:rPr>
+      </w:pPr>
+    </w:p>
+    <w:p>
+      <w:pPr>
+        <w:spacing w:after="120" w:line="360" w:lineRule="auto"/>
+        <w:jc w:val="both"/>
+        <w:rPr>
+          <w:rFonts w:ascii="Arial" w:hAnsi="Arial" w:cs="Arial"/>
+          <w:b/>
+          <w:bCs/>
+          <w:color w:val="1F3864" w:themeColor="accent1" w:themeShade="80"/>
+          <w:sz w:val="24"/>
+          <w:szCs w:val="24"/>
+        </w:rPr>
+      </w:pPr>
+    </w:p>
+    <w:p>
+      <w:pPr>
+        <w:spacing w:after="120" w:line="360" w:lineRule="auto"/>
+        <w:jc w:val="both"/>
+        <w:rPr>
+          <w:rFonts w:ascii="Arial" w:hAnsi="Arial" w:cs="Arial"/>
+          <w:b/>
+          <w:bCs/>
+          <w:color w:val="1F3864" w:themeColor="accent1" w:themeShade="80"/>
+          <w:sz w:val="24"/>
+          <w:szCs w:val="24"/>
+        </w:rPr>
+      </w:pPr>
+    </w:p>
+    <w:p>
+      <w:pPr>
+        <w:spacing w:after="120" w:line="360" w:lineRule="auto"/>
+        <w:jc w:val="both"/>
+        <w:rPr>
+          <w:rFonts w:ascii="Arial" w:hAnsi="Arial" w:cs="Arial"/>
+          <w:b/>
+          <w:bCs/>
+          <w:color w:val="1F3864" w:themeColor="accent1" w:themeShade="80"/>
+          <w:sz w:val="24"/>
+          <w:szCs w:val="24"/>
+        </w:rPr>
+      </w:pPr>
     </w:p>
     <w:p>
       <w:pPr>
@@ -5306,7 +5934,7 @@
       </w:pPr>
     </w:p>
     <w:sectPr>
-      <w:headerReference w:type="default" r:id="rId37"/>
+      <w:headerReference w:type="default" r:id="rId39"/>
       <w:pgSz w:w="11906" w:h="16838"/>
       <w:pgMar w:top="1417" w:right="1701" w:bottom="1417" w:left="1701" w:header="708" w:footer="708" w:gutter="0"/>
       <w:cols w:space="708"/>
@@ -6499,6 +7127,7 @@
   <w:style w:type="character" w:default="1" w:styleId="Fuentedeprrafopredeter">
     <w:name w:val="Default Paragraph Font"/>
     <w:uiPriority w:val="1"/>
+    <w:semiHidden/>
     <w:unhideWhenUsed/>
   </w:style>
   <w:style w:type="table" w:default="1" w:styleId="Tablanormal">

</xml_diff>